<commit_message>
de cuong chi tiet hieu chinh phân qui trinh thuc hien
</commit_message>
<xml_diff>
--- a/2014_DeCuongChiTiet_PhanMemQuanLyCapDien6-11-2014.docx
+++ b/2014_DeCuongChiTiet_PhanMemQuanLyCapDien6-11-2014.docx
@@ -1198,42 +1198,140 @@
     <w:p>
       <w:pPr>
         <w:pStyle w:val="BodyText"/>
+        <w:spacing w:before="120"/>
+        <w:ind w:left="1429"/>
+        <w:jc w:val="both"/>
+        <w:rPr>
+          <w:sz w:val="26"/>
+          <w:szCs w:val="26"/>
+        </w:rPr>
+      </w:pPr>
+      <w:r>
+        <w:rPr>
+          <w:sz w:val="26"/>
+          <w:szCs w:val="26"/>
+        </w:rPr>
+        <w:t>Qui trình thực hiện:</w:t>
+      </w:r>
+    </w:p>
+    <w:p>
+      <w:pPr>
+        <w:pStyle w:val="BodyText"/>
         <w:numPr>
           <w:ilvl w:val="0"/>
-          <w:numId w:val="26"/>
+          <w:numId w:val="6"/>
         </w:numPr>
+        <w:tabs>
+          <w:tab w:val="clear" w:pos="1260"/>
+        </w:tabs>
         <w:spacing w:before="120"/>
-        <w:jc w:val="both"/>
-        <w:rPr>
-          <w:sz w:val="26"/>
-          <w:szCs w:val="26"/>
-        </w:rPr>
-      </w:pPr>
-      <w:r>
-        <w:rPr>
-          <w:sz w:val="26"/>
-          <w:szCs w:val="26"/>
-        </w:rPr>
-        <w:t>Lập và in bảng chiết tính.</w:t>
+        <w:ind w:left="1985"/>
+        <w:jc w:val="both"/>
+        <w:rPr>
+          <w:sz w:val="26"/>
+          <w:szCs w:val="26"/>
+        </w:rPr>
+      </w:pPr>
+      <w:r>
+        <w:rPr>
+          <w:sz w:val="26"/>
+          <w:szCs w:val="26"/>
+        </w:rPr>
+        <w:t>Bước 1:</w:t>
+      </w:r>
+      <w:r>
+        <w:rPr>
+          <w:sz w:val="26"/>
+          <w:szCs w:val="26"/>
+        </w:rPr>
+        <w:t xml:space="preserve"> </w:t>
+      </w:r>
+      <w:r>
+        <w:rPr>
+          <w:sz w:val="26"/>
+          <w:szCs w:val="26"/>
+        </w:rPr>
+        <w:t>G</w:t>
+      </w:r>
+      <w:r>
+        <w:rPr>
+          <w:sz w:val="26"/>
+          <w:szCs w:val="26"/>
+        </w:rPr>
+        <w:t>iao dịch viên ghi nhận thông tin khách hàng có nhu cầu cấp điện mới</w:t>
+      </w:r>
+      <w:r>
+        <w:rPr>
+          <w:sz w:val="26"/>
+          <w:szCs w:val="26"/>
+        </w:rPr>
+        <w:t xml:space="preserve"> vào chương trình CMIS2</w:t>
       </w:r>
     </w:p>
     <w:p>
       <w:pPr>
         <w:pStyle w:val="BodyText"/>
+        <w:numPr>
+          <w:ilvl w:val="0"/>
+          <w:numId w:val="6"/>
+        </w:numPr>
+        <w:tabs>
+          <w:tab w:val="clear" w:pos="1260"/>
+        </w:tabs>
         <w:spacing w:before="120"/>
-        <w:ind w:left="1429"/>
-        <w:jc w:val="both"/>
-        <w:rPr>
-          <w:sz w:val="26"/>
-          <w:szCs w:val="26"/>
-        </w:rPr>
-      </w:pPr>
-      <w:r>
-        <w:rPr>
-          <w:sz w:val="26"/>
-          <w:szCs w:val="26"/>
-        </w:rPr>
-        <w:t>Mô tả: dựa vào thông tin khách hàng kết chuyển từ CMIS sang, chức năng này sẽ giúp nhân viên khảo sát chiết tính lập ngay bảng chiết tính tại nhà khách hàng và thông báo kết quả chi phí dự toàn thông qua máy tính bảng.</w:t>
+        <w:ind w:left="1985"/>
+        <w:jc w:val="both"/>
+        <w:rPr>
+          <w:sz w:val="26"/>
+          <w:szCs w:val="26"/>
+        </w:rPr>
+      </w:pPr>
+      <w:r>
+        <w:rPr>
+          <w:sz w:val="26"/>
+          <w:szCs w:val="26"/>
+        </w:rPr>
+        <w:t>Bước 2:</w:t>
+      </w:r>
+      <w:r>
+        <w:rPr>
+          <w:sz w:val="26"/>
+          <w:szCs w:val="26"/>
+        </w:rPr>
+        <w:t xml:space="preserve"> Phân công khảo sát chiết tính trên chương trình CMIS2.</w:t>
+      </w:r>
+    </w:p>
+    <w:p>
+      <w:pPr>
+        <w:pStyle w:val="BodyText"/>
+        <w:numPr>
+          <w:ilvl w:val="0"/>
+          <w:numId w:val="6"/>
+        </w:numPr>
+        <w:tabs>
+          <w:tab w:val="clear" w:pos="1260"/>
+        </w:tabs>
+        <w:spacing w:before="120"/>
+        <w:ind w:left="1985"/>
+        <w:jc w:val="both"/>
+        <w:rPr>
+          <w:sz w:val="26"/>
+          <w:szCs w:val="26"/>
+        </w:rPr>
+      </w:pPr>
+      <w:r>
+        <w:rPr>
+          <w:sz w:val="26"/>
+          <w:szCs w:val="26"/>
+        </w:rPr>
+        <w:t>Bước 3:</w:t>
+      </w:r>
+      <w:r>
+        <w:rPr>
+          <w:sz w:val="26"/>
+          <w:szCs w:val="26"/>
+        </w:rPr>
+        <w:t xml:space="preserve"> Chương trình quản lý cấp điện truy cập vào CSDL CMIS2 thông qua tài khoản có quyền xem trên CSDL CMIS2.</w:t>
       </w:r>
     </w:p>
     <w:p>
@@ -1255,7 +1353,7 @@
           <w:sz w:val="26"/>
           <w:szCs w:val="26"/>
         </w:rPr>
-        <w:t>Xác định và lưu trữ thông tin GPS của khách hàng.</w:t>
+        <w:t>Lập và in bảng chiết tính.</w:t>
       </w:r>
     </w:p>
     <w:p>
@@ -1274,14 +1372,140 @@
           <w:sz w:val="26"/>
           <w:szCs w:val="26"/>
         </w:rPr>
-        <w:t>Mô tả: Dựa vào thiết bị GPS trên máy tính bảng sẽ xác định được tọa độ nhà của khách hàng</w:t>
-      </w:r>
-      <w:r>
-        <w:rPr>
-          <w:sz w:val="26"/>
-          <w:szCs w:val="26"/>
-        </w:rPr>
-        <w:t>, sẽ tiến hành lưu trữ thông tin đó để phục vụ công tác tìm đường đi đến nhà khách hàng sau này.</w:t>
+        <w:t>Mô tả: dựa vào thông tin khách hàng kết chuyển từ CMIS sang, chức năng này sẽ giúp nhân viên khảo sát chiết tính lập ngay bảng chiết tính tại nhà khách hàng và thông báo kết quả chi phí dự toàn thông qua máy tính bảng.</w:t>
+      </w:r>
+    </w:p>
+    <w:p>
+      <w:pPr>
+        <w:pStyle w:val="BodyText"/>
+        <w:spacing w:before="120"/>
+        <w:ind w:left="1429"/>
+        <w:jc w:val="both"/>
+        <w:rPr>
+          <w:sz w:val="26"/>
+          <w:szCs w:val="26"/>
+        </w:rPr>
+      </w:pPr>
+      <w:r>
+        <w:rPr>
+          <w:sz w:val="26"/>
+          <w:szCs w:val="26"/>
+        </w:rPr>
+        <w:lastRenderedPageBreak/>
+        <w:t>Qui trình thực hiện:</w:t>
+      </w:r>
+    </w:p>
+    <w:p>
+      <w:pPr>
+        <w:pStyle w:val="BodyText"/>
+        <w:numPr>
+          <w:ilvl w:val="0"/>
+          <w:numId w:val="6"/>
+        </w:numPr>
+        <w:tabs>
+          <w:tab w:val="clear" w:pos="1260"/>
+        </w:tabs>
+        <w:spacing w:before="120"/>
+        <w:ind w:left="1985"/>
+        <w:jc w:val="both"/>
+        <w:rPr>
+          <w:sz w:val="26"/>
+          <w:szCs w:val="26"/>
+        </w:rPr>
+      </w:pPr>
+      <w:r>
+        <w:rPr>
+          <w:sz w:val="26"/>
+          <w:szCs w:val="26"/>
+        </w:rPr>
+        <w:t xml:space="preserve">Bước </w:t>
+      </w:r>
+      <w:r>
+        <w:rPr>
+          <w:sz w:val="26"/>
+          <w:szCs w:val="26"/>
+        </w:rPr>
+        <w:t>1</w:t>
+      </w:r>
+      <w:r>
+        <w:rPr>
+          <w:sz w:val="26"/>
+          <w:szCs w:val="26"/>
+        </w:rPr>
+        <w:t>: Nhân viên khảo sát chiết tính mở chương trình quản lý cấp điện lựa chọn khách hàng cần khảo sát.</w:t>
+      </w:r>
+    </w:p>
+    <w:p>
+      <w:pPr>
+        <w:pStyle w:val="BodyText"/>
+        <w:numPr>
+          <w:ilvl w:val="0"/>
+          <w:numId w:val="6"/>
+        </w:numPr>
+        <w:tabs>
+          <w:tab w:val="clear" w:pos="1260"/>
+        </w:tabs>
+        <w:spacing w:before="120"/>
+        <w:ind w:left="1985"/>
+        <w:jc w:val="both"/>
+        <w:rPr>
+          <w:sz w:val="26"/>
+          <w:szCs w:val="26"/>
+        </w:rPr>
+      </w:pPr>
+      <w:r>
+        <w:rPr>
+          <w:sz w:val="26"/>
+          <w:szCs w:val="26"/>
+        </w:rPr>
+        <w:t xml:space="preserve">Bước </w:t>
+      </w:r>
+      <w:r>
+        <w:rPr>
+          <w:sz w:val="26"/>
+          <w:szCs w:val="26"/>
+        </w:rPr>
+        <w:t>2</w:t>
+      </w:r>
+      <w:r>
+        <w:rPr>
+          <w:sz w:val="26"/>
+          <w:szCs w:val="26"/>
+        </w:rPr>
+        <w:t>: Tiến hành thực hiện</w:t>
+      </w:r>
+      <w:r>
+        <w:rPr>
+          <w:sz w:val="26"/>
+          <w:szCs w:val="26"/>
+        </w:rPr>
+        <w:t xml:space="preserve"> lựa chọn vật tư cần sử dụng trong bảng chiết tính.</w:t>
+      </w:r>
+    </w:p>
+    <w:p>
+      <w:pPr>
+        <w:pStyle w:val="BodyText"/>
+        <w:numPr>
+          <w:ilvl w:val="0"/>
+          <w:numId w:val="6"/>
+        </w:numPr>
+        <w:tabs>
+          <w:tab w:val="clear" w:pos="1260"/>
+        </w:tabs>
+        <w:spacing w:before="120"/>
+        <w:ind w:left="1985"/>
+        <w:jc w:val="both"/>
+        <w:rPr>
+          <w:sz w:val="26"/>
+          <w:szCs w:val="26"/>
+        </w:rPr>
+      </w:pPr>
+      <w:r>
+        <w:rPr>
+          <w:sz w:val="26"/>
+          <w:szCs w:val="26"/>
+        </w:rPr>
+        <w:t>Bước 3: Lưu kết quả thực hiện bảng chiết tính và thông báo kết quả đến khách hàng.</w:t>
       </w:r>
     </w:p>
     <w:p>
@@ -1303,7 +1527,7 @@
           <w:sz w:val="26"/>
           <w:szCs w:val="26"/>
         </w:rPr>
-        <w:t>Tra cứu đường đi đến nhà khách hàng thông qua địa chỉ GPS đã thu thập.</w:t>
+        <w:t>Xác định và lưu trữ thông tin GPS của khách hàng.</w:t>
       </w:r>
     </w:p>
     <w:p>
@@ -1322,98 +1546,146 @@
           <w:sz w:val="26"/>
           <w:szCs w:val="26"/>
         </w:rPr>
-        <w:lastRenderedPageBreak/>
-        <w:t xml:space="preserve">Mô tả: Dựa vào </w:t>
-      </w:r>
-      <w:r>
-        <w:rPr>
-          <w:sz w:val="26"/>
-          <w:szCs w:val="26"/>
-        </w:rPr>
-        <w:t>hệ thống tọa độ đã được lưu trữ</w:t>
-      </w:r>
-      <w:r>
-        <w:rPr>
-          <w:sz w:val="26"/>
-          <w:szCs w:val="26"/>
-        </w:rPr>
-        <w:t xml:space="preserve"> </w:t>
-      </w:r>
-      <w:r>
-        <w:rPr>
-          <w:sz w:val="26"/>
-          <w:szCs w:val="26"/>
-        </w:rPr>
-        <w:t>trong CSDL của chương trình</w:t>
-      </w:r>
-      <w:r>
-        <w:rPr>
-          <w:sz w:val="26"/>
-          <w:szCs w:val="26"/>
-        </w:rPr>
-        <w:t xml:space="preserve">, sẽ tiến hành </w:t>
-      </w:r>
-      <w:r>
-        <w:rPr>
-          <w:sz w:val="26"/>
-          <w:szCs w:val="26"/>
-        </w:rPr>
-        <w:t>vẽ sơ đồ đường đi</w:t>
-      </w:r>
-      <w:r>
-        <w:rPr>
-          <w:sz w:val="26"/>
-          <w:szCs w:val="26"/>
-        </w:rPr>
-        <w:t xml:space="preserve"> đến nhà khách hàng </w:t>
-      </w:r>
-      <w:r>
-        <w:rPr>
-          <w:sz w:val="26"/>
-          <w:szCs w:val="26"/>
-        </w:rPr>
-        <w:t>phục vụ cho công tác</w:t>
-      </w:r>
-      <w:r>
-        <w:rPr>
-          <w:sz w:val="26"/>
-          <w:szCs w:val="26"/>
-        </w:rPr>
-        <w:t>.</w:t>
+        <w:t>Mô tả: Dựa vào thiết bị GPS trên máy tính bảng sẽ xác định được tọa độ nhà của khách hàng</w:t>
+      </w:r>
+      <w:r>
+        <w:rPr>
+          <w:sz w:val="26"/>
+          <w:szCs w:val="26"/>
+        </w:rPr>
+        <w:t>, sẽ tiến hành lưu trữ thông tin đó để phục vụ công tác tìm đường đi đến nhà khách hàng sau này.</w:t>
       </w:r>
     </w:p>
     <w:p>
       <w:pPr>
         <w:pStyle w:val="BodyText"/>
         <w:spacing w:before="120"/>
-        <w:ind w:left="1069"/>
-        <w:jc w:val="both"/>
-        <w:rPr>
-          <w:sz w:val="26"/>
-          <w:szCs w:val="26"/>
-        </w:rPr>
-      </w:pPr>
-      <w:r>
-        <w:rPr>
-          <w:sz w:val="26"/>
-          <w:szCs w:val="26"/>
-        </w:rPr>
-        <w:t xml:space="preserve">+ </w:t>
-      </w:r>
-      <w:r>
-        <w:rPr>
-          <w:b/>
-          <w:sz w:val="26"/>
-          <w:szCs w:val="26"/>
-        </w:rPr>
-        <w:t>Phân hệ quản lý đơn giá vật tư, nhân công</w:t>
-      </w:r>
-      <w:r>
-        <w:rPr>
-          <w:sz w:val="26"/>
-          <w:szCs w:val="26"/>
-        </w:rPr>
-        <w:t>: đối tượng sử dụng: Phòng quản lý đầu tư.</w:t>
+        <w:ind w:left="1429"/>
+        <w:jc w:val="both"/>
+        <w:rPr>
+          <w:sz w:val="26"/>
+          <w:szCs w:val="26"/>
+        </w:rPr>
+      </w:pPr>
+      <w:r>
+        <w:rPr>
+          <w:sz w:val="26"/>
+          <w:szCs w:val="26"/>
+        </w:rPr>
+        <w:t>Qui trình thực hiện:</w:t>
+      </w:r>
+    </w:p>
+    <w:p>
+      <w:pPr>
+        <w:pStyle w:val="BodyText"/>
+        <w:numPr>
+          <w:ilvl w:val="0"/>
+          <w:numId w:val="6"/>
+        </w:numPr>
+        <w:tabs>
+          <w:tab w:val="clear" w:pos="1260"/>
+        </w:tabs>
+        <w:spacing w:before="120"/>
+        <w:ind w:left="1985"/>
+        <w:jc w:val="both"/>
+        <w:rPr>
+          <w:sz w:val="26"/>
+          <w:szCs w:val="26"/>
+        </w:rPr>
+      </w:pPr>
+      <w:r>
+        <w:rPr>
+          <w:sz w:val="26"/>
+          <w:szCs w:val="26"/>
+        </w:rPr>
+        <w:t xml:space="preserve">Bước 1: </w:t>
+      </w:r>
+      <w:r>
+        <w:rPr>
+          <w:sz w:val="26"/>
+          <w:szCs w:val="26"/>
+        </w:rPr>
+        <w:t>Xác định vị trí GPS của nhà khách hàng.</w:t>
+      </w:r>
+    </w:p>
+    <w:p>
+      <w:pPr>
+        <w:pStyle w:val="BodyText"/>
+        <w:numPr>
+          <w:ilvl w:val="0"/>
+          <w:numId w:val="6"/>
+        </w:numPr>
+        <w:tabs>
+          <w:tab w:val="clear" w:pos="1260"/>
+        </w:tabs>
+        <w:spacing w:before="120"/>
+        <w:ind w:left="1985"/>
+        <w:jc w:val="both"/>
+        <w:rPr>
+          <w:sz w:val="26"/>
+          <w:szCs w:val="26"/>
+        </w:rPr>
+      </w:pPr>
+      <w:r>
+        <w:rPr>
+          <w:sz w:val="26"/>
+          <w:szCs w:val="26"/>
+        </w:rPr>
+        <w:t xml:space="preserve">Bước 2: </w:t>
+      </w:r>
+      <w:r>
+        <w:rPr>
+          <w:sz w:val="26"/>
+          <w:szCs w:val="26"/>
+        </w:rPr>
+        <w:t>Vị trí sẽ được thể hiện trên bản đồ để nhân viên khảo sát kiểm tra đối chiếu độ chính xác</w:t>
+      </w:r>
+      <w:r>
+        <w:rPr>
+          <w:sz w:val="26"/>
+          <w:szCs w:val="26"/>
+        </w:rPr>
+        <w:t>.</w:t>
+      </w:r>
+    </w:p>
+    <w:p>
+      <w:pPr>
+        <w:pStyle w:val="BodyText"/>
+        <w:numPr>
+          <w:ilvl w:val="0"/>
+          <w:numId w:val="6"/>
+        </w:numPr>
+        <w:tabs>
+          <w:tab w:val="clear" w:pos="1260"/>
+        </w:tabs>
+        <w:spacing w:before="120"/>
+        <w:ind w:left="1985"/>
+        <w:jc w:val="both"/>
+        <w:rPr>
+          <w:sz w:val="26"/>
+          <w:szCs w:val="26"/>
+        </w:rPr>
+      </w:pPr>
+      <w:r>
+        <w:rPr>
+          <w:sz w:val="26"/>
+          <w:szCs w:val="26"/>
+        </w:rPr>
+        <w:t xml:space="preserve">Bước 3: Lưu kết quả </w:t>
+      </w:r>
+      <w:r>
+        <w:rPr>
+          <w:sz w:val="26"/>
+          <w:szCs w:val="26"/>
+        </w:rPr>
+        <w:t>tọa độ GPS đã xác định vào CSDL</w:t>
+      </w:r>
+      <w:r>
+        <w:rPr>
+          <w:sz w:val="26"/>
+          <w:szCs w:val="26"/>
+        </w:rPr>
+        <w:t>.</w:t>
       </w:r>
     </w:p>
     <w:p>
@@ -1435,7 +1707,139 @@
           <w:sz w:val="26"/>
           <w:szCs w:val="26"/>
         </w:rPr>
-        <w:t>Quản lý đơn giá vật tư, nhân công tập trung.</w:t>
+        <w:t>Tra cứu đường đi đến nhà khách hàng thông qua địa chỉ GPS đã thu thập.</w:t>
+      </w:r>
+    </w:p>
+    <w:p>
+      <w:pPr>
+        <w:pStyle w:val="BodyText"/>
+        <w:spacing w:before="120"/>
+        <w:ind w:left="1429"/>
+        <w:jc w:val="both"/>
+        <w:rPr>
+          <w:sz w:val="26"/>
+          <w:szCs w:val="26"/>
+        </w:rPr>
+      </w:pPr>
+      <w:r>
+        <w:rPr>
+          <w:sz w:val="26"/>
+          <w:szCs w:val="26"/>
+        </w:rPr>
+        <w:t>Mô tả: Dựa vào hệ thống tọa độ đã được lưu trữ trong CSDL của chương trình, sẽ tiến hành vẽ sơ đồ đường đi đến nhà khách hàng phục vụ cho công tác.</w:t>
+      </w:r>
+    </w:p>
+    <w:p>
+      <w:pPr>
+        <w:pStyle w:val="BodyText"/>
+        <w:spacing w:before="120"/>
+        <w:ind w:left="1429"/>
+        <w:jc w:val="both"/>
+        <w:rPr>
+          <w:sz w:val="26"/>
+          <w:szCs w:val="26"/>
+        </w:rPr>
+      </w:pPr>
+      <w:r>
+        <w:rPr>
+          <w:sz w:val="26"/>
+          <w:szCs w:val="26"/>
+        </w:rPr>
+        <w:t>Qui trình thực hiện:</w:t>
+      </w:r>
+    </w:p>
+    <w:p>
+      <w:pPr>
+        <w:pStyle w:val="BodyText"/>
+        <w:numPr>
+          <w:ilvl w:val="0"/>
+          <w:numId w:val="6"/>
+        </w:numPr>
+        <w:tabs>
+          <w:tab w:val="clear" w:pos="1260"/>
+        </w:tabs>
+        <w:spacing w:before="120"/>
+        <w:ind w:left="1985"/>
+        <w:jc w:val="both"/>
+        <w:rPr>
+          <w:sz w:val="26"/>
+          <w:szCs w:val="26"/>
+        </w:rPr>
+      </w:pPr>
+      <w:r>
+        <w:rPr>
+          <w:sz w:val="26"/>
+          <w:szCs w:val="26"/>
+        </w:rPr>
+        <w:t xml:space="preserve">Bước 1: </w:t>
+      </w:r>
+      <w:r>
+        <w:rPr>
+          <w:sz w:val="26"/>
+          <w:szCs w:val="26"/>
+        </w:rPr>
+        <w:t>Lấy tọa độ</w:t>
+      </w:r>
+      <w:r>
+        <w:rPr>
+          <w:sz w:val="26"/>
+          <w:szCs w:val="26"/>
+        </w:rPr>
+        <w:t xml:space="preserve"> vị trí GPS của nhà khách hàng</w:t>
+      </w:r>
+      <w:r>
+        <w:rPr>
+          <w:sz w:val="26"/>
+          <w:szCs w:val="26"/>
+        </w:rPr>
+        <w:t xml:space="preserve"> thông qua mã khách hàng</w:t>
+      </w:r>
+      <w:r>
+        <w:rPr>
+          <w:sz w:val="26"/>
+          <w:szCs w:val="26"/>
+        </w:rPr>
+        <w:t>.</w:t>
+      </w:r>
+    </w:p>
+    <w:p>
+      <w:pPr>
+        <w:pStyle w:val="BodyText"/>
+        <w:numPr>
+          <w:ilvl w:val="0"/>
+          <w:numId w:val="6"/>
+        </w:numPr>
+        <w:tabs>
+          <w:tab w:val="clear" w:pos="1260"/>
+        </w:tabs>
+        <w:spacing w:before="120"/>
+        <w:ind w:left="1985"/>
+        <w:jc w:val="both"/>
+        <w:rPr>
+          <w:sz w:val="26"/>
+          <w:szCs w:val="26"/>
+        </w:rPr>
+      </w:pPr>
+      <w:r>
+        <w:rPr>
+          <w:sz w:val="26"/>
+          <w:szCs w:val="26"/>
+        </w:rPr>
+        <w:t xml:space="preserve">Bước 2: </w:t>
+      </w:r>
+      <w:r>
+        <w:rPr>
+          <w:sz w:val="26"/>
+          <w:szCs w:val="26"/>
+        </w:rPr>
+        <w:t>Vẽ đường đi đến tọa độ nhà khách hàng đã xác định được trên bản đồ</w:t>
+      </w:r>
+      <w:r>
+        <w:rPr>
+          <w:sz w:val="26"/>
+          <w:szCs w:val="26"/>
+        </w:rPr>
+        <w:t>.</w:t>
       </w:r>
     </w:p>
     <w:p>
@@ -1454,28 +1858,44 @@
           <w:sz w:val="26"/>
           <w:szCs w:val="26"/>
         </w:rPr>
-        <w:tab/>
-      </w:r>
-      <w:r>
-        <w:rPr>
-          <w:sz w:val="26"/>
-          <w:szCs w:val="26"/>
-        </w:rPr>
-        <w:t xml:space="preserve">Mô tả: </w:t>
-      </w:r>
-      <w:r>
-        <w:rPr>
-          <w:sz w:val="26"/>
-          <w:szCs w:val="26"/>
-        </w:rPr>
-        <w:t>Chức năng dùng cập nhật đơn giá vật tư, nhân công dùng chung cho toàn Công ty Điện lực để khi nhân viên khảo sát chiết tính tại các Điện lực trực thuộc chỉ cần chọn vật tư mà không cần quan tâm đến sửa đơn giá</w:t>
-      </w:r>
-      <w:r>
-        <w:rPr>
-          <w:sz w:val="26"/>
-          <w:szCs w:val="26"/>
-        </w:rPr>
-        <w:t>.</w:t>
+        <w:t xml:space="preserve">+ </w:t>
+      </w:r>
+      <w:r>
+        <w:rPr>
+          <w:b/>
+          <w:sz w:val="26"/>
+          <w:szCs w:val="26"/>
+        </w:rPr>
+        <w:t>Phân hệ quản lý đơn giá vật tư, nhân công</w:t>
+      </w:r>
+      <w:r>
+        <w:rPr>
+          <w:sz w:val="26"/>
+          <w:szCs w:val="26"/>
+        </w:rPr>
+        <w:t>: đối tượng sử dụng: Phòng quản lý đầu tư.</w:t>
+      </w:r>
+    </w:p>
+    <w:p>
+      <w:pPr>
+        <w:pStyle w:val="BodyText"/>
+        <w:numPr>
+          <w:ilvl w:val="0"/>
+          <w:numId w:val="26"/>
+        </w:numPr>
+        <w:spacing w:before="120"/>
+        <w:jc w:val="both"/>
+        <w:rPr>
+          <w:sz w:val="26"/>
+          <w:szCs w:val="26"/>
+        </w:rPr>
+      </w:pPr>
+      <w:r>
+        <w:rPr>
+          <w:sz w:val="26"/>
+          <w:szCs w:val="26"/>
+        </w:rPr>
+        <w:t>Quản lý đơn giá vật tư, nhân công tập trung.</w:t>
       </w:r>
     </w:p>
     <w:p>
@@ -1494,6 +1914,172 @@
           <w:sz w:val="26"/>
           <w:szCs w:val="26"/>
         </w:rPr>
+        <w:tab/>
+        <w:t xml:space="preserve">Mô tả: </w:t>
+      </w:r>
+      <w:r>
+        <w:rPr>
+          <w:sz w:val="26"/>
+          <w:szCs w:val="26"/>
+        </w:rPr>
+        <w:t>Chức năng dùng cập nhật đơn giá vật tư, nhân công dùng chung cho toàn Công ty Điện lực để khi nhân viên khảo sát chiết tính tại các Điện lực trực thuộc chỉ cần chọn vật tư mà không cần quan tâm đến sửa đơn giá</w:t>
+      </w:r>
+      <w:r>
+        <w:rPr>
+          <w:sz w:val="26"/>
+          <w:szCs w:val="26"/>
+        </w:rPr>
+        <w:t>.</w:t>
+      </w:r>
+    </w:p>
+    <w:p>
+      <w:pPr>
+        <w:pStyle w:val="BodyText"/>
+        <w:spacing w:before="120"/>
+        <w:ind w:left="1429"/>
+        <w:jc w:val="both"/>
+        <w:rPr>
+          <w:sz w:val="26"/>
+          <w:szCs w:val="26"/>
+        </w:rPr>
+      </w:pPr>
+      <w:r>
+        <w:rPr>
+          <w:sz w:val="26"/>
+          <w:szCs w:val="26"/>
+        </w:rPr>
+        <w:t>Qui trình thực hiện:</w:t>
+      </w:r>
+    </w:p>
+    <w:p>
+      <w:pPr>
+        <w:pStyle w:val="BodyText"/>
+        <w:numPr>
+          <w:ilvl w:val="0"/>
+          <w:numId w:val="6"/>
+        </w:numPr>
+        <w:tabs>
+          <w:tab w:val="clear" w:pos="1260"/>
+        </w:tabs>
+        <w:spacing w:before="120"/>
+        <w:ind w:left="1985"/>
+        <w:jc w:val="both"/>
+        <w:rPr>
+          <w:sz w:val="26"/>
+          <w:szCs w:val="26"/>
+        </w:rPr>
+      </w:pPr>
+      <w:r>
+        <w:rPr>
+          <w:sz w:val="26"/>
+          <w:szCs w:val="26"/>
+        </w:rPr>
+        <w:t xml:space="preserve">Bước 1: </w:t>
+      </w:r>
+      <w:r>
+        <w:rPr>
+          <w:sz w:val="26"/>
+          <w:szCs w:val="26"/>
+        </w:rPr>
+        <w:t>Lựa chọn vật tư, nhân công cần thay đổi đơn giá.</w:t>
+      </w:r>
+    </w:p>
+    <w:p>
+      <w:pPr>
+        <w:pStyle w:val="BodyText"/>
+        <w:numPr>
+          <w:ilvl w:val="0"/>
+          <w:numId w:val="6"/>
+        </w:numPr>
+        <w:tabs>
+          <w:tab w:val="clear" w:pos="1260"/>
+        </w:tabs>
+        <w:spacing w:before="120"/>
+        <w:ind w:left="1985"/>
+        <w:jc w:val="both"/>
+        <w:rPr>
+          <w:sz w:val="26"/>
+          <w:szCs w:val="26"/>
+        </w:rPr>
+      </w:pPr>
+      <w:r>
+        <w:rPr>
+          <w:sz w:val="26"/>
+          <w:szCs w:val="26"/>
+        </w:rPr>
+        <w:t xml:space="preserve">Bước 2: </w:t>
+      </w:r>
+      <w:r>
+        <w:rPr>
+          <w:sz w:val="26"/>
+          <w:szCs w:val="26"/>
+        </w:rPr>
+        <w:t>Tiến hành cập nhật thông tin đơn giá.</w:t>
+      </w:r>
+    </w:p>
+    <w:p>
+      <w:pPr>
+        <w:pStyle w:val="BodyText"/>
+        <w:numPr>
+          <w:ilvl w:val="0"/>
+          <w:numId w:val="6"/>
+        </w:numPr>
+        <w:tabs>
+          <w:tab w:val="clear" w:pos="1260"/>
+        </w:tabs>
+        <w:spacing w:before="120"/>
+        <w:ind w:left="1985"/>
+        <w:jc w:val="both"/>
+        <w:rPr>
+          <w:sz w:val="26"/>
+          <w:szCs w:val="26"/>
+        </w:rPr>
+      </w:pPr>
+      <w:r>
+        <w:rPr>
+          <w:sz w:val="26"/>
+          <w:szCs w:val="26"/>
+        </w:rPr>
+        <w:t xml:space="preserve">Bước </w:t>
+      </w:r>
+      <w:r>
+        <w:rPr>
+          <w:sz w:val="26"/>
+          <w:szCs w:val="26"/>
+        </w:rPr>
+        <w:t>3</w:t>
+      </w:r>
+      <w:r>
+        <w:rPr>
+          <w:sz w:val="26"/>
+          <w:szCs w:val="26"/>
+        </w:rPr>
+        <w:t xml:space="preserve">: </w:t>
+      </w:r>
+      <w:r>
+        <w:rPr>
+          <w:sz w:val="26"/>
+          <w:szCs w:val="26"/>
+        </w:rPr>
+        <w:t>Lưu kết quả vào CSDL.</w:t>
+      </w:r>
+    </w:p>
+    <w:p>
+      <w:pPr>
+        <w:pStyle w:val="BodyText"/>
+        <w:spacing w:before="120"/>
+        <w:ind w:left="1069"/>
+        <w:jc w:val="both"/>
+        <w:rPr>
+          <w:sz w:val="26"/>
+          <w:szCs w:val="26"/>
+        </w:rPr>
+      </w:pPr>
+      <w:r>
+        <w:rPr>
+          <w:sz w:val="26"/>
+          <w:szCs w:val="26"/>
+        </w:rPr>
         <w:t>•</w:t>
       </w:r>
       <w:r>
@@ -1563,7 +2149,15 @@
           <w:sz w:val="26"/>
           <w:szCs w:val="26"/>
         </w:rPr>
-        <w:t xml:space="preserve"> nhân công dùng chung cho toàn Công ty Điện lực để khi nhân viên khảo sát chiết tính tại các Điện lực trực thuộc chỉ cần </w:t>
+        <w:t xml:space="preserve"> nhân công dùng chung cho toàn Công ty Điện lực để khi nhân viên khảo sát chiết tính tại các </w:t>
+      </w:r>
+      <w:r>
+        <w:rPr>
+          <w:sz w:val="26"/>
+          <w:szCs w:val="26"/>
+        </w:rPr>
+        <w:lastRenderedPageBreak/>
+        <w:t xml:space="preserve">Điện lực trực thuộc chỉ cần </w:t>
       </w:r>
       <w:r>
         <w:rPr>
@@ -1578,6 +2172,199 @@
           <w:szCs w:val="26"/>
         </w:rPr>
         <w:t>.</w:t>
+      </w:r>
+    </w:p>
+    <w:p>
+      <w:pPr>
+        <w:pStyle w:val="BodyText"/>
+        <w:spacing w:before="120"/>
+        <w:ind w:left="1429"/>
+        <w:jc w:val="both"/>
+        <w:rPr>
+          <w:sz w:val="26"/>
+          <w:szCs w:val="26"/>
+        </w:rPr>
+      </w:pPr>
+      <w:r>
+        <w:rPr>
+          <w:sz w:val="26"/>
+          <w:szCs w:val="26"/>
+        </w:rPr>
+        <w:t>Qui trình thực hiện:</w:t>
+      </w:r>
+    </w:p>
+    <w:p>
+      <w:pPr>
+        <w:pStyle w:val="BodyText"/>
+        <w:numPr>
+          <w:ilvl w:val="0"/>
+          <w:numId w:val="6"/>
+        </w:numPr>
+        <w:tabs>
+          <w:tab w:val="clear" w:pos="1260"/>
+        </w:tabs>
+        <w:spacing w:before="120"/>
+        <w:ind w:left="1985"/>
+        <w:jc w:val="both"/>
+        <w:rPr>
+          <w:sz w:val="26"/>
+          <w:szCs w:val="26"/>
+        </w:rPr>
+      </w:pPr>
+      <w:r>
+        <w:rPr>
+          <w:sz w:val="26"/>
+          <w:szCs w:val="26"/>
+        </w:rPr>
+        <w:t>Bước 1: Lựa chọn vật tư</w:t>
+      </w:r>
+      <w:r>
+        <w:rPr>
+          <w:sz w:val="26"/>
+          <w:szCs w:val="26"/>
+        </w:rPr>
+        <w:t xml:space="preserve"> cẩn thêm liên kết nhân công</w:t>
+      </w:r>
+      <w:r>
+        <w:rPr>
+          <w:sz w:val="26"/>
+          <w:szCs w:val="26"/>
+        </w:rPr>
+        <w:t>.</w:t>
+      </w:r>
+    </w:p>
+    <w:p>
+      <w:pPr>
+        <w:pStyle w:val="BodyText"/>
+        <w:numPr>
+          <w:ilvl w:val="0"/>
+          <w:numId w:val="6"/>
+        </w:numPr>
+        <w:tabs>
+          <w:tab w:val="clear" w:pos="1260"/>
+        </w:tabs>
+        <w:spacing w:before="120"/>
+        <w:ind w:left="1985"/>
+        <w:jc w:val="both"/>
+        <w:rPr>
+          <w:sz w:val="26"/>
+          <w:szCs w:val="26"/>
+        </w:rPr>
+      </w:pPr>
+      <w:r>
+        <w:rPr>
+          <w:sz w:val="26"/>
+          <w:szCs w:val="26"/>
+        </w:rPr>
+        <w:t>Bước 2: Tiến hành cập nhật</w:t>
+      </w:r>
+      <w:r>
+        <w:rPr>
+          <w:sz w:val="26"/>
+          <w:szCs w:val="26"/>
+        </w:rPr>
+        <w:t xml:space="preserve"> (Thêm, Xóa)</w:t>
+      </w:r>
+      <w:r>
+        <w:rPr>
+          <w:sz w:val="26"/>
+          <w:szCs w:val="26"/>
+        </w:rPr>
+        <w:t xml:space="preserve"> </w:t>
+      </w:r>
+      <w:r>
+        <w:rPr>
+          <w:sz w:val="26"/>
+          <w:szCs w:val="26"/>
+        </w:rPr>
+        <w:t>các nhân công cần liên kết đến</w:t>
+      </w:r>
+      <w:r>
+        <w:rPr>
+          <w:sz w:val="26"/>
+          <w:szCs w:val="26"/>
+        </w:rPr>
+        <w:t>.</w:t>
+      </w:r>
+    </w:p>
+    <w:p>
+      <w:pPr>
+        <w:pStyle w:val="BodyText"/>
+        <w:numPr>
+          <w:ilvl w:val="0"/>
+          <w:numId w:val="6"/>
+        </w:numPr>
+        <w:tabs>
+          <w:tab w:val="clear" w:pos="1260"/>
+        </w:tabs>
+        <w:spacing w:before="120"/>
+        <w:ind w:left="1985"/>
+        <w:jc w:val="both"/>
+        <w:rPr>
+          <w:sz w:val="26"/>
+          <w:szCs w:val="26"/>
+        </w:rPr>
+      </w:pPr>
+      <w:r>
+        <w:rPr>
+          <w:sz w:val="26"/>
+          <w:szCs w:val="26"/>
+        </w:rPr>
+        <w:t xml:space="preserve">Bước 3: </w:t>
+      </w:r>
+      <w:r>
+        <w:rPr>
+          <w:sz w:val="26"/>
+          <w:szCs w:val="26"/>
+        </w:rPr>
+        <w:t>Cập nhật các tỉ lệ tương ứng giữa vật tư và nhân công liên kết.</w:t>
+      </w:r>
+    </w:p>
+    <w:p>
+      <w:pPr>
+        <w:pStyle w:val="BodyText"/>
+        <w:numPr>
+          <w:ilvl w:val="0"/>
+          <w:numId w:val="6"/>
+        </w:numPr>
+        <w:tabs>
+          <w:tab w:val="clear" w:pos="1260"/>
+        </w:tabs>
+        <w:spacing w:before="120"/>
+        <w:ind w:left="1985"/>
+        <w:jc w:val="both"/>
+        <w:rPr>
+          <w:sz w:val="26"/>
+          <w:szCs w:val="26"/>
+        </w:rPr>
+      </w:pPr>
+      <w:r>
+        <w:rPr>
+          <w:sz w:val="26"/>
+          <w:szCs w:val="26"/>
+        </w:rPr>
+        <w:t xml:space="preserve">Bước </w:t>
+      </w:r>
+      <w:r>
+        <w:rPr>
+          <w:sz w:val="26"/>
+          <w:szCs w:val="26"/>
+        </w:rPr>
+        <w:t>4</w:t>
+      </w:r>
+      <w:r>
+        <w:rPr>
+          <w:sz w:val="26"/>
+          <w:szCs w:val="26"/>
+        </w:rPr>
+        <w:t xml:space="preserve">: </w:t>
+      </w:r>
+      <w:r>
+        <w:rPr>
+          <w:sz w:val="26"/>
+          <w:szCs w:val="26"/>
+        </w:rPr>
+        <w:t>Lưu kết quả vào CSDL.</w:t>
       </w:r>
     </w:p>
     <w:p>
@@ -1623,14 +2410,132 @@
           <w:sz w:val="26"/>
           <w:szCs w:val="26"/>
         </w:rPr>
-        <w:t xml:space="preserve">Mô tả: Chức năng dùng để </w:t>
-      </w:r>
-      <w:r>
-        <w:rPr>
-          <w:sz w:val="26"/>
-          <w:szCs w:val="26"/>
-        </w:rPr>
-        <w:t>quản lý các quyết định, thông báo về việc ban hành đơn giá vật tư, nhân công tại các thời điểm khác nhau.</w:t>
+        <w:t>Mô tả: Chức năng dùng để quản lý các quyết định, thông báo về việc ban hành đơn giá vật tư, nhân công tại các thời điểm khác nhau.</w:t>
+      </w:r>
+    </w:p>
+    <w:p>
+      <w:pPr>
+        <w:pStyle w:val="BodyText"/>
+        <w:spacing w:before="120"/>
+        <w:ind w:left="1429"/>
+        <w:jc w:val="both"/>
+        <w:rPr>
+          <w:sz w:val="26"/>
+          <w:szCs w:val="26"/>
+        </w:rPr>
+      </w:pPr>
+      <w:r>
+        <w:rPr>
+          <w:sz w:val="26"/>
+          <w:szCs w:val="26"/>
+        </w:rPr>
+        <w:t>Qui trình thực hiện:</w:t>
+      </w:r>
+    </w:p>
+    <w:p>
+      <w:pPr>
+        <w:pStyle w:val="BodyText"/>
+        <w:numPr>
+          <w:ilvl w:val="0"/>
+          <w:numId w:val="6"/>
+        </w:numPr>
+        <w:tabs>
+          <w:tab w:val="clear" w:pos="1260"/>
+        </w:tabs>
+        <w:spacing w:before="120"/>
+        <w:ind w:left="1985"/>
+        <w:jc w:val="both"/>
+        <w:rPr>
+          <w:sz w:val="26"/>
+          <w:szCs w:val="26"/>
+        </w:rPr>
+      </w:pPr>
+      <w:r>
+        <w:rPr>
+          <w:sz w:val="26"/>
+          <w:szCs w:val="26"/>
+        </w:rPr>
+        <w:t xml:space="preserve">Bước 1: Lựa chọn </w:t>
+      </w:r>
+      <w:r>
+        <w:rPr>
+          <w:sz w:val="26"/>
+          <w:szCs w:val="26"/>
+        </w:rPr>
+        <w:t>quyết định, thông báo</w:t>
+      </w:r>
+      <w:r>
+        <w:rPr>
+          <w:sz w:val="26"/>
+          <w:szCs w:val="26"/>
+        </w:rPr>
+        <w:t xml:space="preserve"> cần thay đổi.</w:t>
+      </w:r>
+    </w:p>
+    <w:p>
+      <w:pPr>
+        <w:pStyle w:val="BodyText"/>
+        <w:numPr>
+          <w:ilvl w:val="0"/>
+          <w:numId w:val="6"/>
+        </w:numPr>
+        <w:tabs>
+          <w:tab w:val="clear" w:pos="1260"/>
+        </w:tabs>
+        <w:spacing w:before="120"/>
+        <w:ind w:left="1985"/>
+        <w:jc w:val="both"/>
+        <w:rPr>
+          <w:sz w:val="26"/>
+          <w:szCs w:val="26"/>
+        </w:rPr>
+      </w:pPr>
+      <w:r>
+        <w:rPr>
+          <w:sz w:val="26"/>
+          <w:szCs w:val="26"/>
+        </w:rPr>
+        <w:t xml:space="preserve">Bước 2: Tiến hành cập nhật </w:t>
+      </w:r>
+      <w:r>
+        <w:rPr>
+          <w:sz w:val="26"/>
+          <w:szCs w:val="26"/>
+        </w:rPr>
+        <w:t>các thông tin thay đổi</w:t>
+      </w:r>
+      <w:r>
+        <w:rPr>
+          <w:sz w:val="26"/>
+          <w:szCs w:val="26"/>
+        </w:rPr>
+        <w:t>.</w:t>
+      </w:r>
+    </w:p>
+    <w:p>
+      <w:pPr>
+        <w:pStyle w:val="BodyText"/>
+        <w:numPr>
+          <w:ilvl w:val="0"/>
+          <w:numId w:val="6"/>
+        </w:numPr>
+        <w:tabs>
+          <w:tab w:val="clear" w:pos="1260"/>
+        </w:tabs>
+        <w:spacing w:before="120"/>
+        <w:ind w:left="1985"/>
+        <w:jc w:val="both"/>
+        <w:rPr>
+          <w:sz w:val="26"/>
+          <w:szCs w:val="26"/>
+        </w:rPr>
+      </w:pPr>
+      <w:r>
+        <w:rPr>
+          <w:sz w:val="26"/>
+          <w:szCs w:val="26"/>
+        </w:rPr>
+        <w:t>Bước 3: Lưu kết quả vào CSDL.</w:t>
       </w:r>
     </w:p>
     <w:p>
@@ -1676,14 +2581,118 @@
           <w:sz w:val="26"/>
           <w:szCs w:val="26"/>
         </w:rPr>
-        <w:t xml:space="preserve">Mô tả: Chức năng dùng để </w:t>
-      </w:r>
-      <w:r>
-        <w:rPr>
-          <w:sz w:val="26"/>
-          <w:szCs w:val="26"/>
-        </w:rPr>
-        <w:t>cập nhật lại các hệ số dùng trong bảng tổng hợp chi phí như: hệ số điều chỉnh nhân công, chi phí chung,…</w:t>
+        <w:t>Mô tả: Chức năng dùng để cập nhật lại các hệ số dùng trong bảng tổng hợp chi phí như: hệ số điều chỉnh nhân công, chi phí chung,…</w:t>
+      </w:r>
+    </w:p>
+    <w:p>
+      <w:pPr>
+        <w:pStyle w:val="BodyText"/>
+        <w:spacing w:before="120"/>
+        <w:ind w:left="1429"/>
+        <w:jc w:val="both"/>
+        <w:rPr>
+          <w:sz w:val="26"/>
+          <w:szCs w:val="26"/>
+        </w:rPr>
+      </w:pPr>
+      <w:r>
+        <w:rPr>
+          <w:sz w:val="26"/>
+          <w:szCs w:val="26"/>
+        </w:rPr>
+        <w:t>Qui trình thực hiện:</w:t>
+      </w:r>
+    </w:p>
+    <w:p>
+      <w:pPr>
+        <w:pStyle w:val="BodyText"/>
+        <w:numPr>
+          <w:ilvl w:val="0"/>
+          <w:numId w:val="6"/>
+        </w:numPr>
+        <w:tabs>
+          <w:tab w:val="clear" w:pos="1260"/>
+        </w:tabs>
+        <w:spacing w:before="120"/>
+        <w:ind w:left="1985"/>
+        <w:jc w:val="both"/>
+        <w:rPr>
+          <w:sz w:val="26"/>
+          <w:szCs w:val="26"/>
+        </w:rPr>
+      </w:pPr>
+      <w:r>
+        <w:rPr>
+          <w:sz w:val="26"/>
+          <w:szCs w:val="26"/>
+        </w:rPr>
+        <w:t xml:space="preserve">Bước 1: </w:t>
+      </w:r>
+      <w:r>
+        <w:rPr>
+          <w:sz w:val="26"/>
+          <w:szCs w:val="26"/>
+        </w:rPr>
+        <w:t>Lựa chọn các hệ số</w:t>
+      </w:r>
+      <w:r>
+        <w:rPr>
+          <w:sz w:val="26"/>
+          <w:szCs w:val="26"/>
+        </w:rPr>
+        <w:t xml:space="preserve"> cần thay đổi.</w:t>
+      </w:r>
+    </w:p>
+    <w:p>
+      <w:pPr>
+        <w:pStyle w:val="BodyText"/>
+        <w:numPr>
+          <w:ilvl w:val="0"/>
+          <w:numId w:val="6"/>
+        </w:numPr>
+        <w:tabs>
+          <w:tab w:val="clear" w:pos="1260"/>
+        </w:tabs>
+        <w:spacing w:before="120"/>
+        <w:ind w:left="1985"/>
+        <w:jc w:val="both"/>
+        <w:rPr>
+          <w:sz w:val="26"/>
+          <w:szCs w:val="26"/>
+        </w:rPr>
+      </w:pPr>
+      <w:r>
+        <w:rPr>
+          <w:sz w:val="26"/>
+          <w:szCs w:val="26"/>
+        </w:rPr>
+        <w:t>Bước 2: Tiến hành cập nhật các thông tin thay đổi.</w:t>
+      </w:r>
+    </w:p>
+    <w:p>
+      <w:pPr>
+        <w:pStyle w:val="BodyText"/>
+        <w:numPr>
+          <w:ilvl w:val="0"/>
+          <w:numId w:val="6"/>
+        </w:numPr>
+        <w:tabs>
+          <w:tab w:val="clear" w:pos="1260"/>
+        </w:tabs>
+        <w:spacing w:before="120"/>
+        <w:ind w:left="1985"/>
+        <w:jc w:val="both"/>
+        <w:rPr>
+          <w:sz w:val="26"/>
+          <w:szCs w:val="26"/>
+        </w:rPr>
+      </w:pPr>
+      <w:r>
+        <w:rPr>
+          <w:sz w:val="26"/>
+          <w:szCs w:val="26"/>
+        </w:rPr>
+        <w:t>Bước 3: Lưu kết quả vào CSDL.</w:t>
       </w:r>
     </w:p>
     <w:p>
@@ -1729,14 +2738,118 @@
           <w:sz w:val="26"/>
           <w:szCs w:val="26"/>
         </w:rPr>
-        <w:t xml:space="preserve">Mô tả: Chức năng dùng để </w:t>
-      </w:r>
-      <w:r>
-        <w:rPr>
-          <w:sz w:val="26"/>
-          <w:szCs w:val="26"/>
-        </w:rPr>
-        <w:t>phân loại các vật tư thi công thành từng nhóm nhỏ để tiện quản lý và truy tìm khi cần dùng, để giúp tiết kiệm thời gian thao tác trong khi lập chiết tính.</w:t>
+        <w:t>Mô tả: Chức năng dùng để phân loại các vật tư thi công thành từng nhóm nhỏ để tiện quản lý và truy tìm khi cần dùng, để giúp tiết kiệm thời gian thao tác trong khi lập chiết tính.</w:t>
+      </w:r>
+    </w:p>
+    <w:p>
+      <w:pPr>
+        <w:pStyle w:val="BodyText"/>
+        <w:spacing w:before="120"/>
+        <w:ind w:left="1429"/>
+        <w:jc w:val="both"/>
+        <w:rPr>
+          <w:sz w:val="26"/>
+          <w:szCs w:val="26"/>
+        </w:rPr>
+      </w:pPr>
+      <w:r>
+        <w:rPr>
+          <w:sz w:val="26"/>
+          <w:szCs w:val="26"/>
+        </w:rPr>
+        <w:t>Qui trình thực hiện:</w:t>
+      </w:r>
+    </w:p>
+    <w:p>
+      <w:pPr>
+        <w:pStyle w:val="BodyText"/>
+        <w:numPr>
+          <w:ilvl w:val="0"/>
+          <w:numId w:val="6"/>
+        </w:numPr>
+        <w:tabs>
+          <w:tab w:val="clear" w:pos="1260"/>
+        </w:tabs>
+        <w:spacing w:before="120"/>
+        <w:ind w:left="1985"/>
+        <w:jc w:val="both"/>
+        <w:rPr>
+          <w:sz w:val="26"/>
+          <w:szCs w:val="26"/>
+        </w:rPr>
+      </w:pPr>
+      <w:r>
+        <w:rPr>
+          <w:sz w:val="26"/>
+          <w:szCs w:val="26"/>
+        </w:rPr>
+        <w:t xml:space="preserve">Bước 1: Lựa chọn các </w:t>
+      </w:r>
+      <w:r>
+        <w:rPr>
+          <w:sz w:val="26"/>
+          <w:szCs w:val="26"/>
+        </w:rPr>
+        <w:t>nhóm loại</w:t>
+      </w:r>
+      <w:r>
+        <w:rPr>
+          <w:sz w:val="26"/>
+          <w:szCs w:val="26"/>
+        </w:rPr>
+        <w:t xml:space="preserve"> cần thay đổi.</w:t>
+      </w:r>
+    </w:p>
+    <w:p>
+      <w:pPr>
+        <w:pStyle w:val="BodyText"/>
+        <w:numPr>
+          <w:ilvl w:val="0"/>
+          <w:numId w:val="6"/>
+        </w:numPr>
+        <w:tabs>
+          <w:tab w:val="clear" w:pos="1260"/>
+        </w:tabs>
+        <w:spacing w:before="120"/>
+        <w:ind w:left="1985"/>
+        <w:jc w:val="both"/>
+        <w:rPr>
+          <w:sz w:val="26"/>
+          <w:szCs w:val="26"/>
+        </w:rPr>
+      </w:pPr>
+      <w:r>
+        <w:rPr>
+          <w:sz w:val="26"/>
+          <w:szCs w:val="26"/>
+        </w:rPr>
+        <w:t>Bước 2: Tiến hành cập nhật các thông tin thay đổi.</w:t>
+      </w:r>
+    </w:p>
+    <w:p>
+      <w:pPr>
+        <w:pStyle w:val="BodyText"/>
+        <w:numPr>
+          <w:ilvl w:val="0"/>
+          <w:numId w:val="6"/>
+        </w:numPr>
+        <w:tabs>
+          <w:tab w:val="clear" w:pos="1260"/>
+        </w:tabs>
+        <w:spacing w:before="120"/>
+        <w:ind w:left="1985"/>
+        <w:jc w:val="both"/>
+        <w:rPr>
+          <w:sz w:val="26"/>
+          <w:szCs w:val="26"/>
+        </w:rPr>
+      </w:pPr>
+      <w:r>
+        <w:rPr>
+          <w:sz w:val="26"/>
+          <w:szCs w:val="26"/>
+        </w:rPr>
+        <w:t>Bước 3: Lưu kết quả vào CSDL.</w:t>
       </w:r>
     </w:p>
     <w:p>
@@ -1782,14 +2895,119 @@
           <w:sz w:val="26"/>
           <w:szCs w:val="26"/>
         </w:rPr>
-        <w:t xml:space="preserve">Mô tả: Chức năng dùng để </w:t>
-      </w:r>
-      <w:r>
-        <w:rPr>
-          <w:sz w:val="26"/>
-          <w:szCs w:val="26"/>
-        </w:rPr>
-        <w:t>thành lập các chiết tính mẫu dùng chung, đối với các bảng chiết tính nào gần giống với mẫu cho trước thì nhân viên khảo sát chiết tính chỉ cần chọn mẫu cho trước và cập nhật lại số lượng vật tư là có ngay bảng chiết tính mới, giúp tiết kiệm thời gian và tăng năng suất.</w:t>
+        <w:t>Mô tả: Chức năng dùng để thành lập các chiết tính mẫu dùng chung, đối với các bảng chiết tính nào gần giống với mẫu cho trước thì nhân viên khảo sát chiết tính chỉ cần chọn mẫu cho trước và cập nhật lại số lượng vật tư là có ngay bảng chiết tính mới, giúp tiết kiệm thời gian và tăng năng suất.</w:t>
+      </w:r>
+    </w:p>
+    <w:p>
+      <w:pPr>
+        <w:pStyle w:val="BodyText"/>
+        <w:spacing w:before="120"/>
+        <w:ind w:left="1429"/>
+        <w:jc w:val="both"/>
+        <w:rPr>
+          <w:sz w:val="26"/>
+          <w:szCs w:val="26"/>
+        </w:rPr>
+      </w:pPr>
+      <w:r>
+        <w:rPr>
+          <w:sz w:val="26"/>
+          <w:szCs w:val="26"/>
+        </w:rPr>
+        <w:t>Qui trình thực hiện:</w:t>
+      </w:r>
+    </w:p>
+    <w:p>
+      <w:pPr>
+        <w:pStyle w:val="BodyText"/>
+        <w:numPr>
+          <w:ilvl w:val="0"/>
+          <w:numId w:val="6"/>
+        </w:numPr>
+        <w:tabs>
+          <w:tab w:val="clear" w:pos="1260"/>
+        </w:tabs>
+        <w:spacing w:before="120"/>
+        <w:ind w:left="1985"/>
+        <w:jc w:val="both"/>
+        <w:rPr>
+          <w:sz w:val="26"/>
+          <w:szCs w:val="26"/>
+        </w:rPr>
+      </w:pPr>
+      <w:r>
+        <w:rPr>
+          <w:sz w:val="26"/>
+          <w:szCs w:val="26"/>
+        </w:rPr>
+        <w:t xml:space="preserve">Bước 1: Lựa chọn các </w:t>
+      </w:r>
+      <w:r>
+        <w:rPr>
+          <w:sz w:val="26"/>
+          <w:szCs w:val="26"/>
+        </w:rPr>
+        <w:t>mẫu danh mục</w:t>
+      </w:r>
+      <w:r>
+        <w:rPr>
+          <w:sz w:val="26"/>
+          <w:szCs w:val="26"/>
+        </w:rPr>
+        <w:t xml:space="preserve"> cần thay đổi.</w:t>
+      </w:r>
+    </w:p>
+    <w:p>
+      <w:pPr>
+        <w:pStyle w:val="BodyText"/>
+        <w:numPr>
+          <w:ilvl w:val="0"/>
+          <w:numId w:val="6"/>
+        </w:numPr>
+        <w:tabs>
+          <w:tab w:val="clear" w:pos="1260"/>
+        </w:tabs>
+        <w:spacing w:before="120"/>
+        <w:ind w:left="1985"/>
+        <w:jc w:val="both"/>
+        <w:rPr>
+          <w:sz w:val="26"/>
+          <w:szCs w:val="26"/>
+        </w:rPr>
+      </w:pPr>
+      <w:r>
+        <w:rPr>
+          <w:sz w:val="26"/>
+          <w:szCs w:val="26"/>
+        </w:rPr>
+        <w:lastRenderedPageBreak/>
+        <w:t>Bước 2: Tiến hành cập nhật các thông tin thay đổi.</w:t>
+      </w:r>
+    </w:p>
+    <w:p>
+      <w:pPr>
+        <w:pStyle w:val="BodyText"/>
+        <w:numPr>
+          <w:ilvl w:val="0"/>
+          <w:numId w:val="6"/>
+        </w:numPr>
+        <w:tabs>
+          <w:tab w:val="clear" w:pos="1260"/>
+        </w:tabs>
+        <w:spacing w:before="120"/>
+        <w:ind w:left="1985"/>
+        <w:jc w:val="both"/>
+        <w:rPr>
+          <w:sz w:val="26"/>
+          <w:szCs w:val="26"/>
+        </w:rPr>
+      </w:pPr>
+      <w:r>
+        <w:rPr>
+          <w:sz w:val="26"/>
+          <w:szCs w:val="26"/>
+        </w:rPr>
+        <w:t>Bước 3: Lưu kết quả vào CSDL.</w:t>
       </w:r>
     </w:p>
     <w:p>
@@ -1835,14 +3053,132 @@
           <w:sz w:val="26"/>
           <w:szCs w:val="26"/>
         </w:rPr>
-        <w:t xml:space="preserve">Mô tả: Chức năng dùng để </w:t>
-      </w:r>
-      <w:r>
-        <w:rPr>
-          <w:sz w:val="26"/>
-          <w:szCs w:val="26"/>
-        </w:rPr>
-        <w:t>thông báo các thông tin cần biết, các thông tin mới, các qui định mới, đơn giá mới,… giữa người quản lý chương trình với các nhân viên sử dụng chương trình này.</w:t>
+        <w:t>Mô tả: Chức năng dùng để thông báo các thông tin cần biết, các thông tin mới, các qui định mới, đơn giá mới,… giữa người quản lý chương trình với các nhân viên sử dụng chương trình này.</w:t>
+      </w:r>
+    </w:p>
+    <w:p>
+      <w:pPr>
+        <w:pStyle w:val="BodyText"/>
+        <w:spacing w:before="120"/>
+        <w:ind w:left="1429"/>
+        <w:jc w:val="both"/>
+        <w:rPr>
+          <w:sz w:val="26"/>
+          <w:szCs w:val="26"/>
+        </w:rPr>
+      </w:pPr>
+      <w:r>
+        <w:rPr>
+          <w:sz w:val="26"/>
+          <w:szCs w:val="26"/>
+        </w:rPr>
+        <w:t>Qui trình thực hiện:</w:t>
+      </w:r>
+    </w:p>
+    <w:p>
+      <w:pPr>
+        <w:pStyle w:val="BodyText"/>
+        <w:numPr>
+          <w:ilvl w:val="0"/>
+          <w:numId w:val="6"/>
+        </w:numPr>
+        <w:tabs>
+          <w:tab w:val="clear" w:pos="1260"/>
+        </w:tabs>
+        <w:spacing w:before="120"/>
+        <w:ind w:left="1985"/>
+        <w:jc w:val="both"/>
+        <w:rPr>
+          <w:sz w:val="26"/>
+          <w:szCs w:val="26"/>
+        </w:rPr>
+      </w:pPr>
+      <w:r>
+        <w:rPr>
+          <w:sz w:val="26"/>
+          <w:szCs w:val="26"/>
+        </w:rPr>
+        <w:t xml:space="preserve">Bước 1: Lựa chọn </w:t>
+      </w:r>
+      <w:r>
+        <w:rPr>
+          <w:sz w:val="26"/>
+          <w:szCs w:val="26"/>
+        </w:rPr>
+        <w:t>chức năng thông báo người dùng</w:t>
+      </w:r>
+      <w:r>
+        <w:rPr>
+          <w:sz w:val="26"/>
+          <w:szCs w:val="26"/>
+        </w:rPr>
+        <w:t>.</w:t>
+      </w:r>
+    </w:p>
+    <w:p>
+      <w:pPr>
+        <w:pStyle w:val="BodyText"/>
+        <w:numPr>
+          <w:ilvl w:val="0"/>
+          <w:numId w:val="6"/>
+        </w:numPr>
+        <w:tabs>
+          <w:tab w:val="clear" w:pos="1260"/>
+        </w:tabs>
+        <w:spacing w:before="120"/>
+        <w:ind w:left="1985"/>
+        <w:jc w:val="both"/>
+        <w:rPr>
+          <w:sz w:val="26"/>
+          <w:szCs w:val="26"/>
+        </w:rPr>
+      </w:pPr>
+      <w:r>
+        <w:rPr>
+          <w:sz w:val="26"/>
+          <w:szCs w:val="26"/>
+        </w:rPr>
+        <w:t>Bước 2: Tiến hành cập nhật các thông tin thay đổi</w:t>
+      </w:r>
+      <w:r>
+        <w:rPr>
+          <w:sz w:val="26"/>
+          <w:szCs w:val="26"/>
+        </w:rPr>
+        <w:t xml:space="preserve"> cần thông báo đến người dùng</w:t>
+      </w:r>
+      <w:r>
+        <w:rPr>
+          <w:sz w:val="26"/>
+          <w:szCs w:val="26"/>
+        </w:rPr>
+        <w:t>.</w:t>
+      </w:r>
+    </w:p>
+    <w:p>
+      <w:pPr>
+        <w:pStyle w:val="BodyText"/>
+        <w:numPr>
+          <w:ilvl w:val="0"/>
+          <w:numId w:val="6"/>
+        </w:numPr>
+        <w:tabs>
+          <w:tab w:val="clear" w:pos="1260"/>
+        </w:tabs>
+        <w:spacing w:before="120"/>
+        <w:ind w:left="1985"/>
+        <w:jc w:val="both"/>
+        <w:rPr>
+          <w:sz w:val="26"/>
+          <w:szCs w:val="26"/>
+        </w:rPr>
+      </w:pPr>
+      <w:r>
+        <w:rPr>
+          <w:sz w:val="26"/>
+          <w:szCs w:val="26"/>
+        </w:rPr>
+        <w:t>Bước 3: Lưu kết quả vào CSDL.</w:t>
       </w:r>
     </w:p>
     <w:p>
@@ -1949,14 +3285,132 @@
           <w:sz w:val="26"/>
           <w:szCs w:val="26"/>
         </w:rPr>
-        <w:t xml:space="preserve">Mô tả: Chức năng dùng để </w:t>
-      </w:r>
-      <w:r>
-        <w:rPr>
-          <w:sz w:val="26"/>
-          <w:szCs w:val="26"/>
-        </w:rPr>
-        <w:t>cho người quản lý vật tư duyệt lại các chiết tính nào đã xuất vật tư, chưa xuất vật tư.</w:t>
+        <w:t>Mô tả: Chức năng dùng để cho người quản lý vật tư duyệt lại các chiết tính nào đã xuất vật tư, chưa xuất vật tư.</w:t>
+      </w:r>
+    </w:p>
+    <w:p>
+      <w:pPr>
+        <w:pStyle w:val="BodyText"/>
+        <w:spacing w:before="120"/>
+        <w:ind w:left="1429"/>
+        <w:jc w:val="both"/>
+        <w:rPr>
+          <w:sz w:val="26"/>
+          <w:szCs w:val="26"/>
+        </w:rPr>
+      </w:pPr>
+      <w:r>
+        <w:rPr>
+          <w:sz w:val="26"/>
+          <w:szCs w:val="26"/>
+        </w:rPr>
+        <w:t>Qui trình thực hiện:</w:t>
+      </w:r>
+    </w:p>
+    <w:p>
+      <w:pPr>
+        <w:pStyle w:val="BodyText"/>
+        <w:numPr>
+          <w:ilvl w:val="0"/>
+          <w:numId w:val="6"/>
+        </w:numPr>
+        <w:tabs>
+          <w:tab w:val="clear" w:pos="1260"/>
+        </w:tabs>
+        <w:spacing w:before="120"/>
+        <w:ind w:left="1985"/>
+        <w:jc w:val="both"/>
+        <w:rPr>
+          <w:sz w:val="26"/>
+          <w:szCs w:val="26"/>
+        </w:rPr>
+      </w:pPr>
+      <w:r>
+        <w:rPr>
+          <w:sz w:val="26"/>
+          <w:szCs w:val="26"/>
+        </w:rPr>
+        <w:t xml:space="preserve">Bước 1: Lựa chọn các </w:t>
+      </w:r>
+      <w:r>
+        <w:rPr>
+          <w:sz w:val="26"/>
+          <w:szCs w:val="26"/>
+        </w:rPr>
+        <w:t>bảng chiết tính cần cập nhật ngày xuất vật tư</w:t>
+      </w:r>
+      <w:r>
+        <w:rPr>
+          <w:sz w:val="26"/>
+          <w:szCs w:val="26"/>
+        </w:rPr>
+        <w:t>.</w:t>
+      </w:r>
+    </w:p>
+    <w:p>
+      <w:pPr>
+        <w:pStyle w:val="BodyText"/>
+        <w:numPr>
+          <w:ilvl w:val="0"/>
+          <w:numId w:val="6"/>
+        </w:numPr>
+        <w:tabs>
+          <w:tab w:val="clear" w:pos="1260"/>
+        </w:tabs>
+        <w:spacing w:before="120"/>
+        <w:ind w:left="1985"/>
+        <w:jc w:val="both"/>
+        <w:rPr>
+          <w:sz w:val="26"/>
+          <w:szCs w:val="26"/>
+        </w:rPr>
+      </w:pPr>
+      <w:r>
+        <w:rPr>
+          <w:sz w:val="26"/>
+          <w:szCs w:val="26"/>
+        </w:rPr>
+        <w:t xml:space="preserve">Bước 2: </w:t>
+      </w:r>
+      <w:r>
+        <w:rPr>
+          <w:sz w:val="26"/>
+          <w:szCs w:val="26"/>
+        </w:rPr>
+        <w:t>Tiến hành cập nhật ngày xuất vật tư</w:t>
+      </w:r>
+      <w:r>
+        <w:rPr>
+          <w:sz w:val="26"/>
+          <w:szCs w:val="26"/>
+        </w:rPr>
+        <w:t>.</w:t>
+      </w:r>
+    </w:p>
+    <w:p>
+      <w:pPr>
+        <w:pStyle w:val="BodyText"/>
+        <w:numPr>
+          <w:ilvl w:val="0"/>
+          <w:numId w:val="6"/>
+        </w:numPr>
+        <w:tabs>
+          <w:tab w:val="clear" w:pos="1260"/>
+        </w:tabs>
+        <w:spacing w:before="120"/>
+        <w:ind w:left="1985"/>
+        <w:jc w:val="both"/>
+        <w:rPr>
+          <w:sz w:val="26"/>
+          <w:szCs w:val="26"/>
+        </w:rPr>
+      </w:pPr>
+      <w:r>
+        <w:rPr>
+          <w:sz w:val="26"/>
+          <w:szCs w:val="26"/>
+        </w:rPr>
+        <w:t>Bước 3: Lưu kết quả vào CSDL.</w:t>
       </w:r>
     </w:p>
     <w:p>
@@ -1975,7 +3429,6 @@
           <w:sz w:val="26"/>
           <w:szCs w:val="26"/>
         </w:rPr>
-        <w:lastRenderedPageBreak/>
         <w:t>•</w:t>
       </w:r>
       <w:r>
@@ -2003,28 +3456,7 @@
           <w:sz w:val="26"/>
           <w:szCs w:val="26"/>
         </w:rPr>
-        <w:t>Mô tả: Chức năng dùng để</w:t>
-      </w:r>
-      <w:r>
-        <w:rPr>
-          <w:sz w:val="26"/>
-          <w:szCs w:val="26"/>
-        </w:rPr>
-        <w:t xml:space="preserve"> cho</w:t>
-      </w:r>
-      <w:r>
-        <w:rPr>
-          <w:sz w:val="26"/>
-          <w:szCs w:val="26"/>
-        </w:rPr>
-        <w:t xml:space="preserve"> </w:t>
-      </w:r>
-      <w:r>
-        <w:rPr>
-          <w:sz w:val="26"/>
-          <w:szCs w:val="26"/>
-        </w:rPr>
-        <w:t>người quản lý vật tư thống kê lại được số lượng vật tư cần xuất, đã xuất… để theo dõi và chuẩn bị vật tư.</w:t>
+        <w:t>Mô tả: Chức năng dùng để cho người quản lý vật tư thống kê lại được số lượng vật tư cần xuất, đã xuất… để theo dõi và chuẩn bị vật tư.</w:t>
       </w:r>
     </w:p>
     <w:p>
@@ -2111,14 +3543,106 @@
           <w:sz w:val="26"/>
           <w:szCs w:val="26"/>
         </w:rPr>
-        <w:t xml:space="preserve">Mô tả: Chức năng dùng để cho người </w:t>
-      </w:r>
-      <w:r>
-        <w:rPr>
-          <w:sz w:val="26"/>
-          <w:szCs w:val="26"/>
-        </w:rPr>
-        <w:t>thi công có thể quyết toán vật tư khi thi công (thừa , thiếu vật tư)</w:t>
+        <w:t>Mô tả: Chức năng dùng để cho người thi công có thể quyết toán vật tư khi thi công (thừa , thiếu vật tư)</w:t>
+      </w:r>
+    </w:p>
+    <w:p>
+      <w:pPr>
+        <w:pStyle w:val="BodyText"/>
+        <w:spacing w:before="120"/>
+        <w:ind w:left="1429"/>
+        <w:jc w:val="both"/>
+        <w:rPr>
+          <w:sz w:val="26"/>
+          <w:szCs w:val="26"/>
+        </w:rPr>
+      </w:pPr>
+      <w:r>
+        <w:rPr>
+          <w:sz w:val="26"/>
+          <w:szCs w:val="26"/>
+        </w:rPr>
+        <w:t>Qui trình thực hiện:</w:t>
+      </w:r>
+    </w:p>
+    <w:p>
+      <w:pPr>
+        <w:pStyle w:val="BodyText"/>
+        <w:numPr>
+          <w:ilvl w:val="0"/>
+          <w:numId w:val="6"/>
+        </w:numPr>
+        <w:tabs>
+          <w:tab w:val="clear" w:pos="1260"/>
+        </w:tabs>
+        <w:spacing w:before="120"/>
+        <w:ind w:left="1985"/>
+        <w:jc w:val="both"/>
+        <w:rPr>
+          <w:sz w:val="26"/>
+          <w:szCs w:val="26"/>
+        </w:rPr>
+      </w:pPr>
+      <w:r>
+        <w:rPr>
+          <w:sz w:val="26"/>
+          <w:szCs w:val="26"/>
+        </w:rPr>
+        <w:t xml:space="preserve">Bước 1: Lựa chọn </w:t>
+      </w:r>
+      <w:r>
+        <w:rPr>
+          <w:sz w:val="26"/>
+          <w:szCs w:val="26"/>
+        </w:rPr>
+        <w:t>bảng chiết tính cấn quyết toán vật tư</w:t>
+      </w:r>
+      <w:r>
+        <w:rPr>
+          <w:sz w:val="26"/>
+          <w:szCs w:val="26"/>
+        </w:rPr>
+        <w:t>.</w:t>
+      </w:r>
+    </w:p>
+    <w:p>
+      <w:pPr>
+        <w:pStyle w:val="BodyText"/>
+        <w:numPr>
+          <w:ilvl w:val="0"/>
+          <w:numId w:val="6"/>
+        </w:numPr>
+        <w:tabs>
+          <w:tab w:val="clear" w:pos="1260"/>
+        </w:tabs>
+        <w:spacing w:before="120"/>
+        <w:ind w:left="1985"/>
+        <w:jc w:val="both"/>
+        <w:rPr>
+          <w:sz w:val="26"/>
+          <w:szCs w:val="26"/>
+        </w:rPr>
+      </w:pPr>
+      <w:r>
+        <w:rPr>
+          <w:sz w:val="26"/>
+          <w:szCs w:val="26"/>
+        </w:rPr>
+        <w:t xml:space="preserve">Bước 2: </w:t>
+      </w:r>
+      <w:r>
+        <w:rPr>
+          <w:sz w:val="26"/>
+          <w:szCs w:val="26"/>
+        </w:rPr>
+        <w:t>Kết xuất thành biên bản quyết toán vật tư</w:t>
+      </w:r>
+      <w:r>
+        <w:rPr>
+          <w:sz w:val="26"/>
+          <w:szCs w:val="26"/>
+        </w:rPr>
+        <w:t>.</w:t>
       </w:r>
     </w:p>
     <w:p>
@@ -2164,21 +3688,79 @@
           <w:sz w:val="26"/>
           <w:szCs w:val="26"/>
         </w:rPr>
-        <w:t>Mô tả: Dựa vào hệ thống tọa độ đã được lưu trữ trong CSDL của chương trình, sẽ tiến hành vẽ sơ đồ đường đi đến nhà khách hàng phục vụ cho công tác</w:t>
-      </w:r>
-      <w:r>
-        <w:rPr>
-          <w:sz w:val="26"/>
-          <w:szCs w:val="26"/>
-        </w:rPr>
-        <w:t xml:space="preserve"> thi công</w:t>
-      </w:r>
-      <w:r>
-        <w:rPr>
-          <w:sz w:val="26"/>
-          <w:szCs w:val="26"/>
-        </w:rPr>
-        <w:t>.</w:t>
+        <w:t>Mô tả: Dựa vào hệ thống tọa độ đã được lưu trữ trong CSDL của chương trình, sẽ tiến hành vẽ sơ đồ đường đi đến nhà khách hàng phục vụ cho công tác thi công.</w:t>
+      </w:r>
+    </w:p>
+    <w:p>
+      <w:pPr>
+        <w:pStyle w:val="BodyText"/>
+        <w:spacing w:before="120"/>
+        <w:ind w:left="1429"/>
+        <w:jc w:val="both"/>
+        <w:rPr>
+          <w:sz w:val="26"/>
+          <w:szCs w:val="26"/>
+        </w:rPr>
+      </w:pPr>
+      <w:r>
+        <w:rPr>
+          <w:sz w:val="26"/>
+          <w:szCs w:val="26"/>
+        </w:rPr>
+        <w:t>Qui trình thực hiện:</w:t>
+      </w:r>
+    </w:p>
+    <w:p>
+      <w:pPr>
+        <w:pStyle w:val="BodyText"/>
+        <w:numPr>
+          <w:ilvl w:val="0"/>
+          <w:numId w:val="6"/>
+        </w:numPr>
+        <w:tabs>
+          <w:tab w:val="clear" w:pos="1260"/>
+        </w:tabs>
+        <w:spacing w:before="120"/>
+        <w:ind w:left="1985"/>
+        <w:jc w:val="both"/>
+        <w:rPr>
+          <w:sz w:val="26"/>
+          <w:szCs w:val="26"/>
+        </w:rPr>
+      </w:pPr>
+      <w:r>
+        <w:rPr>
+          <w:sz w:val="26"/>
+          <w:szCs w:val="26"/>
+        </w:rPr>
+        <w:lastRenderedPageBreak/>
+        <w:t>Bước 1: Lấy tọa độ vị trí GPS của nhà khách hàng thông qua mã khách hàng.</w:t>
+      </w:r>
+    </w:p>
+    <w:p>
+      <w:pPr>
+        <w:pStyle w:val="BodyText"/>
+        <w:numPr>
+          <w:ilvl w:val="0"/>
+          <w:numId w:val="6"/>
+        </w:numPr>
+        <w:tabs>
+          <w:tab w:val="clear" w:pos="1260"/>
+        </w:tabs>
+        <w:spacing w:before="120"/>
+        <w:ind w:left="1985"/>
+        <w:jc w:val="both"/>
+        <w:rPr>
+          <w:sz w:val="26"/>
+          <w:szCs w:val="26"/>
+        </w:rPr>
+      </w:pPr>
+      <w:r>
+        <w:rPr>
+          <w:sz w:val="26"/>
+          <w:szCs w:val="26"/>
+        </w:rPr>
+        <w:t>Bước 2: Vẽ đường đi đến tọa độ nhà khách hàng đã xác định được trên bản đồ.</w:t>
       </w:r>
     </w:p>
     <w:p>
@@ -2258,21 +3840,78 @@
           <w:sz w:val="26"/>
           <w:szCs w:val="26"/>
         </w:rPr>
-        <w:t>Mô tả: Dựa vào hệ thống tọa độ đã được lưu trữ trong CSDL của chương trình, sẽ tiến hành vẽ sơ đồ đường đi đến nhà khách hàng phục vụ cho công tác</w:t>
-      </w:r>
-      <w:r>
-        <w:rPr>
-          <w:sz w:val="26"/>
-          <w:szCs w:val="26"/>
-        </w:rPr>
-        <w:t xml:space="preserve"> sửa chữa điện</w:t>
-      </w:r>
-      <w:r>
-        <w:rPr>
-          <w:sz w:val="26"/>
-          <w:szCs w:val="26"/>
-        </w:rPr>
-        <w:t>.</w:t>
+        <w:t>Mô tả: Dựa vào hệ thống tọa độ đã được lưu trữ trong CSDL của chương trình, sẽ tiến hành vẽ sơ đồ đường đi đến nhà khách hàng phục vụ cho công tác sửa chữa điện.</w:t>
+      </w:r>
+    </w:p>
+    <w:p>
+      <w:pPr>
+        <w:pStyle w:val="BodyText"/>
+        <w:spacing w:before="120"/>
+        <w:ind w:left="1429"/>
+        <w:jc w:val="both"/>
+        <w:rPr>
+          <w:sz w:val="26"/>
+          <w:szCs w:val="26"/>
+        </w:rPr>
+      </w:pPr>
+      <w:r>
+        <w:rPr>
+          <w:sz w:val="26"/>
+          <w:szCs w:val="26"/>
+        </w:rPr>
+        <w:t>Qui trình thực hiện:</w:t>
+      </w:r>
+    </w:p>
+    <w:p>
+      <w:pPr>
+        <w:pStyle w:val="BodyText"/>
+        <w:numPr>
+          <w:ilvl w:val="0"/>
+          <w:numId w:val="6"/>
+        </w:numPr>
+        <w:tabs>
+          <w:tab w:val="clear" w:pos="1260"/>
+        </w:tabs>
+        <w:spacing w:before="120"/>
+        <w:ind w:left="1985"/>
+        <w:jc w:val="both"/>
+        <w:rPr>
+          <w:sz w:val="26"/>
+          <w:szCs w:val="26"/>
+        </w:rPr>
+      </w:pPr>
+      <w:r>
+        <w:rPr>
+          <w:sz w:val="26"/>
+          <w:szCs w:val="26"/>
+        </w:rPr>
+        <w:t>Bước 1: Lấy tọa độ vị trí GPS của nhà khách hàng thông qua mã khách hàng.</w:t>
+      </w:r>
+    </w:p>
+    <w:p>
+      <w:pPr>
+        <w:pStyle w:val="BodyText"/>
+        <w:numPr>
+          <w:ilvl w:val="0"/>
+          <w:numId w:val="6"/>
+        </w:numPr>
+        <w:tabs>
+          <w:tab w:val="clear" w:pos="1260"/>
+        </w:tabs>
+        <w:spacing w:before="120"/>
+        <w:ind w:left="1985"/>
+        <w:jc w:val="both"/>
+        <w:rPr>
+          <w:sz w:val="26"/>
+          <w:szCs w:val="26"/>
+        </w:rPr>
+      </w:pPr>
+      <w:r>
+        <w:rPr>
+          <w:sz w:val="26"/>
+          <w:szCs w:val="26"/>
+        </w:rPr>
+        <w:t>Bước 2: Vẽ đường đi đến tọa độ nhà khách hàng đã xác định được trên bản đồ.</w:t>
       </w:r>
     </w:p>
     <w:p>
@@ -2353,21 +3992,135 @@
           <w:szCs w:val="26"/>
         </w:rPr>
         <w:tab/>
-      </w:r>
-      <w:r>
-        <w:rPr>
-          <w:sz w:val="26"/>
-          <w:szCs w:val="26"/>
-        </w:rPr>
-        <w:t xml:space="preserve">Mô tả: </w:t>
-      </w:r>
-      <w:r>
-        <w:rPr>
-          <w:sz w:val="26"/>
-          <w:szCs w:val="26"/>
-        </w:rPr>
-        <w:t>dùng để cho người quản trị quản lý và phân quyền cho các đối tượng người sử dụng chương trình.</w:t>
-      </w:r>
+        <w:t>Mô tả: dùng để cho người quản trị quản lý và phân quyền cho các đối tượng người sử dụng chương trình.</w:t>
+      </w:r>
+    </w:p>
+    <w:p>
+      <w:pPr>
+        <w:pStyle w:val="BodyText"/>
+        <w:spacing w:before="120"/>
+        <w:ind w:left="1429"/>
+        <w:jc w:val="both"/>
+        <w:rPr>
+          <w:sz w:val="26"/>
+          <w:szCs w:val="26"/>
+        </w:rPr>
+      </w:pPr>
+      <w:r>
+        <w:rPr>
+          <w:sz w:val="26"/>
+          <w:szCs w:val="26"/>
+        </w:rPr>
+        <w:t>Qui trình thực hiện:</w:t>
+      </w:r>
+    </w:p>
+    <w:p>
+      <w:pPr>
+        <w:pStyle w:val="BodyText"/>
+        <w:numPr>
+          <w:ilvl w:val="0"/>
+          <w:numId w:val="6"/>
+        </w:numPr>
+        <w:tabs>
+          <w:tab w:val="clear" w:pos="1260"/>
+        </w:tabs>
+        <w:spacing w:before="120"/>
+        <w:ind w:left="1985"/>
+        <w:jc w:val="both"/>
+        <w:rPr>
+          <w:sz w:val="26"/>
+          <w:szCs w:val="26"/>
+        </w:rPr>
+      </w:pPr>
+      <w:r>
+        <w:rPr>
+          <w:sz w:val="26"/>
+          <w:szCs w:val="26"/>
+        </w:rPr>
+        <w:t xml:space="preserve">Bước 1: Lựa chọn </w:t>
+      </w:r>
+      <w:r>
+        <w:rPr>
+          <w:sz w:val="26"/>
+          <w:szCs w:val="26"/>
+        </w:rPr>
+        <w:t>tài khoản</w:t>
+      </w:r>
+      <w:r>
+        <w:rPr>
+          <w:sz w:val="26"/>
+          <w:szCs w:val="26"/>
+        </w:rPr>
+        <w:t xml:space="preserve"> người dùng</w:t>
+      </w:r>
+      <w:r>
+        <w:rPr>
+          <w:sz w:val="26"/>
+          <w:szCs w:val="26"/>
+        </w:rPr>
+        <w:t xml:space="preserve"> cần thay đổi thông tin</w:t>
+      </w:r>
+      <w:r>
+        <w:rPr>
+          <w:sz w:val="26"/>
+          <w:szCs w:val="26"/>
+        </w:rPr>
+        <w:t>.</w:t>
+      </w:r>
+    </w:p>
+    <w:p>
+      <w:pPr>
+        <w:pStyle w:val="BodyText"/>
+        <w:numPr>
+          <w:ilvl w:val="0"/>
+          <w:numId w:val="6"/>
+        </w:numPr>
+        <w:tabs>
+          <w:tab w:val="clear" w:pos="1260"/>
+        </w:tabs>
+        <w:spacing w:before="120"/>
+        <w:ind w:left="1985"/>
+        <w:jc w:val="both"/>
+        <w:rPr>
+          <w:sz w:val="26"/>
+          <w:szCs w:val="26"/>
+        </w:rPr>
+      </w:pPr>
+      <w:r>
+        <w:rPr>
+          <w:sz w:val="26"/>
+          <w:szCs w:val="26"/>
+        </w:rPr>
+        <w:t>Bước 2: Tiến hành cập nhật các thông tin thay đổi.</w:t>
+      </w:r>
+    </w:p>
+    <w:p>
+      <w:pPr>
+        <w:pStyle w:val="BodyText"/>
+        <w:numPr>
+          <w:ilvl w:val="0"/>
+          <w:numId w:val="6"/>
+        </w:numPr>
+        <w:tabs>
+          <w:tab w:val="clear" w:pos="1260"/>
+        </w:tabs>
+        <w:spacing w:before="120"/>
+        <w:ind w:left="1985"/>
+        <w:jc w:val="both"/>
+        <w:rPr>
+          <w:sz w:val="26"/>
+          <w:szCs w:val="26"/>
+        </w:rPr>
+      </w:pPr>
+      <w:r>
+        <w:rPr>
+          <w:sz w:val="26"/>
+          <w:szCs w:val="26"/>
+        </w:rPr>
+        <w:t>Bước 3: Lưu kết quả vào CSDL.</w:t>
+      </w:r>
+      <w:bookmarkStart w:id="8" w:name="_GoBack"/>
+      <w:bookmarkEnd w:id="8"/>
     </w:p>
     <w:p>
       <w:pPr>
@@ -2412,14 +4165,7 @@
           <w:sz w:val="26"/>
           <w:szCs w:val="26"/>
         </w:rPr>
-        <w:t xml:space="preserve">Mô tả: </w:t>
-      </w:r>
-      <w:r>
-        <w:rPr>
-          <w:sz w:val="26"/>
-          <w:szCs w:val="26"/>
-        </w:rPr>
-        <w:t>dùng để quản lý và cập nhật thông tin của các đơn vị trực thuộc.</w:t>
+        <w:t>Mô tả: dùng để quản lý và cập nhật thông tin của các đơn vị trực thuộc.</w:t>
       </w:r>
     </w:p>
     <w:p>
@@ -2436,7 +4182,7 @@
           <w:szCs w:val="26"/>
         </w:rPr>
       </w:pPr>
-      <w:bookmarkStart w:id="8" w:name="_Toc374171608"/>
+      <w:bookmarkStart w:id="9" w:name="_Toc374171608"/>
       <w:r>
         <w:rPr>
           <w:b w:val="0"/>
@@ -2567,7 +4313,7 @@
         </w:rPr>
         <w:t xml:space="preserve"> :</w:t>
       </w:r>
-      <w:bookmarkEnd w:id="8"/>
+      <w:bookmarkEnd w:id="9"/>
     </w:p>
     <w:p>
       <w:pPr>
@@ -2583,7 +4329,7 @@
           <w:szCs w:val="26"/>
         </w:rPr>
       </w:pPr>
-      <w:bookmarkStart w:id="9" w:name="_Toc374171609"/>
+      <w:bookmarkStart w:id="10" w:name="_Toc374171609"/>
       <w:r>
         <w:rPr>
           <w:sz w:val="26"/>
@@ -2591,7 +4337,7 @@
         </w:rPr>
         <w:t>Mô hình tổ chức:</w:t>
       </w:r>
-      <w:bookmarkEnd w:id="9"/>
+      <w:bookmarkEnd w:id="10"/>
     </w:p>
     <w:p>
       <w:pPr>
@@ -2611,8 +4357,8 @@
           <w:szCs w:val="26"/>
         </w:rPr>
       </w:pPr>
-      <w:bookmarkStart w:id="10" w:name="_Toc370902934"/>
-      <w:bookmarkStart w:id="11" w:name="_Toc374171610"/>
+      <w:bookmarkStart w:id="11" w:name="_Toc370902934"/>
+      <w:bookmarkStart w:id="12" w:name="_Toc374171610"/>
     </w:p>
     <w:p>
       <w:pPr>
@@ -3378,9 +5124,9 @@
           <w:szCs w:val="26"/>
         </w:rPr>
       </w:pPr>
-      <w:bookmarkStart w:id="12" w:name="_Toc374171614"/>
-      <w:bookmarkEnd w:id="10"/>
+      <w:bookmarkStart w:id="13" w:name="_Toc374171614"/>
       <w:bookmarkEnd w:id="11"/>
+      <w:bookmarkEnd w:id="12"/>
     </w:p>
     <w:p>
       <w:pPr>
@@ -3401,7 +5147,6 @@
           <w:sz w:val="26"/>
           <w:szCs w:val="26"/>
         </w:rPr>
-        <w:lastRenderedPageBreak/>
         <w:t>Mô hình tri</w:t>
       </w:r>
       <w:r>
@@ -3418,7 +5163,7 @@
         </w:rPr>
         <w:t>n khai phần mềm</w:t>
       </w:r>
-      <w:bookmarkEnd w:id="12"/>
+      <w:bookmarkEnd w:id="13"/>
     </w:p>
     <w:p>
       <w:pPr>
@@ -3433,8 +5178,8 @@
           <w:szCs w:val="26"/>
         </w:rPr>
       </w:pPr>
-      <w:bookmarkStart w:id="13" w:name="_Toc370902936"/>
-      <w:bookmarkStart w:id="14" w:name="_Toc374171615"/>
+      <w:bookmarkStart w:id="14" w:name="_Toc370902936"/>
+      <w:bookmarkStart w:id="15" w:name="_Toc374171615"/>
       <w:r>
         <w:rPr>
           <w:sz w:val="26"/>
@@ -3510,9 +5255,9 @@
           <w:szCs w:val="26"/>
         </w:rPr>
       </w:pPr>
-      <w:bookmarkStart w:id="15" w:name="_Toc374171627"/>
-      <w:bookmarkEnd w:id="13"/>
+      <w:bookmarkStart w:id="16" w:name="_Toc374171627"/>
       <w:bookmarkEnd w:id="14"/>
+      <w:bookmarkEnd w:id="15"/>
       <w:r>
         <w:rPr>
           <w:sz w:val="26"/>
@@ -3527,8 +5272,8 @@
         </w:rPr>
         <w:t>:</w:t>
       </w:r>
-      <w:bookmarkStart w:id="16" w:name="_Toc172597326"/>
-      <w:bookmarkEnd w:id="15"/>
+      <w:bookmarkStart w:id="17" w:name="_Toc172597326"/>
+      <w:bookmarkEnd w:id="16"/>
     </w:p>
     <w:p>
       <w:pPr>
@@ -3644,8 +5389,8 @@
         </w:rPr>
         <w:t>Ứng dụng : Web application.</w:t>
       </w:r>
-      <w:bookmarkStart w:id="17" w:name="_Toc374171628"/>
-      <w:bookmarkEnd w:id="16"/>
+      <w:bookmarkStart w:id="18" w:name="_Toc374171628"/>
+      <w:bookmarkEnd w:id="17"/>
     </w:p>
     <w:p>
       <w:pPr>
@@ -3682,7 +5427,7 @@
         </w:rPr>
         <w:t>:</w:t>
       </w:r>
-      <w:bookmarkEnd w:id="17"/>
+      <w:bookmarkEnd w:id="18"/>
     </w:p>
     <w:p>
       <w:pPr>
@@ -4352,16 +6097,7 @@
                 <w:sz w:val="26"/>
                 <w:szCs w:val="26"/>
               </w:rPr>
-              <w:t>20</w:t>
-            </w:r>
-            <w:bookmarkStart w:id="18" w:name="_GoBack"/>
-            <w:bookmarkEnd w:id="18"/>
-            <w:r>
-              <w:rPr>
-                <w:sz w:val="26"/>
-                <w:szCs w:val="26"/>
-              </w:rPr>
-              <w:t>/12/2014</w:t>
+              <w:t>20/12/2014</w:t>
             </w:r>
           </w:p>
         </w:tc>
@@ -5646,7 +7382,7 @@
         <w:sz w:val="20"/>
         <w:szCs w:val="22"/>
       </w:rPr>
-      <w:t>4</w:t>
+      <w:t>6</w:t>
     </w:r>
     <w:r>
       <w:rPr>
@@ -7275,6 +9011,118 @@
     </w:lvl>
   </w:abstractNum>
   <w:abstractNum w:abstractNumId="13">
+    <w:nsid w:val="55F42889"/>
+    <w:multiLevelType w:val="hybridMultilevel"/>
+    <w:tmpl w:val="0A7ED38E"/>
+    <w:lvl w:ilvl="0" w:tplc="A0928760">
+      <w:numFmt w:val="bullet"/>
+      <w:lvlText w:val=""/>
+      <w:lvlJc w:val="left"/>
+      <w:pPr>
+        <w:ind w:left="1789" w:hanging="360"/>
+      </w:pPr>
+      <w:rPr>
+        <w:rFonts w:ascii="Symbol" w:eastAsia="Times New Roman" w:hAnsi="Symbol" w:cs="Times New Roman" w:hint="default"/>
+      </w:rPr>
+    </w:lvl>
+    <w:lvl w:ilvl="1" w:tplc="04090003" w:tentative="1">
+      <w:start w:val="1"/>
+      <w:numFmt w:val="bullet"/>
+      <w:lvlText w:val="o"/>
+      <w:lvlJc w:val="left"/>
+      <w:pPr>
+        <w:ind w:left="2509" w:hanging="360"/>
+      </w:pPr>
+      <w:rPr>
+        <w:rFonts w:ascii="Courier New" w:hAnsi="Courier New" w:cs="Courier New" w:hint="default"/>
+      </w:rPr>
+    </w:lvl>
+    <w:lvl w:ilvl="2" w:tplc="04090005" w:tentative="1">
+      <w:start w:val="1"/>
+      <w:numFmt w:val="bullet"/>
+      <w:lvlText w:val=""/>
+      <w:lvlJc w:val="left"/>
+      <w:pPr>
+        <w:ind w:left="3229" w:hanging="360"/>
+      </w:pPr>
+      <w:rPr>
+        <w:rFonts w:ascii="Wingdings" w:hAnsi="Wingdings" w:hint="default"/>
+      </w:rPr>
+    </w:lvl>
+    <w:lvl w:ilvl="3" w:tplc="04090001" w:tentative="1">
+      <w:start w:val="1"/>
+      <w:numFmt w:val="bullet"/>
+      <w:lvlText w:val=""/>
+      <w:lvlJc w:val="left"/>
+      <w:pPr>
+        <w:ind w:left="3949" w:hanging="360"/>
+      </w:pPr>
+      <w:rPr>
+        <w:rFonts w:ascii="Symbol" w:hAnsi="Symbol" w:hint="default"/>
+      </w:rPr>
+    </w:lvl>
+    <w:lvl w:ilvl="4" w:tplc="04090003" w:tentative="1">
+      <w:start w:val="1"/>
+      <w:numFmt w:val="bullet"/>
+      <w:lvlText w:val="o"/>
+      <w:lvlJc w:val="left"/>
+      <w:pPr>
+        <w:ind w:left="4669" w:hanging="360"/>
+      </w:pPr>
+      <w:rPr>
+        <w:rFonts w:ascii="Courier New" w:hAnsi="Courier New" w:cs="Courier New" w:hint="default"/>
+      </w:rPr>
+    </w:lvl>
+    <w:lvl w:ilvl="5" w:tplc="04090005" w:tentative="1">
+      <w:start w:val="1"/>
+      <w:numFmt w:val="bullet"/>
+      <w:lvlText w:val=""/>
+      <w:lvlJc w:val="left"/>
+      <w:pPr>
+        <w:ind w:left="5389" w:hanging="360"/>
+      </w:pPr>
+      <w:rPr>
+        <w:rFonts w:ascii="Wingdings" w:hAnsi="Wingdings" w:hint="default"/>
+      </w:rPr>
+    </w:lvl>
+    <w:lvl w:ilvl="6" w:tplc="04090001" w:tentative="1">
+      <w:start w:val="1"/>
+      <w:numFmt w:val="bullet"/>
+      <w:lvlText w:val=""/>
+      <w:lvlJc w:val="left"/>
+      <w:pPr>
+        <w:ind w:left="6109" w:hanging="360"/>
+      </w:pPr>
+      <w:rPr>
+        <w:rFonts w:ascii="Symbol" w:hAnsi="Symbol" w:hint="default"/>
+      </w:rPr>
+    </w:lvl>
+    <w:lvl w:ilvl="7" w:tplc="04090003" w:tentative="1">
+      <w:start w:val="1"/>
+      <w:numFmt w:val="bullet"/>
+      <w:lvlText w:val="o"/>
+      <w:lvlJc w:val="left"/>
+      <w:pPr>
+        <w:ind w:left="6829" w:hanging="360"/>
+      </w:pPr>
+      <w:rPr>
+        <w:rFonts w:ascii="Courier New" w:hAnsi="Courier New" w:cs="Courier New" w:hint="default"/>
+      </w:rPr>
+    </w:lvl>
+    <w:lvl w:ilvl="8" w:tplc="04090005" w:tentative="1">
+      <w:start w:val="1"/>
+      <w:numFmt w:val="bullet"/>
+      <w:lvlText w:val=""/>
+      <w:lvlJc w:val="left"/>
+      <w:pPr>
+        <w:ind w:left="7549" w:hanging="360"/>
+      </w:pPr>
+      <w:rPr>
+        <w:rFonts w:ascii="Wingdings" w:hAnsi="Wingdings" w:hint="default"/>
+      </w:rPr>
+    </w:lvl>
+  </w:abstractNum>
+  <w:abstractNum w:abstractNumId="14">
     <w:nsid w:val="6BFF6A84"/>
     <w:multiLevelType w:val="hybridMultilevel"/>
     <w:tmpl w:val="3132B3AE"/>
@@ -7360,7 +9208,7 @@
       </w:pPr>
     </w:lvl>
   </w:abstractNum>
-  <w:abstractNum w:abstractNumId="14">
+  <w:abstractNum w:abstractNumId="15">
     <w:nsid w:val="733E637B"/>
     <w:multiLevelType w:val="multilevel"/>
     <w:tmpl w:val="6C1AAFB6"/>
@@ -7504,7 +9352,7 @@
       </w:rPr>
     </w:lvl>
   </w:abstractNum>
-  <w:abstractNum w:abstractNumId="15">
+  <w:abstractNum w:abstractNumId="16">
     <w:nsid w:val="76ED2A92"/>
     <w:multiLevelType w:val="multilevel"/>
     <w:tmpl w:val="95B48D26"/>
@@ -7621,7 +9469,7 @@
     <w:abstractNumId w:val="3"/>
   </w:num>
   <w:num w:numId="2">
-    <w:abstractNumId w:val="14"/>
+    <w:abstractNumId w:val="15"/>
   </w:num>
   <w:num w:numId="3">
     <w:abstractNumId w:val="11"/>
@@ -7642,7 +9490,7 @@
     <w:abstractNumId w:val="2"/>
   </w:num>
   <w:num w:numId="9">
-    <w:abstractNumId w:val="15"/>
+    <w:abstractNumId w:val="16"/>
   </w:num>
   <w:num w:numId="10">
     <w:abstractNumId w:val="8"/>
@@ -7654,46 +9502,49 @@
     <w:abstractNumId w:val="5"/>
   </w:num>
   <w:num w:numId="13">
-    <w:abstractNumId w:val="14"/>
+    <w:abstractNumId w:val="15"/>
   </w:num>
   <w:num w:numId="14">
     <w:abstractNumId w:val="6"/>
   </w:num>
   <w:num w:numId="15">
-    <w:abstractNumId w:val="13"/>
+    <w:abstractNumId w:val="14"/>
   </w:num>
   <w:num w:numId="16">
-    <w:abstractNumId w:val="14"/>
+    <w:abstractNumId w:val="15"/>
   </w:num>
   <w:num w:numId="17">
-    <w:abstractNumId w:val="14"/>
+    <w:abstractNumId w:val="15"/>
   </w:num>
   <w:num w:numId="18">
     <w:abstractNumId w:val="12"/>
   </w:num>
   <w:num w:numId="19">
-    <w:abstractNumId w:val="14"/>
+    <w:abstractNumId w:val="15"/>
   </w:num>
   <w:num w:numId="20">
-    <w:abstractNumId w:val="14"/>
+    <w:abstractNumId w:val="15"/>
   </w:num>
   <w:num w:numId="21">
-    <w:abstractNumId w:val="14"/>
+    <w:abstractNumId w:val="15"/>
   </w:num>
   <w:num w:numId="22">
-    <w:abstractNumId w:val="14"/>
+    <w:abstractNumId w:val="15"/>
   </w:num>
   <w:num w:numId="23">
-    <w:abstractNumId w:val="14"/>
+    <w:abstractNumId w:val="15"/>
   </w:num>
   <w:num w:numId="24">
-    <w:abstractNumId w:val="14"/>
+    <w:abstractNumId w:val="15"/>
   </w:num>
   <w:num w:numId="25">
-    <w:abstractNumId w:val="14"/>
+    <w:abstractNumId w:val="15"/>
   </w:num>
   <w:num w:numId="26">
     <w:abstractNumId w:val="0"/>
+  </w:num>
+  <w:num w:numId="27">
+    <w:abstractNumId w:val="13"/>
   </w:num>
   <w:numIdMacAtCleanup w:val="12"/>
 </w:numbering>

</xml_diff>

<commit_message>
hieu chinh de cuong phan ve so do khao sat
</commit_message>
<xml_diff>
--- a/2014_DeCuongChiTiet_PhanMemQuanLyCapDien6-11-2014.docx
+++ b/2014_DeCuongChiTiet_PhanMemQuanLyCapDien6-11-2014.docx
@@ -1418,21 +1418,7 @@
           <w:sz w:val="26"/>
           <w:szCs w:val="26"/>
         </w:rPr>
-        <w:t xml:space="preserve">Bước </w:t>
-      </w:r>
-      <w:r>
-        <w:rPr>
-          <w:sz w:val="26"/>
-          <w:szCs w:val="26"/>
-        </w:rPr>
-        <w:t>1</w:t>
-      </w:r>
-      <w:r>
-        <w:rPr>
-          <w:sz w:val="26"/>
-          <w:szCs w:val="26"/>
-        </w:rPr>
-        <w:t>: Nhân viên khảo sát chiết tính mở chương trình quản lý cấp điện lựa chọn khách hàng cần khảo sát.</w:t>
+        <w:t>Bước 1: Nhân viên khảo sát chiết tính mở chương trình quản lý cấp điện lựa chọn khách hàng cần khảo sát.</w:t>
       </w:r>
     </w:p>
     <w:p>
@@ -1458,28 +1444,7 @@
           <w:sz w:val="26"/>
           <w:szCs w:val="26"/>
         </w:rPr>
-        <w:t xml:space="preserve">Bước </w:t>
-      </w:r>
-      <w:r>
-        <w:rPr>
-          <w:sz w:val="26"/>
-          <w:szCs w:val="26"/>
-        </w:rPr>
-        <w:t>2</w:t>
-      </w:r>
-      <w:r>
-        <w:rPr>
-          <w:sz w:val="26"/>
-          <w:szCs w:val="26"/>
-        </w:rPr>
-        <w:t>: Tiến hành thực hiện</w:t>
-      </w:r>
-      <w:r>
-        <w:rPr>
-          <w:sz w:val="26"/>
-          <w:szCs w:val="26"/>
-        </w:rPr>
-        <w:t xml:space="preserve"> lựa chọn vật tư cần sử dụng trong bảng chiết tính.</w:t>
+        <w:t>Bước 2: Tiến hành thực hiện lựa chọn vật tư cần sử dụng trong bảng chiết tính.</w:t>
       </w:r>
     </w:p>
     <w:p>
@@ -1527,7 +1492,21 @@
           <w:sz w:val="26"/>
           <w:szCs w:val="26"/>
         </w:rPr>
-        <w:t>Xác định và lưu trữ thông tin GPS của khách hàng.</w:t>
+        <w:t>Vẽ sơ đồ khảo sát</w:t>
+      </w:r>
+      <w:r>
+        <w:rPr>
+          <w:sz w:val="26"/>
+          <w:szCs w:val="26"/>
+        </w:rPr>
+        <w:t xml:space="preserve"> của khách hàng</w:t>
+      </w:r>
+      <w:r>
+        <w:rPr>
+          <w:sz w:val="26"/>
+          <w:szCs w:val="26"/>
+        </w:rPr>
+        <w:t>:</w:t>
       </w:r>
     </w:p>
     <w:p>
@@ -1546,14 +1525,21 @@
           <w:sz w:val="26"/>
           <w:szCs w:val="26"/>
         </w:rPr>
-        <w:t>Mô tả: Dựa vào thiết bị GPS trên máy tính bảng sẽ xác định được tọa độ nhà của khách hàng</w:t>
-      </w:r>
-      <w:r>
-        <w:rPr>
-          <w:sz w:val="26"/>
-          <w:szCs w:val="26"/>
-        </w:rPr>
-        <w:t>, sẽ tiến hành lưu trữ thông tin đó để phục vụ công tác tìm đường đi đến nhà khách hàng sau này.</w:t>
+        <w:t xml:space="preserve">Mô tả: Dựa vào thiết bị GPS trên máy tính bảng sẽ xác định được </w:t>
+      </w:r>
+      <w:r>
+        <w:rPr>
+          <w:sz w:val="26"/>
+          <w:szCs w:val="26"/>
+        </w:rPr>
+        <w:t>tọa độ</w:t>
+      </w:r>
+      <w:r>
+        <w:rPr>
+          <w:sz w:val="26"/>
+          <w:szCs w:val="26"/>
+        </w:rPr>
+        <w:t xml:space="preserve"> vị trí trạm, vị trí trụ, vị trí nhà khách hàng từ đó sẽ vẽ sơ đồ khảo sát việc đấu nối điện của khách hàng nhằm phục vụ công tác thi công sau này.</w:t>
       </w:r>
     </w:p>
     <w:p>
@@ -1598,14 +1584,21 @@
           <w:sz w:val="26"/>
           <w:szCs w:val="26"/>
         </w:rPr>
-        <w:t xml:space="preserve">Bước 1: </w:t>
-      </w:r>
-      <w:r>
-        <w:rPr>
-          <w:sz w:val="26"/>
-          <w:szCs w:val="26"/>
-        </w:rPr>
-        <w:t>Xác định vị trí GPS của nhà khách hàng.</w:t>
+        <w:t xml:space="preserve">Bước 1: Xác định vị trí GPS của </w:t>
+      </w:r>
+      <w:r>
+        <w:rPr>
+          <w:sz w:val="26"/>
+          <w:szCs w:val="26"/>
+        </w:rPr>
+        <w:t>vị trí trạm, vị trí trụ, vị trí nhà khách hàng</w:t>
+      </w:r>
+      <w:r>
+        <w:rPr>
+          <w:sz w:val="26"/>
+          <w:szCs w:val="26"/>
+        </w:rPr>
+        <w:t>.</w:t>
       </w:r>
     </w:p>
     <w:p>
@@ -1638,7 +1631,7 @@
           <w:sz w:val="26"/>
           <w:szCs w:val="26"/>
         </w:rPr>
-        <w:t>Vị trí sẽ được thể hiện trên bản đồ để nhân viên khảo sát kiểm tra đối chiếu độ chính xác</w:t>
+        <w:t>Tính khoảng cách từ trụ đến trạm đến nhà khách hàng</w:t>
       </w:r>
       <w:r>
         <w:rPr>
@@ -1671,14 +1664,23 @@
           <w:sz w:val="26"/>
           <w:szCs w:val="26"/>
         </w:rPr>
-        <w:t xml:space="preserve">Bước 3: Lưu kết quả </w:t>
-      </w:r>
-      <w:r>
-        <w:rPr>
-          <w:sz w:val="26"/>
-          <w:szCs w:val="26"/>
-        </w:rPr>
-        <w:t>tọa độ GPS đã xác định vào CSDL</w:t>
+        <w:t xml:space="preserve">Bước 3: </w:t>
+      </w:r>
+      <w:r>
+        <w:rPr>
+          <w:sz w:val="26"/>
+          <w:szCs w:val="26"/>
+        </w:rPr>
+        <w:t xml:space="preserve">Vẽ sơ đồ khảo sát từ trụ đến trạm đến nhà </w:t>
+      </w:r>
+      <w:bookmarkStart w:id="8" w:name="_GoBack"/>
+      <w:bookmarkEnd w:id="8"/>
+      <w:r>
+        <w:rPr>
+          <w:sz w:val="26"/>
+          <w:szCs w:val="26"/>
+        </w:rPr>
+        <w:t>khách hàng</w:t>
       </w:r>
       <w:r>
         <w:rPr>
@@ -1707,7 +1709,7 @@
           <w:sz w:val="26"/>
           <w:szCs w:val="26"/>
         </w:rPr>
-        <w:t>Tra cứu đường đi đến nhà khách hàng thông qua địa chỉ GPS đã thu thập.</w:t>
+        <w:t>Xác định và lưu trữ thông tin GPS của khách hàng.</w:t>
       </w:r>
     </w:p>
     <w:p>
@@ -1726,7 +1728,14 @@
           <w:sz w:val="26"/>
           <w:szCs w:val="26"/>
         </w:rPr>
-        <w:t>Mô tả: Dựa vào hệ thống tọa độ đã được lưu trữ trong CSDL của chương trình, sẽ tiến hành vẽ sơ đồ đường đi đến nhà khách hàng phục vụ cho công tác.</w:t>
+        <w:t>Mô tả: Dựa vào thiết bị GPS trên máy tính bảng sẽ xác định được tọa độ nhà của khách hàng</w:t>
+      </w:r>
+      <w:r>
+        <w:rPr>
+          <w:sz w:val="26"/>
+          <w:szCs w:val="26"/>
+        </w:rPr>
+        <w:t>, sẽ tiến hành lưu trữ thông tin đó để phục vụ công tác tìm đường đi đến nhà khách hàng sau này.</w:t>
       </w:r>
     </w:p>
     <w:p>
@@ -1778,28 +1787,7 @@
           <w:sz w:val="26"/>
           <w:szCs w:val="26"/>
         </w:rPr>
-        <w:t>Lấy tọa độ</w:t>
-      </w:r>
-      <w:r>
-        <w:rPr>
-          <w:sz w:val="26"/>
-          <w:szCs w:val="26"/>
-        </w:rPr>
-        <w:t xml:space="preserve"> vị trí GPS của nhà khách hàng</w:t>
-      </w:r>
-      <w:r>
-        <w:rPr>
-          <w:sz w:val="26"/>
-          <w:szCs w:val="26"/>
-        </w:rPr>
-        <w:t xml:space="preserve"> thông qua mã khách hàng</w:t>
-      </w:r>
-      <w:r>
-        <w:rPr>
-          <w:sz w:val="26"/>
-          <w:szCs w:val="26"/>
-        </w:rPr>
-        <w:t>.</w:t>
+        <w:t>Xác định vị trí GPS của nhà khách hàng.</w:t>
       </w:r>
     </w:p>
     <w:p>
@@ -1832,7 +1820,7 @@
           <w:sz w:val="26"/>
           <w:szCs w:val="26"/>
         </w:rPr>
-        <w:t>Vẽ đường đi đến tọa độ nhà khách hàng đã xác định được trên bản đồ</w:t>
+        <w:t>Vị trí sẽ được thể hiện trên bản đồ để nhân viên khảo sát kiểm tra đối chiếu độ chính xác</w:t>
       </w:r>
       <w:r>
         <w:rPr>
@@ -1845,35 +1833,41 @@
     <w:p>
       <w:pPr>
         <w:pStyle w:val="BodyText"/>
+        <w:numPr>
+          <w:ilvl w:val="0"/>
+          <w:numId w:val="6"/>
+        </w:numPr>
+        <w:tabs>
+          <w:tab w:val="clear" w:pos="1260"/>
+        </w:tabs>
         <w:spacing w:before="120"/>
-        <w:ind w:left="1069"/>
-        <w:jc w:val="both"/>
-        <w:rPr>
-          <w:sz w:val="26"/>
-          <w:szCs w:val="26"/>
-        </w:rPr>
-      </w:pPr>
-      <w:r>
-        <w:rPr>
-          <w:sz w:val="26"/>
-          <w:szCs w:val="26"/>
-        </w:rPr>
-        <w:t xml:space="preserve">+ </w:t>
-      </w:r>
-      <w:r>
-        <w:rPr>
-          <w:b/>
-          <w:sz w:val="26"/>
-          <w:szCs w:val="26"/>
-        </w:rPr>
-        <w:t>Phân hệ quản lý đơn giá vật tư, nhân công</w:t>
-      </w:r>
-      <w:r>
-        <w:rPr>
-          <w:sz w:val="26"/>
-          <w:szCs w:val="26"/>
-        </w:rPr>
-        <w:t>: đối tượng sử dụng: Phòng quản lý đầu tư.</w:t>
+        <w:ind w:left="1985"/>
+        <w:jc w:val="both"/>
+        <w:rPr>
+          <w:sz w:val="26"/>
+          <w:szCs w:val="26"/>
+        </w:rPr>
+      </w:pPr>
+      <w:r>
+        <w:rPr>
+          <w:sz w:val="26"/>
+          <w:szCs w:val="26"/>
+        </w:rPr>
+        <w:t xml:space="preserve">Bước 3: Lưu kết quả </w:t>
+      </w:r>
+      <w:r>
+        <w:rPr>
+          <w:sz w:val="26"/>
+          <w:szCs w:val="26"/>
+        </w:rPr>
+        <w:t>tọa độ GPS đã xác định vào CSDL</w:t>
+      </w:r>
+      <w:r>
+        <w:rPr>
+          <w:sz w:val="26"/>
+          <w:szCs w:val="26"/>
+        </w:rPr>
+        <w:t>.</w:t>
       </w:r>
     </w:p>
     <w:p>
@@ -1895,41 +1889,26 @@
           <w:sz w:val="26"/>
           <w:szCs w:val="26"/>
         </w:rPr>
-        <w:t>Quản lý đơn giá vật tư, nhân công tập trung.</w:t>
+        <w:t>Tra cứu đường đi đến nhà khách hàng thông qua địa chỉ GPS đã thu thập.</w:t>
       </w:r>
     </w:p>
     <w:p>
       <w:pPr>
         <w:pStyle w:val="BodyText"/>
         <w:spacing w:before="120"/>
-        <w:ind w:left="1069"/>
-        <w:jc w:val="both"/>
-        <w:rPr>
-          <w:sz w:val="26"/>
-          <w:szCs w:val="26"/>
-        </w:rPr>
-      </w:pPr>
-      <w:r>
-        <w:rPr>
-          <w:sz w:val="26"/>
-          <w:szCs w:val="26"/>
-        </w:rPr>
-        <w:tab/>
-        <w:t xml:space="preserve">Mô tả: </w:t>
-      </w:r>
-      <w:r>
-        <w:rPr>
-          <w:sz w:val="26"/>
-          <w:szCs w:val="26"/>
-        </w:rPr>
-        <w:t>Chức năng dùng cập nhật đơn giá vật tư, nhân công dùng chung cho toàn Công ty Điện lực để khi nhân viên khảo sát chiết tính tại các Điện lực trực thuộc chỉ cần chọn vật tư mà không cần quan tâm đến sửa đơn giá</w:t>
-      </w:r>
-      <w:r>
-        <w:rPr>
-          <w:sz w:val="26"/>
-          <w:szCs w:val="26"/>
-        </w:rPr>
-        <w:t>.</w:t>
+        <w:ind w:left="1429"/>
+        <w:jc w:val="both"/>
+        <w:rPr>
+          <w:sz w:val="26"/>
+          <w:szCs w:val="26"/>
+        </w:rPr>
+      </w:pPr>
+      <w:r>
+        <w:rPr>
+          <w:sz w:val="26"/>
+          <w:szCs w:val="26"/>
+        </w:rPr>
+        <w:t>Mô tả: Dựa vào hệ thống tọa độ đã được lưu trữ trong CSDL của chương trình, sẽ tiến hành vẽ sơ đồ đường đi đến nhà khách hàng phục vụ cho công tác.</w:t>
       </w:r>
     </w:p>
     <w:p>
@@ -1974,14 +1953,7 @@
           <w:sz w:val="26"/>
           <w:szCs w:val="26"/>
         </w:rPr>
-        <w:t xml:space="preserve">Bước 1: </w:t>
-      </w:r>
-      <w:r>
-        <w:rPr>
-          <w:sz w:val="26"/>
-          <w:szCs w:val="26"/>
-        </w:rPr>
-        <w:t>Lựa chọn vật tư, nhân công cần thay đổi đơn giá.</w:t>
+        <w:t>Bước 1: Lấy tọa độ vị trí GPS của nhà khách hàng thông qua mã khách hàng.</w:t>
       </w:r>
     </w:p>
     <w:p>
@@ -2014,7 +1986,124 @@
           <w:sz w:val="26"/>
           <w:szCs w:val="26"/>
         </w:rPr>
-        <w:t>Tiến hành cập nhật thông tin đơn giá.</w:t>
+        <w:t>Vẽ đường đi đến tọa độ nhà khách hàng đã xác định được trên bản đồ</w:t>
+      </w:r>
+      <w:r>
+        <w:rPr>
+          <w:sz w:val="26"/>
+          <w:szCs w:val="26"/>
+        </w:rPr>
+        <w:t>.</w:t>
+      </w:r>
+    </w:p>
+    <w:p>
+      <w:pPr>
+        <w:pStyle w:val="BodyText"/>
+        <w:spacing w:before="120"/>
+        <w:ind w:left="1069"/>
+        <w:jc w:val="both"/>
+        <w:rPr>
+          <w:sz w:val="26"/>
+          <w:szCs w:val="26"/>
+        </w:rPr>
+      </w:pPr>
+      <w:r>
+        <w:rPr>
+          <w:sz w:val="26"/>
+          <w:szCs w:val="26"/>
+        </w:rPr>
+        <w:t xml:space="preserve">+ </w:t>
+      </w:r>
+      <w:r>
+        <w:rPr>
+          <w:b/>
+          <w:sz w:val="26"/>
+          <w:szCs w:val="26"/>
+        </w:rPr>
+        <w:t>Phân hệ quản lý đơn giá vật tư, nhân công</w:t>
+      </w:r>
+      <w:r>
+        <w:rPr>
+          <w:sz w:val="26"/>
+          <w:szCs w:val="26"/>
+        </w:rPr>
+        <w:t>: đối tượng sử dụng: Phòng quản lý đầu tư.</w:t>
+      </w:r>
+    </w:p>
+    <w:p>
+      <w:pPr>
+        <w:pStyle w:val="BodyText"/>
+        <w:numPr>
+          <w:ilvl w:val="0"/>
+          <w:numId w:val="26"/>
+        </w:numPr>
+        <w:spacing w:before="120"/>
+        <w:jc w:val="both"/>
+        <w:rPr>
+          <w:sz w:val="26"/>
+          <w:szCs w:val="26"/>
+        </w:rPr>
+      </w:pPr>
+      <w:r>
+        <w:rPr>
+          <w:sz w:val="26"/>
+          <w:szCs w:val="26"/>
+        </w:rPr>
+        <w:t>Quản lý đơn giá vật tư, nhân công tập trung.</w:t>
+      </w:r>
+    </w:p>
+    <w:p>
+      <w:pPr>
+        <w:pStyle w:val="BodyText"/>
+        <w:spacing w:before="120"/>
+        <w:ind w:left="1069"/>
+        <w:jc w:val="both"/>
+        <w:rPr>
+          <w:sz w:val="26"/>
+          <w:szCs w:val="26"/>
+        </w:rPr>
+      </w:pPr>
+      <w:r>
+        <w:rPr>
+          <w:sz w:val="26"/>
+          <w:szCs w:val="26"/>
+        </w:rPr>
+        <w:lastRenderedPageBreak/>
+        <w:tab/>
+        <w:t xml:space="preserve">Mô tả: </w:t>
+      </w:r>
+      <w:r>
+        <w:rPr>
+          <w:sz w:val="26"/>
+          <w:szCs w:val="26"/>
+        </w:rPr>
+        <w:t>Chức năng dùng cập nhật đơn giá vật tư, nhân công dùng chung cho toàn Công ty Điện lực để khi nhân viên khảo sát chiết tính tại các Điện lực trực thuộc chỉ cần chọn vật tư mà không cần quan tâm đến sửa đơn giá</w:t>
+      </w:r>
+      <w:r>
+        <w:rPr>
+          <w:sz w:val="26"/>
+          <w:szCs w:val="26"/>
+        </w:rPr>
+        <w:t>.</w:t>
+      </w:r>
+    </w:p>
+    <w:p>
+      <w:pPr>
+        <w:pStyle w:val="BodyText"/>
+        <w:spacing w:before="120"/>
+        <w:ind w:left="1429"/>
+        <w:jc w:val="both"/>
+        <w:rPr>
+          <w:sz w:val="26"/>
+          <w:szCs w:val="26"/>
+        </w:rPr>
+      </w:pPr>
+      <w:r>
+        <w:rPr>
+          <w:sz w:val="26"/>
+          <w:szCs w:val="26"/>
+        </w:rPr>
+        <w:t>Qui trình thực hiện:</w:t>
       </w:r>
     </w:p>
     <w:p>
@@ -2040,157 +2129,7 @@
           <w:sz w:val="26"/>
           <w:szCs w:val="26"/>
         </w:rPr>
-        <w:t xml:space="preserve">Bước </w:t>
-      </w:r>
-      <w:r>
-        <w:rPr>
-          <w:sz w:val="26"/>
-          <w:szCs w:val="26"/>
-        </w:rPr>
-        <w:t>3</w:t>
-      </w:r>
-      <w:r>
-        <w:rPr>
-          <w:sz w:val="26"/>
-          <w:szCs w:val="26"/>
-        </w:rPr>
-        <w:t xml:space="preserve">: </w:t>
-      </w:r>
-      <w:r>
-        <w:rPr>
-          <w:sz w:val="26"/>
-          <w:szCs w:val="26"/>
-        </w:rPr>
-        <w:t>Lưu kết quả vào CSDL.</w:t>
-      </w:r>
-    </w:p>
-    <w:p>
-      <w:pPr>
-        <w:pStyle w:val="BodyText"/>
-        <w:spacing w:before="120"/>
-        <w:ind w:left="1069"/>
-        <w:jc w:val="both"/>
-        <w:rPr>
-          <w:sz w:val="26"/>
-          <w:szCs w:val="26"/>
-        </w:rPr>
-      </w:pPr>
-      <w:r>
-        <w:rPr>
-          <w:sz w:val="26"/>
-          <w:szCs w:val="26"/>
-        </w:rPr>
-        <w:t>•</w:t>
-      </w:r>
-      <w:r>
-        <w:rPr>
-          <w:sz w:val="26"/>
-          <w:szCs w:val="26"/>
-        </w:rPr>
-        <w:tab/>
-        <w:t>Liên kết định mức chi phí nhân công tương ứng với vật tư thi công.</w:t>
-      </w:r>
-    </w:p>
-    <w:p>
-      <w:pPr>
-        <w:pStyle w:val="BodyText"/>
-        <w:spacing w:before="120"/>
-        <w:ind w:left="1069" w:firstLine="371"/>
-        <w:jc w:val="both"/>
-        <w:rPr>
-          <w:sz w:val="26"/>
-          <w:szCs w:val="26"/>
-        </w:rPr>
-      </w:pPr>
-      <w:r>
-        <w:rPr>
-          <w:sz w:val="26"/>
-          <w:szCs w:val="26"/>
-        </w:rPr>
-        <w:t>Mô tả: Chức năng dùng</w:t>
-      </w:r>
-      <w:r>
-        <w:rPr>
-          <w:sz w:val="26"/>
-          <w:szCs w:val="26"/>
-        </w:rPr>
-        <w:t xml:space="preserve"> để </w:t>
-      </w:r>
-      <w:r>
-        <w:rPr>
-          <w:sz w:val="26"/>
-          <w:szCs w:val="26"/>
-        </w:rPr>
-        <w:t xml:space="preserve">cập nhật </w:t>
-      </w:r>
-      <w:r>
-        <w:rPr>
-          <w:sz w:val="26"/>
-          <w:szCs w:val="26"/>
-        </w:rPr>
-        <w:t>liên kết giữa</w:t>
-      </w:r>
-      <w:r>
-        <w:rPr>
-          <w:sz w:val="26"/>
-          <w:szCs w:val="26"/>
-        </w:rPr>
-        <w:t xml:space="preserve"> vật tư</w:t>
-      </w:r>
-      <w:r>
-        <w:rPr>
-          <w:sz w:val="26"/>
-          <w:szCs w:val="26"/>
-        </w:rPr>
-        <w:t xml:space="preserve"> và</w:t>
-      </w:r>
-      <w:r>
-        <w:rPr>
-          <w:sz w:val="26"/>
-          <w:szCs w:val="26"/>
-        </w:rPr>
-        <w:t xml:space="preserve"> nhân công dùng chung cho toàn Công ty Điện lực để khi nhân viên khảo sát chiết tính tại các </w:t>
-      </w:r>
-      <w:r>
-        <w:rPr>
-          <w:sz w:val="26"/>
-          <w:szCs w:val="26"/>
-        </w:rPr>
-        <w:lastRenderedPageBreak/>
-        <w:t xml:space="preserve">Điện lực trực thuộc chỉ cần </w:t>
-      </w:r>
-      <w:r>
-        <w:rPr>
-          <w:sz w:val="26"/>
-          <w:szCs w:val="26"/>
-        </w:rPr>
-        <w:t>chọn vật tư thì dựa vào bảng liên kết đã cập nhật thì các chi phí nhân công sẽ tự động được thêm vào trong bảng chiết tính</w:t>
-      </w:r>
-      <w:r>
-        <w:rPr>
-          <w:sz w:val="26"/>
-          <w:szCs w:val="26"/>
-        </w:rPr>
-        <w:t>.</w:t>
-      </w:r>
-    </w:p>
-    <w:p>
-      <w:pPr>
-        <w:pStyle w:val="BodyText"/>
-        <w:spacing w:before="120"/>
-        <w:ind w:left="1429"/>
-        <w:jc w:val="both"/>
-        <w:rPr>
-          <w:sz w:val="26"/>
-          <w:szCs w:val="26"/>
-        </w:rPr>
-      </w:pPr>
-      <w:r>
-        <w:rPr>
-          <w:sz w:val="26"/>
-          <w:szCs w:val="26"/>
-        </w:rPr>
-        <w:t>Qui trình thực hiện:</w:t>
+        <w:t>Bước 1: Lựa chọn vật tư, nhân công cần thay đổi đơn giá.</w:t>
       </w:r>
     </w:p>
     <w:p>
@@ -2216,21 +2155,7 @@
           <w:sz w:val="26"/>
           <w:szCs w:val="26"/>
         </w:rPr>
-        <w:t>Bước 1: Lựa chọn vật tư</w:t>
-      </w:r>
-      <w:r>
-        <w:rPr>
-          <w:sz w:val="26"/>
-          <w:szCs w:val="26"/>
-        </w:rPr>
-        <w:t xml:space="preserve"> cẩn thêm liên kết nhân công</w:t>
-      </w:r>
-      <w:r>
-        <w:rPr>
-          <w:sz w:val="26"/>
-          <w:szCs w:val="26"/>
-        </w:rPr>
-        <w:t>.</w:t>
+        <w:t>Bước 2: Tiến hành cập nhật thông tin đơn giá.</w:t>
       </w:r>
     </w:p>
     <w:p>
@@ -2256,28 +2181,102 @@
           <w:sz w:val="26"/>
           <w:szCs w:val="26"/>
         </w:rPr>
-        <w:t>Bước 2: Tiến hành cập nhật</w:t>
-      </w:r>
-      <w:r>
-        <w:rPr>
-          <w:sz w:val="26"/>
-          <w:szCs w:val="26"/>
-        </w:rPr>
-        <w:t xml:space="preserve"> (Thêm, Xóa)</w:t>
-      </w:r>
-      <w:r>
-        <w:rPr>
-          <w:sz w:val="26"/>
-          <w:szCs w:val="26"/>
-        </w:rPr>
-        <w:t xml:space="preserve"> </w:t>
-      </w:r>
-      <w:r>
-        <w:rPr>
-          <w:sz w:val="26"/>
-          <w:szCs w:val="26"/>
-        </w:rPr>
-        <w:t>các nhân công cần liên kết đến</w:t>
+        <w:t>Bước 3: Lưu kết quả vào CSDL.</w:t>
+      </w:r>
+    </w:p>
+    <w:p>
+      <w:pPr>
+        <w:pStyle w:val="BodyText"/>
+        <w:spacing w:before="120"/>
+        <w:ind w:left="1069"/>
+        <w:jc w:val="both"/>
+        <w:rPr>
+          <w:sz w:val="26"/>
+          <w:szCs w:val="26"/>
+        </w:rPr>
+      </w:pPr>
+      <w:r>
+        <w:rPr>
+          <w:sz w:val="26"/>
+          <w:szCs w:val="26"/>
+        </w:rPr>
+        <w:t>•</w:t>
+      </w:r>
+      <w:r>
+        <w:rPr>
+          <w:sz w:val="26"/>
+          <w:szCs w:val="26"/>
+        </w:rPr>
+        <w:tab/>
+        <w:t>Liên kết định mức chi phí nhân công tương ứng với vật tư thi công.</w:t>
+      </w:r>
+    </w:p>
+    <w:p>
+      <w:pPr>
+        <w:pStyle w:val="BodyText"/>
+        <w:spacing w:before="120"/>
+        <w:ind w:left="1069" w:firstLine="371"/>
+        <w:jc w:val="both"/>
+        <w:rPr>
+          <w:sz w:val="26"/>
+          <w:szCs w:val="26"/>
+        </w:rPr>
+      </w:pPr>
+      <w:r>
+        <w:rPr>
+          <w:sz w:val="26"/>
+          <w:szCs w:val="26"/>
+        </w:rPr>
+        <w:t>Mô tả: Chức năng dùng</w:t>
+      </w:r>
+      <w:r>
+        <w:rPr>
+          <w:sz w:val="26"/>
+          <w:szCs w:val="26"/>
+        </w:rPr>
+        <w:t xml:space="preserve"> để </w:t>
+      </w:r>
+      <w:r>
+        <w:rPr>
+          <w:sz w:val="26"/>
+          <w:szCs w:val="26"/>
+        </w:rPr>
+        <w:t xml:space="preserve">cập nhật </w:t>
+      </w:r>
+      <w:r>
+        <w:rPr>
+          <w:sz w:val="26"/>
+          <w:szCs w:val="26"/>
+        </w:rPr>
+        <w:t>liên kết giữa</w:t>
+      </w:r>
+      <w:r>
+        <w:rPr>
+          <w:sz w:val="26"/>
+          <w:szCs w:val="26"/>
+        </w:rPr>
+        <w:t xml:space="preserve"> vật tư</w:t>
+      </w:r>
+      <w:r>
+        <w:rPr>
+          <w:sz w:val="26"/>
+          <w:szCs w:val="26"/>
+        </w:rPr>
+        <w:t xml:space="preserve"> và</w:t>
+      </w:r>
+      <w:r>
+        <w:rPr>
+          <w:sz w:val="26"/>
+          <w:szCs w:val="26"/>
+        </w:rPr>
+        <w:t xml:space="preserve"> nhân công dùng chung cho toàn Công ty Điện lực để khi nhân viên khảo sát chiết tính tại các Điện lực trực thuộc chỉ cần </w:t>
+      </w:r>
+      <w:r>
+        <w:rPr>
+          <w:sz w:val="26"/>
+          <w:szCs w:val="26"/>
+        </w:rPr>
+        <w:t>chọn vật tư thì dựa vào bảng liên kết đã cập nhật thì các chi phí nhân công sẽ tự động được thêm vào trong bảng chiết tính</w:t>
       </w:r>
       <w:r>
         <w:rPr>
@@ -2285,6 +2284,25 @@
           <w:szCs w:val="26"/>
         </w:rPr>
         <w:t>.</w:t>
+      </w:r>
+    </w:p>
+    <w:p>
+      <w:pPr>
+        <w:pStyle w:val="BodyText"/>
+        <w:spacing w:before="120"/>
+        <w:ind w:left="1429"/>
+        <w:jc w:val="both"/>
+        <w:rPr>
+          <w:sz w:val="26"/>
+          <w:szCs w:val="26"/>
+        </w:rPr>
+      </w:pPr>
+      <w:r>
+        <w:rPr>
+          <w:sz w:val="26"/>
+          <w:szCs w:val="26"/>
+        </w:rPr>
+        <w:t>Qui trình thực hiện:</w:t>
       </w:r>
     </w:p>
     <w:p>
@@ -2310,14 +2328,21 @@
           <w:sz w:val="26"/>
           <w:szCs w:val="26"/>
         </w:rPr>
-        <w:t xml:space="preserve">Bước 3: </w:t>
-      </w:r>
-      <w:r>
-        <w:rPr>
-          <w:sz w:val="26"/>
-          <w:szCs w:val="26"/>
-        </w:rPr>
-        <w:t>Cập nhật các tỉ lệ tương ứng giữa vật tư và nhân công liên kết.</w:t>
+        <w:t>Bước 1: Lựa chọn vật tư</w:t>
+      </w:r>
+      <w:r>
+        <w:rPr>
+          <w:sz w:val="26"/>
+          <w:szCs w:val="26"/>
+        </w:rPr>
+        <w:t xml:space="preserve"> cẩn thêm liên kết nhân công</w:t>
+      </w:r>
+      <w:r>
+        <w:rPr>
+          <w:sz w:val="26"/>
+          <w:szCs w:val="26"/>
+        </w:rPr>
+        <w:t>.</w:t>
       </w:r>
     </w:p>
     <w:p>
@@ -2343,93 +2368,35 @@
           <w:sz w:val="26"/>
           <w:szCs w:val="26"/>
         </w:rPr>
-        <w:t xml:space="preserve">Bước </w:t>
-      </w:r>
-      <w:r>
-        <w:rPr>
-          <w:sz w:val="26"/>
-          <w:szCs w:val="26"/>
-        </w:rPr>
-        <w:t>4</w:t>
-      </w:r>
-      <w:r>
-        <w:rPr>
-          <w:sz w:val="26"/>
-          <w:szCs w:val="26"/>
-        </w:rPr>
-        <w:t xml:space="preserve">: </w:t>
-      </w:r>
-      <w:r>
-        <w:rPr>
-          <w:sz w:val="26"/>
-          <w:szCs w:val="26"/>
-        </w:rPr>
-        <w:t>Lưu kết quả vào CSDL.</w:t>
-      </w:r>
-    </w:p>
-    <w:p>
-      <w:pPr>
-        <w:pStyle w:val="BodyText"/>
-        <w:spacing w:before="120"/>
-        <w:ind w:left="1069"/>
-        <w:jc w:val="both"/>
-        <w:rPr>
-          <w:sz w:val="26"/>
-          <w:szCs w:val="26"/>
-        </w:rPr>
-      </w:pPr>
-      <w:r>
-        <w:rPr>
-          <w:sz w:val="26"/>
-          <w:szCs w:val="26"/>
-        </w:rPr>
-        <w:t>•</w:t>
-      </w:r>
-      <w:r>
-        <w:rPr>
-          <w:sz w:val="26"/>
-          <w:szCs w:val="26"/>
-        </w:rPr>
-        <w:tab/>
-        <w:t>Cập nhật các quyết định điều chỉnh đơn giá, thông báo ban hành đơn giá vật tư, nhân công.</w:t>
-      </w:r>
-    </w:p>
-    <w:p>
-      <w:pPr>
-        <w:pStyle w:val="BodyText"/>
-        <w:spacing w:before="120"/>
-        <w:ind w:left="1069" w:firstLine="371"/>
-        <w:jc w:val="both"/>
-        <w:rPr>
-          <w:sz w:val="26"/>
-          <w:szCs w:val="26"/>
-        </w:rPr>
-      </w:pPr>
-      <w:r>
-        <w:rPr>
-          <w:sz w:val="26"/>
-          <w:szCs w:val="26"/>
-        </w:rPr>
-        <w:t>Mô tả: Chức năng dùng để quản lý các quyết định, thông báo về việc ban hành đơn giá vật tư, nhân công tại các thời điểm khác nhau.</w:t>
-      </w:r>
-    </w:p>
-    <w:p>
-      <w:pPr>
-        <w:pStyle w:val="BodyText"/>
-        <w:spacing w:before="120"/>
-        <w:ind w:left="1429"/>
-        <w:jc w:val="both"/>
-        <w:rPr>
-          <w:sz w:val="26"/>
-          <w:szCs w:val="26"/>
-        </w:rPr>
-      </w:pPr>
-      <w:r>
-        <w:rPr>
-          <w:sz w:val="26"/>
-          <w:szCs w:val="26"/>
-        </w:rPr>
-        <w:t>Qui trình thực hiện:</w:t>
+        <w:t>Bước 2: Tiến hành cập nhật</w:t>
+      </w:r>
+      <w:r>
+        <w:rPr>
+          <w:sz w:val="26"/>
+          <w:szCs w:val="26"/>
+        </w:rPr>
+        <w:t xml:space="preserve"> (Thêm, Xóa)</w:t>
+      </w:r>
+      <w:r>
+        <w:rPr>
+          <w:sz w:val="26"/>
+          <w:szCs w:val="26"/>
+        </w:rPr>
+        <w:t xml:space="preserve"> </w:t>
+      </w:r>
+      <w:r>
+        <w:rPr>
+          <w:sz w:val="26"/>
+          <w:szCs w:val="26"/>
+        </w:rPr>
+        <w:t>các nhân công cần liên kết đến</w:t>
+      </w:r>
+      <w:r>
+        <w:rPr>
+          <w:sz w:val="26"/>
+          <w:szCs w:val="26"/>
+        </w:rPr>
+        <w:t>.</w:t>
       </w:r>
     </w:p>
     <w:p>
@@ -2455,21 +2422,14 @@
           <w:sz w:val="26"/>
           <w:szCs w:val="26"/>
         </w:rPr>
-        <w:t xml:space="preserve">Bước 1: Lựa chọn </w:t>
-      </w:r>
-      <w:r>
-        <w:rPr>
-          <w:sz w:val="26"/>
-          <w:szCs w:val="26"/>
-        </w:rPr>
-        <w:t>quyết định, thông báo</w:t>
-      </w:r>
-      <w:r>
-        <w:rPr>
-          <w:sz w:val="26"/>
-          <w:szCs w:val="26"/>
-        </w:rPr>
-        <w:t xml:space="preserve"> cần thay đổi.</w:t>
+        <w:t xml:space="preserve">Bước 3: </w:t>
+      </w:r>
+      <w:r>
+        <w:rPr>
+          <w:sz w:val="26"/>
+          <w:szCs w:val="26"/>
+        </w:rPr>
+        <w:t>Cập nhật các tỉ lệ tương ứng giữa vật tư và nhân công liên kết.</w:t>
       </w:r>
     </w:p>
     <w:p>
@@ -2495,21 +2455,72 @@
           <w:sz w:val="26"/>
           <w:szCs w:val="26"/>
         </w:rPr>
-        <w:t xml:space="preserve">Bước 2: Tiến hành cập nhật </w:t>
-      </w:r>
-      <w:r>
-        <w:rPr>
-          <w:sz w:val="26"/>
-          <w:szCs w:val="26"/>
-        </w:rPr>
-        <w:t>các thông tin thay đổi</w:t>
-      </w:r>
-      <w:r>
-        <w:rPr>
-          <w:sz w:val="26"/>
-          <w:szCs w:val="26"/>
-        </w:rPr>
-        <w:t>.</w:t>
+        <w:t>Bước 4: Lưu kết quả vào CSDL.</w:t>
+      </w:r>
+    </w:p>
+    <w:p>
+      <w:pPr>
+        <w:pStyle w:val="BodyText"/>
+        <w:spacing w:before="120"/>
+        <w:ind w:left="1069"/>
+        <w:jc w:val="both"/>
+        <w:rPr>
+          <w:sz w:val="26"/>
+          <w:szCs w:val="26"/>
+        </w:rPr>
+      </w:pPr>
+      <w:r>
+        <w:rPr>
+          <w:sz w:val="26"/>
+          <w:szCs w:val="26"/>
+        </w:rPr>
+        <w:t>•</w:t>
+      </w:r>
+      <w:r>
+        <w:rPr>
+          <w:sz w:val="26"/>
+          <w:szCs w:val="26"/>
+        </w:rPr>
+        <w:tab/>
+        <w:t>Cập nhật các quyết định điều chỉnh đơn giá, thông báo ban hành đơn giá vật tư, nhân công.</w:t>
+      </w:r>
+    </w:p>
+    <w:p>
+      <w:pPr>
+        <w:pStyle w:val="BodyText"/>
+        <w:spacing w:before="120"/>
+        <w:ind w:left="1069" w:firstLine="371"/>
+        <w:jc w:val="both"/>
+        <w:rPr>
+          <w:sz w:val="26"/>
+          <w:szCs w:val="26"/>
+        </w:rPr>
+      </w:pPr>
+      <w:r>
+        <w:rPr>
+          <w:sz w:val="26"/>
+          <w:szCs w:val="26"/>
+        </w:rPr>
+        <w:t>Mô tả: Chức năng dùng để quản lý các quyết định, thông báo về việc ban hành đơn giá vật tư, nhân công tại các thời điểm khác nhau.</w:t>
+      </w:r>
+    </w:p>
+    <w:p>
+      <w:pPr>
+        <w:pStyle w:val="BodyText"/>
+        <w:spacing w:before="120"/>
+        <w:ind w:left="1429"/>
+        <w:jc w:val="both"/>
+        <w:rPr>
+          <w:sz w:val="26"/>
+          <w:szCs w:val="26"/>
+        </w:rPr>
+      </w:pPr>
+      <w:r>
+        <w:rPr>
+          <w:sz w:val="26"/>
+          <w:szCs w:val="26"/>
+        </w:rPr>
+        <w:t>Qui trình thực hiện:</w:t>
       </w:r>
     </w:p>
     <w:p>
@@ -2535,72 +2546,7 @@
           <w:sz w:val="26"/>
           <w:szCs w:val="26"/>
         </w:rPr>
-        <w:t>Bước 3: Lưu kết quả vào CSDL.</w:t>
-      </w:r>
-    </w:p>
-    <w:p>
-      <w:pPr>
-        <w:pStyle w:val="BodyText"/>
-        <w:spacing w:before="120"/>
-        <w:ind w:left="1069"/>
-        <w:jc w:val="both"/>
-        <w:rPr>
-          <w:sz w:val="26"/>
-          <w:szCs w:val="26"/>
-        </w:rPr>
-      </w:pPr>
-      <w:r>
-        <w:rPr>
-          <w:sz w:val="26"/>
-          <w:szCs w:val="26"/>
-        </w:rPr>
-        <w:t>•</w:t>
-      </w:r>
-      <w:r>
-        <w:rPr>
-          <w:sz w:val="26"/>
-          <w:szCs w:val="26"/>
-        </w:rPr>
-        <w:tab/>
-        <w:t>Khai báo các hệ số chiết tính, điều chỉnh nhân công,…</w:t>
-      </w:r>
-    </w:p>
-    <w:p>
-      <w:pPr>
-        <w:pStyle w:val="BodyText"/>
-        <w:spacing w:before="120"/>
-        <w:ind w:left="1069" w:firstLine="371"/>
-        <w:jc w:val="both"/>
-        <w:rPr>
-          <w:sz w:val="26"/>
-          <w:szCs w:val="26"/>
-        </w:rPr>
-      </w:pPr>
-      <w:r>
-        <w:rPr>
-          <w:sz w:val="26"/>
-          <w:szCs w:val="26"/>
-        </w:rPr>
-        <w:t>Mô tả: Chức năng dùng để cập nhật lại các hệ số dùng trong bảng tổng hợp chi phí như: hệ số điều chỉnh nhân công, chi phí chung,…</w:t>
-      </w:r>
-    </w:p>
-    <w:p>
-      <w:pPr>
-        <w:pStyle w:val="BodyText"/>
-        <w:spacing w:before="120"/>
-        <w:ind w:left="1429"/>
-        <w:jc w:val="both"/>
-        <w:rPr>
-          <w:sz w:val="26"/>
-          <w:szCs w:val="26"/>
-        </w:rPr>
-      </w:pPr>
-      <w:r>
-        <w:rPr>
-          <w:sz w:val="26"/>
-          <w:szCs w:val="26"/>
-        </w:rPr>
-        <w:t>Qui trình thực hiện:</w:t>
+        <w:t>Bước 1: Lựa chọn quyết định, thông báo cần thay đổi.</w:t>
       </w:r>
     </w:p>
     <w:p>
@@ -2626,21 +2572,7 @@
           <w:sz w:val="26"/>
           <w:szCs w:val="26"/>
         </w:rPr>
-        <w:t xml:space="preserve">Bước 1: </w:t>
-      </w:r>
-      <w:r>
-        <w:rPr>
-          <w:sz w:val="26"/>
-          <w:szCs w:val="26"/>
-        </w:rPr>
-        <w:t>Lựa chọn các hệ số</w:t>
-      </w:r>
-      <w:r>
-        <w:rPr>
-          <w:sz w:val="26"/>
-          <w:szCs w:val="26"/>
-        </w:rPr>
-        <w:t xml:space="preserve"> cần thay đổi.</w:t>
+        <w:t>Bước 2: Tiến hành cập nhật các thông tin thay đổi.</w:t>
       </w:r>
     </w:p>
     <w:p>
@@ -2666,7 +2598,72 @@
           <w:sz w:val="26"/>
           <w:szCs w:val="26"/>
         </w:rPr>
-        <w:t>Bước 2: Tiến hành cập nhật các thông tin thay đổi.</w:t>
+        <w:t>Bước 3: Lưu kết quả vào CSDL.</w:t>
+      </w:r>
+    </w:p>
+    <w:p>
+      <w:pPr>
+        <w:pStyle w:val="BodyText"/>
+        <w:spacing w:before="120"/>
+        <w:ind w:left="1069"/>
+        <w:jc w:val="both"/>
+        <w:rPr>
+          <w:sz w:val="26"/>
+          <w:szCs w:val="26"/>
+        </w:rPr>
+      </w:pPr>
+      <w:r>
+        <w:rPr>
+          <w:sz w:val="26"/>
+          <w:szCs w:val="26"/>
+        </w:rPr>
+        <w:t>•</w:t>
+      </w:r>
+      <w:r>
+        <w:rPr>
+          <w:sz w:val="26"/>
+          <w:szCs w:val="26"/>
+        </w:rPr>
+        <w:tab/>
+        <w:t>Khai báo các hệ số chiết tính, điều chỉnh nhân công,…</w:t>
+      </w:r>
+    </w:p>
+    <w:p>
+      <w:pPr>
+        <w:pStyle w:val="BodyText"/>
+        <w:spacing w:before="120"/>
+        <w:ind w:left="1069" w:firstLine="371"/>
+        <w:jc w:val="both"/>
+        <w:rPr>
+          <w:sz w:val="26"/>
+          <w:szCs w:val="26"/>
+        </w:rPr>
+      </w:pPr>
+      <w:r>
+        <w:rPr>
+          <w:sz w:val="26"/>
+          <w:szCs w:val="26"/>
+        </w:rPr>
+        <w:t>Mô tả: Chức năng dùng để cập nhật lại các hệ số dùng trong bảng tổng hợp chi phí như: hệ số điều chỉnh nhân công, chi phí chung,…</w:t>
+      </w:r>
+    </w:p>
+    <w:p>
+      <w:pPr>
+        <w:pStyle w:val="BodyText"/>
+        <w:spacing w:before="120"/>
+        <w:ind w:left="1429"/>
+        <w:jc w:val="both"/>
+        <w:rPr>
+          <w:sz w:val="26"/>
+          <w:szCs w:val="26"/>
+        </w:rPr>
+      </w:pPr>
+      <w:r>
+        <w:rPr>
+          <w:sz w:val="26"/>
+          <w:szCs w:val="26"/>
+        </w:rPr>
+        <w:t>Qui trình thực hiện:</w:t>
       </w:r>
     </w:p>
     <w:p>
@@ -2692,72 +2689,7 @@
           <w:sz w:val="26"/>
           <w:szCs w:val="26"/>
         </w:rPr>
-        <w:t>Bước 3: Lưu kết quả vào CSDL.</w:t>
-      </w:r>
-    </w:p>
-    <w:p>
-      <w:pPr>
-        <w:pStyle w:val="BodyText"/>
-        <w:spacing w:before="120"/>
-        <w:ind w:left="1069"/>
-        <w:jc w:val="both"/>
-        <w:rPr>
-          <w:sz w:val="26"/>
-          <w:szCs w:val="26"/>
-        </w:rPr>
-      </w:pPr>
-      <w:r>
-        <w:rPr>
-          <w:sz w:val="26"/>
-          <w:szCs w:val="26"/>
-        </w:rPr>
-        <w:t>•</w:t>
-      </w:r>
-      <w:r>
-        <w:rPr>
-          <w:sz w:val="26"/>
-          <w:szCs w:val="26"/>
-        </w:rPr>
-        <w:tab/>
-        <w:t>Quản trị danh mục, nhóm,  loại chi phí vật tư thi công.</w:t>
-      </w:r>
-    </w:p>
-    <w:p>
-      <w:pPr>
-        <w:pStyle w:val="BodyText"/>
-        <w:spacing w:before="120"/>
-        <w:ind w:left="1069" w:firstLine="371"/>
-        <w:jc w:val="both"/>
-        <w:rPr>
-          <w:sz w:val="26"/>
-          <w:szCs w:val="26"/>
-        </w:rPr>
-      </w:pPr>
-      <w:r>
-        <w:rPr>
-          <w:sz w:val="26"/>
-          <w:szCs w:val="26"/>
-        </w:rPr>
-        <w:t>Mô tả: Chức năng dùng để phân loại các vật tư thi công thành từng nhóm nhỏ để tiện quản lý và truy tìm khi cần dùng, để giúp tiết kiệm thời gian thao tác trong khi lập chiết tính.</w:t>
-      </w:r>
-    </w:p>
-    <w:p>
-      <w:pPr>
-        <w:pStyle w:val="BodyText"/>
-        <w:spacing w:before="120"/>
-        <w:ind w:left="1429"/>
-        <w:jc w:val="both"/>
-        <w:rPr>
-          <w:sz w:val="26"/>
-          <w:szCs w:val="26"/>
-        </w:rPr>
-      </w:pPr>
-      <w:r>
-        <w:rPr>
-          <w:sz w:val="26"/>
-          <w:szCs w:val="26"/>
-        </w:rPr>
-        <w:t>Qui trình thực hiện:</w:t>
+        <w:t>Bước 1: Lựa chọn các hệ số cần thay đổi.</w:t>
       </w:r>
     </w:p>
     <w:p>
@@ -2783,21 +2715,7 @@
           <w:sz w:val="26"/>
           <w:szCs w:val="26"/>
         </w:rPr>
-        <w:t xml:space="preserve">Bước 1: Lựa chọn các </w:t>
-      </w:r>
-      <w:r>
-        <w:rPr>
-          <w:sz w:val="26"/>
-          <w:szCs w:val="26"/>
-        </w:rPr>
-        <w:t>nhóm loại</w:t>
-      </w:r>
-      <w:r>
-        <w:rPr>
-          <w:sz w:val="26"/>
-          <w:szCs w:val="26"/>
-        </w:rPr>
-        <w:t xml:space="preserve"> cần thay đổi.</w:t>
+        <w:t>Bước 2: Tiến hành cập nhật các thông tin thay đổi.</w:t>
       </w:r>
     </w:p>
     <w:p>
@@ -2823,7 +2741,72 @@
           <w:sz w:val="26"/>
           <w:szCs w:val="26"/>
         </w:rPr>
-        <w:t>Bước 2: Tiến hành cập nhật các thông tin thay đổi.</w:t>
+        <w:t>Bước 3: Lưu kết quả vào CSDL.</w:t>
+      </w:r>
+    </w:p>
+    <w:p>
+      <w:pPr>
+        <w:pStyle w:val="BodyText"/>
+        <w:spacing w:before="120"/>
+        <w:ind w:left="1069"/>
+        <w:jc w:val="both"/>
+        <w:rPr>
+          <w:sz w:val="26"/>
+          <w:szCs w:val="26"/>
+        </w:rPr>
+      </w:pPr>
+      <w:r>
+        <w:rPr>
+          <w:sz w:val="26"/>
+          <w:szCs w:val="26"/>
+        </w:rPr>
+        <w:t>•</w:t>
+      </w:r>
+      <w:r>
+        <w:rPr>
+          <w:sz w:val="26"/>
+          <w:szCs w:val="26"/>
+        </w:rPr>
+        <w:tab/>
+        <w:t>Quản trị danh mục, nhóm,  loại chi phí vật tư thi công.</w:t>
+      </w:r>
+    </w:p>
+    <w:p>
+      <w:pPr>
+        <w:pStyle w:val="BodyText"/>
+        <w:spacing w:before="120"/>
+        <w:ind w:left="1069" w:firstLine="371"/>
+        <w:jc w:val="both"/>
+        <w:rPr>
+          <w:sz w:val="26"/>
+          <w:szCs w:val="26"/>
+        </w:rPr>
+      </w:pPr>
+      <w:r>
+        <w:rPr>
+          <w:sz w:val="26"/>
+          <w:szCs w:val="26"/>
+        </w:rPr>
+        <w:t>Mô tả: Chức năng dùng để phân loại các vật tư thi công thành từng nhóm nhỏ để tiện quản lý và truy tìm khi cần dùng, để giúp tiết kiệm thời gian thao tác trong khi lập chiết tính.</w:t>
+      </w:r>
+    </w:p>
+    <w:p>
+      <w:pPr>
+        <w:pStyle w:val="BodyText"/>
+        <w:spacing w:before="120"/>
+        <w:ind w:left="1429"/>
+        <w:jc w:val="both"/>
+        <w:rPr>
+          <w:sz w:val="26"/>
+          <w:szCs w:val="26"/>
+        </w:rPr>
+      </w:pPr>
+      <w:r>
+        <w:rPr>
+          <w:sz w:val="26"/>
+          <w:szCs w:val="26"/>
+        </w:rPr>
+        <w:t>Qui trình thực hiện:</w:t>
       </w:r>
     </w:p>
     <w:p>
@@ -2849,72 +2832,8 @@
           <w:sz w:val="26"/>
           <w:szCs w:val="26"/>
         </w:rPr>
-        <w:t>Bước 3: Lưu kết quả vào CSDL.</w:t>
-      </w:r>
-    </w:p>
-    <w:p>
-      <w:pPr>
-        <w:pStyle w:val="BodyText"/>
-        <w:spacing w:before="120"/>
-        <w:ind w:left="1069"/>
-        <w:jc w:val="both"/>
-        <w:rPr>
-          <w:sz w:val="26"/>
-          <w:szCs w:val="26"/>
-        </w:rPr>
-      </w:pPr>
-      <w:r>
-        <w:rPr>
-          <w:sz w:val="26"/>
-          <w:szCs w:val="26"/>
-        </w:rPr>
-        <w:t>•</w:t>
-      </w:r>
-      <w:r>
-        <w:rPr>
-          <w:sz w:val="26"/>
-          <w:szCs w:val="26"/>
-        </w:rPr>
-        <w:tab/>
-        <w:t>Lập mẫu danh mục vật tư thi công theo nhu cầu.</w:t>
-      </w:r>
-    </w:p>
-    <w:p>
-      <w:pPr>
-        <w:pStyle w:val="BodyText"/>
-        <w:spacing w:before="120"/>
-        <w:ind w:left="1069" w:firstLine="371"/>
-        <w:jc w:val="both"/>
-        <w:rPr>
-          <w:sz w:val="26"/>
-          <w:szCs w:val="26"/>
-        </w:rPr>
-      </w:pPr>
-      <w:r>
-        <w:rPr>
-          <w:sz w:val="26"/>
-          <w:szCs w:val="26"/>
-        </w:rPr>
-        <w:t>Mô tả: Chức năng dùng để thành lập các chiết tính mẫu dùng chung, đối với các bảng chiết tính nào gần giống với mẫu cho trước thì nhân viên khảo sát chiết tính chỉ cần chọn mẫu cho trước và cập nhật lại số lượng vật tư là có ngay bảng chiết tính mới, giúp tiết kiệm thời gian và tăng năng suất.</w:t>
-      </w:r>
-    </w:p>
-    <w:p>
-      <w:pPr>
-        <w:pStyle w:val="BodyText"/>
-        <w:spacing w:before="120"/>
-        <w:ind w:left="1429"/>
-        <w:jc w:val="both"/>
-        <w:rPr>
-          <w:sz w:val="26"/>
-          <w:szCs w:val="26"/>
-        </w:rPr>
-      </w:pPr>
-      <w:r>
-        <w:rPr>
-          <w:sz w:val="26"/>
-          <w:szCs w:val="26"/>
-        </w:rPr>
-        <w:t>Qui trình thực hiện:</w:t>
+        <w:lastRenderedPageBreak/>
+        <w:t>Bước 1: Lựa chọn các nhóm loại cần thay đổi.</w:t>
       </w:r>
     </w:p>
     <w:p>
@@ -2940,21 +2859,7 @@
           <w:sz w:val="26"/>
           <w:szCs w:val="26"/>
         </w:rPr>
-        <w:t xml:space="preserve">Bước 1: Lựa chọn các </w:t>
-      </w:r>
-      <w:r>
-        <w:rPr>
-          <w:sz w:val="26"/>
-          <w:szCs w:val="26"/>
-        </w:rPr>
-        <w:t>mẫu danh mục</w:t>
-      </w:r>
-      <w:r>
-        <w:rPr>
-          <w:sz w:val="26"/>
-          <w:szCs w:val="26"/>
-        </w:rPr>
-        <w:t xml:space="preserve"> cần thay đổi.</w:t>
+        <w:t>Bước 2: Tiến hành cập nhật các thông tin thay đổi.</w:t>
       </w:r>
     </w:p>
     <w:p>
@@ -2980,8 +2885,72 @@
           <w:sz w:val="26"/>
           <w:szCs w:val="26"/>
         </w:rPr>
-        <w:lastRenderedPageBreak/>
-        <w:t>Bước 2: Tiến hành cập nhật các thông tin thay đổi.</w:t>
+        <w:t>Bước 3: Lưu kết quả vào CSDL.</w:t>
+      </w:r>
+    </w:p>
+    <w:p>
+      <w:pPr>
+        <w:pStyle w:val="BodyText"/>
+        <w:spacing w:before="120"/>
+        <w:ind w:left="1069"/>
+        <w:jc w:val="both"/>
+        <w:rPr>
+          <w:sz w:val="26"/>
+          <w:szCs w:val="26"/>
+        </w:rPr>
+      </w:pPr>
+      <w:r>
+        <w:rPr>
+          <w:sz w:val="26"/>
+          <w:szCs w:val="26"/>
+        </w:rPr>
+        <w:t>•</w:t>
+      </w:r>
+      <w:r>
+        <w:rPr>
+          <w:sz w:val="26"/>
+          <w:szCs w:val="26"/>
+        </w:rPr>
+        <w:tab/>
+        <w:t>Lập mẫu danh mục vật tư thi công theo nhu cầu.</w:t>
+      </w:r>
+    </w:p>
+    <w:p>
+      <w:pPr>
+        <w:pStyle w:val="BodyText"/>
+        <w:spacing w:before="120"/>
+        <w:ind w:left="1069" w:firstLine="371"/>
+        <w:jc w:val="both"/>
+        <w:rPr>
+          <w:sz w:val="26"/>
+          <w:szCs w:val="26"/>
+        </w:rPr>
+      </w:pPr>
+      <w:r>
+        <w:rPr>
+          <w:sz w:val="26"/>
+          <w:szCs w:val="26"/>
+        </w:rPr>
+        <w:t>Mô tả: Chức năng dùng để thành lập các chiết tính mẫu dùng chung, đối với các bảng chiết tính nào gần giống với mẫu cho trước thì nhân viên khảo sát chiết tính chỉ cần chọn mẫu cho trước và cập nhật lại số lượng vật tư là có ngay bảng chiết tính mới, giúp tiết kiệm thời gian và tăng năng suất.</w:t>
+      </w:r>
+    </w:p>
+    <w:p>
+      <w:pPr>
+        <w:pStyle w:val="BodyText"/>
+        <w:spacing w:before="120"/>
+        <w:ind w:left="1429"/>
+        <w:jc w:val="both"/>
+        <w:rPr>
+          <w:sz w:val="26"/>
+          <w:szCs w:val="26"/>
+        </w:rPr>
+      </w:pPr>
+      <w:r>
+        <w:rPr>
+          <w:sz w:val="26"/>
+          <w:szCs w:val="26"/>
+        </w:rPr>
+        <w:t>Qui trình thực hiện:</w:t>
       </w:r>
     </w:p>
     <w:p>
@@ -3007,72 +2976,7 @@
           <w:sz w:val="26"/>
           <w:szCs w:val="26"/>
         </w:rPr>
-        <w:t>Bước 3: Lưu kết quả vào CSDL.</w:t>
-      </w:r>
-    </w:p>
-    <w:p>
-      <w:pPr>
-        <w:pStyle w:val="BodyText"/>
-        <w:spacing w:before="120"/>
-        <w:ind w:left="1069"/>
-        <w:jc w:val="both"/>
-        <w:rPr>
-          <w:sz w:val="26"/>
-          <w:szCs w:val="26"/>
-        </w:rPr>
-      </w:pPr>
-      <w:r>
-        <w:rPr>
-          <w:sz w:val="26"/>
-          <w:szCs w:val="26"/>
-        </w:rPr>
-        <w:t>•</w:t>
-      </w:r>
-      <w:r>
-        <w:rPr>
-          <w:sz w:val="26"/>
-          <w:szCs w:val="26"/>
-        </w:rPr>
-        <w:tab/>
-        <w:t>Quản trị các thông báo đến người sử dụng.</w:t>
-      </w:r>
-    </w:p>
-    <w:p>
-      <w:pPr>
-        <w:pStyle w:val="BodyText"/>
-        <w:spacing w:before="120"/>
-        <w:ind w:left="1069" w:firstLine="371"/>
-        <w:jc w:val="both"/>
-        <w:rPr>
-          <w:sz w:val="26"/>
-          <w:szCs w:val="26"/>
-        </w:rPr>
-      </w:pPr>
-      <w:r>
-        <w:rPr>
-          <w:sz w:val="26"/>
-          <w:szCs w:val="26"/>
-        </w:rPr>
-        <w:t>Mô tả: Chức năng dùng để thông báo các thông tin cần biết, các thông tin mới, các qui định mới, đơn giá mới,… giữa người quản lý chương trình với các nhân viên sử dụng chương trình này.</w:t>
-      </w:r>
-    </w:p>
-    <w:p>
-      <w:pPr>
-        <w:pStyle w:val="BodyText"/>
-        <w:spacing w:before="120"/>
-        <w:ind w:left="1429"/>
-        <w:jc w:val="both"/>
-        <w:rPr>
-          <w:sz w:val="26"/>
-          <w:szCs w:val="26"/>
-        </w:rPr>
-      </w:pPr>
-      <w:r>
-        <w:rPr>
-          <w:sz w:val="26"/>
-          <w:szCs w:val="26"/>
-        </w:rPr>
-        <w:t>Qui trình thực hiện:</w:t>
+        <w:t>Bước 1: Lựa chọn các mẫu danh mục cần thay đổi.</w:t>
       </w:r>
     </w:p>
     <w:p>
@@ -3098,21 +3002,7 @@
           <w:sz w:val="26"/>
           <w:szCs w:val="26"/>
         </w:rPr>
-        <w:t xml:space="preserve">Bước 1: Lựa chọn </w:t>
-      </w:r>
-      <w:r>
-        <w:rPr>
-          <w:sz w:val="26"/>
-          <w:szCs w:val="26"/>
-        </w:rPr>
-        <w:t>chức năng thông báo người dùng</w:t>
-      </w:r>
-      <w:r>
-        <w:rPr>
-          <w:sz w:val="26"/>
-          <w:szCs w:val="26"/>
-        </w:rPr>
-        <w:t>.</w:t>
+        <w:t>Bước 2: Tiến hành cập nhật các thông tin thay đổi.</w:t>
       </w:r>
     </w:p>
     <w:p>
@@ -3138,21 +3028,72 @@
           <w:sz w:val="26"/>
           <w:szCs w:val="26"/>
         </w:rPr>
-        <w:t>Bước 2: Tiến hành cập nhật các thông tin thay đổi</w:t>
-      </w:r>
-      <w:r>
-        <w:rPr>
-          <w:sz w:val="26"/>
-          <w:szCs w:val="26"/>
-        </w:rPr>
-        <w:t xml:space="preserve"> cần thông báo đến người dùng</w:t>
-      </w:r>
-      <w:r>
-        <w:rPr>
-          <w:sz w:val="26"/>
-          <w:szCs w:val="26"/>
-        </w:rPr>
-        <w:t>.</w:t>
+        <w:t>Bước 3: Lưu kết quả vào CSDL.</w:t>
+      </w:r>
+    </w:p>
+    <w:p>
+      <w:pPr>
+        <w:pStyle w:val="BodyText"/>
+        <w:spacing w:before="120"/>
+        <w:ind w:left="1069"/>
+        <w:jc w:val="both"/>
+        <w:rPr>
+          <w:sz w:val="26"/>
+          <w:szCs w:val="26"/>
+        </w:rPr>
+      </w:pPr>
+      <w:r>
+        <w:rPr>
+          <w:sz w:val="26"/>
+          <w:szCs w:val="26"/>
+        </w:rPr>
+        <w:t>•</w:t>
+      </w:r>
+      <w:r>
+        <w:rPr>
+          <w:sz w:val="26"/>
+          <w:szCs w:val="26"/>
+        </w:rPr>
+        <w:tab/>
+        <w:t>Quản trị các thông báo đến người sử dụng.</w:t>
+      </w:r>
+    </w:p>
+    <w:p>
+      <w:pPr>
+        <w:pStyle w:val="BodyText"/>
+        <w:spacing w:before="120"/>
+        <w:ind w:left="1069" w:firstLine="371"/>
+        <w:jc w:val="both"/>
+        <w:rPr>
+          <w:sz w:val="26"/>
+          <w:szCs w:val="26"/>
+        </w:rPr>
+      </w:pPr>
+      <w:r>
+        <w:rPr>
+          <w:sz w:val="26"/>
+          <w:szCs w:val="26"/>
+        </w:rPr>
+        <w:t>Mô tả: Chức năng dùng để thông báo các thông tin cần biết, các thông tin mới, các qui định mới, đơn giá mới,… giữa người quản lý chương trình với các nhân viên sử dụng chương trình này.</w:t>
+      </w:r>
+    </w:p>
+    <w:p>
+      <w:pPr>
+        <w:pStyle w:val="BodyText"/>
+        <w:spacing w:before="120"/>
+        <w:ind w:left="1429"/>
+        <w:jc w:val="both"/>
+        <w:rPr>
+          <w:sz w:val="26"/>
+          <w:szCs w:val="26"/>
+        </w:rPr>
+      </w:pPr>
+      <w:r>
+        <w:rPr>
+          <w:sz w:val="26"/>
+          <w:szCs w:val="26"/>
+        </w:rPr>
+        <w:t>Qui trình thực hiện:</w:t>
       </w:r>
     </w:p>
     <w:p>
@@ -3178,133 +3119,21 @@
           <w:sz w:val="26"/>
           <w:szCs w:val="26"/>
         </w:rPr>
-        <w:t>Bước 3: Lưu kết quả vào CSDL.</w:t>
-      </w:r>
-    </w:p>
-    <w:p>
-      <w:pPr>
-        <w:pStyle w:val="BodyText"/>
-        <w:spacing w:before="120"/>
-        <w:ind w:left="1069"/>
-        <w:jc w:val="both"/>
-        <w:rPr>
-          <w:sz w:val="26"/>
-          <w:szCs w:val="26"/>
-        </w:rPr>
-      </w:pPr>
-      <w:r>
-        <w:rPr>
-          <w:sz w:val="26"/>
-          <w:szCs w:val="26"/>
-        </w:rPr>
-        <w:t>•</w:t>
-      </w:r>
-      <w:r>
-        <w:rPr>
-          <w:sz w:val="26"/>
-          <w:szCs w:val="26"/>
-        </w:rPr>
-        <w:tab/>
-        <w:t xml:space="preserve">Báo cáo, thống kê: số lượng chiết tính được thực hiện theo thời gian, đơn vị, loại. </w:t>
-      </w:r>
-    </w:p>
-    <w:p>
-      <w:pPr>
-        <w:pStyle w:val="BodyText"/>
-        <w:spacing w:before="120"/>
-        <w:ind w:left="1069"/>
-        <w:jc w:val="both"/>
-        <w:rPr>
-          <w:sz w:val="26"/>
-          <w:szCs w:val="26"/>
-        </w:rPr>
-      </w:pPr>
-      <w:r>
-        <w:rPr>
-          <w:sz w:val="26"/>
-          <w:szCs w:val="26"/>
-        </w:rPr>
-        <w:t xml:space="preserve">+ </w:t>
-      </w:r>
-      <w:r>
-        <w:rPr>
-          <w:b/>
-          <w:sz w:val="26"/>
-          <w:szCs w:val="26"/>
-        </w:rPr>
-        <w:t>Phân hệ hỗ trợ chuẩn bị vật tư</w:t>
-      </w:r>
-      <w:r>
-        <w:rPr>
-          <w:sz w:val="26"/>
-          <w:szCs w:val="26"/>
-        </w:rPr>
-        <w:t xml:space="preserve"> (đối tượng sử dụng: thủ kho):</w:t>
-      </w:r>
-    </w:p>
-    <w:p>
-      <w:pPr>
-        <w:pStyle w:val="BodyText"/>
-        <w:spacing w:before="120"/>
-        <w:ind w:left="1069"/>
-        <w:jc w:val="both"/>
-        <w:rPr>
-          <w:sz w:val="26"/>
-          <w:szCs w:val="26"/>
-        </w:rPr>
-      </w:pPr>
-      <w:r>
-        <w:rPr>
-          <w:sz w:val="26"/>
-          <w:szCs w:val="26"/>
-        </w:rPr>
-        <w:t>•</w:t>
-      </w:r>
-      <w:r>
-        <w:rPr>
-          <w:sz w:val="26"/>
-          <w:szCs w:val="26"/>
-        </w:rPr>
-        <w:tab/>
-        <w:t>Quản lý các chiết tính đã xuất vật tư.</w:t>
-      </w:r>
-    </w:p>
-    <w:p>
-      <w:pPr>
-        <w:pStyle w:val="BodyText"/>
-        <w:spacing w:before="120"/>
-        <w:ind w:left="1069" w:firstLine="371"/>
-        <w:jc w:val="both"/>
-        <w:rPr>
-          <w:sz w:val="26"/>
-          <w:szCs w:val="26"/>
-        </w:rPr>
-      </w:pPr>
-      <w:r>
-        <w:rPr>
-          <w:sz w:val="26"/>
-          <w:szCs w:val="26"/>
-        </w:rPr>
-        <w:t>Mô tả: Chức năng dùng để cho người quản lý vật tư duyệt lại các chiết tính nào đã xuất vật tư, chưa xuất vật tư.</w:t>
-      </w:r>
-    </w:p>
-    <w:p>
-      <w:pPr>
-        <w:pStyle w:val="BodyText"/>
-        <w:spacing w:before="120"/>
-        <w:ind w:left="1429"/>
-        <w:jc w:val="both"/>
-        <w:rPr>
-          <w:sz w:val="26"/>
-          <w:szCs w:val="26"/>
-        </w:rPr>
-      </w:pPr>
-      <w:r>
-        <w:rPr>
-          <w:sz w:val="26"/>
-          <w:szCs w:val="26"/>
-        </w:rPr>
-        <w:t>Qui trình thực hiện:</w:t>
+        <w:t xml:space="preserve">Bước 1: Lựa chọn </w:t>
+      </w:r>
+      <w:r>
+        <w:rPr>
+          <w:sz w:val="26"/>
+          <w:szCs w:val="26"/>
+        </w:rPr>
+        <w:t>chức năng thông báo người dùng</w:t>
+      </w:r>
+      <w:r>
+        <w:rPr>
+          <w:sz w:val="26"/>
+          <w:szCs w:val="26"/>
+        </w:rPr>
+        <w:t>.</w:t>
       </w:r>
     </w:p>
     <w:p>
@@ -3330,14 +3159,14 @@
           <w:sz w:val="26"/>
           <w:szCs w:val="26"/>
         </w:rPr>
-        <w:t xml:space="preserve">Bước 1: Lựa chọn các </w:t>
-      </w:r>
-      <w:r>
-        <w:rPr>
-          <w:sz w:val="26"/>
-          <w:szCs w:val="26"/>
-        </w:rPr>
-        <w:t>bảng chiết tính cần cập nhật ngày xuất vật tư</w:t>
+        <w:t>Bước 2: Tiến hành cập nhật các thông tin thay đổi</w:t>
+      </w:r>
+      <w:r>
+        <w:rPr>
+          <w:sz w:val="26"/>
+          <w:szCs w:val="26"/>
+        </w:rPr>
+        <w:t xml:space="preserve"> cần thông báo đến người dùng</w:t>
       </w:r>
       <w:r>
         <w:rPr>
@@ -3370,21 +3199,133 @@
           <w:sz w:val="26"/>
           <w:szCs w:val="26"/>
         </w:rPr>
-        <w:t xml:space="preserve">Bước 2: </w:t>
-      </w:r>
-      <w:r>
-        <w:rPr>
-          <w:sz w:val="26"/>
-          <w:szCs w:val="26"/>
-        </w:rPr>
-        <w:t>Tiến hành cập nhật ngày xuất vật tư</w:t>
-      </w:r>
-      <w:r>
-        <w:rPr>
-          <w:sz w:val="26"/>
-          <w:szCs w:val="26"/>
-        </w:rPr>
-        <w:t>.</w:t>
+        <w:t>Bước 3: Lưu kết quả vào CSDL.</w:t>
+      </w:r>
+    </w:p>
+    <w:p>
+      <w:pPr>
+        <w:pStyle w:val="BodyText"/>
+        <w:spacing w:before="120"/>
+        <w:ind w:left="1069"/>
+        <w:jc w:val="both"/>
+        <w:rPr>
+          <w:sz w:val="26"/>
+          <w:szCs w:val="26"/>
+        </w:rPr>
+      </w:pPr>
+      <w:r>
+        <w:rPr>
+          <w:sz w:val="26"/>
+          <w:szCs w:val="26"/>
+        </w:rPr>
+        <w:t>•</w:t>
+      </w:r>
+      <w:r>
+        <w:rPr>
+          <w:sz w:val="26"/>
+          <w:szCs w:val="26"/>
+        </w:rPr>
+        <w:tab/>
+        <w:t xml:space="preserve">Báo cáo, thống kê: số lượng chiết tính được thực hiện theo thời gian, đơn vị, loại. </w:t>
+      </w:r>
+    </w:p>
+    <w:p>
+      <w:pPr>
+        <w:pStyle w:val="BodyText"/>
+        <w:spacing w:before="120"/>
+        <w:ind w:left="1069"/>
+        <w:jc w:val="both"/>
+        <w:rPr>
+          <w:sz w:val="26"/>
+          <w:szCs w:val="26"/>
+        </w:rPr>
+      </w:pPr>
+      <w:r>
+        <w:rPr>
+          <w:sz w:val="26"/>
+          <w:szCs w:val="26"/>
+        </w:rPr>
+        <w:t xml:space="preserve">+ </w:t>
+      </w:r>
+      <w:r>
+        <w:rPr>
+          <w:b/>
+          <w:sz w:val="26"/>
+          <w:szCs w:val="26"/>
+        </w:rPr>
+        <w:t>Phân hệ hỗ trợ chuẩn bị vật tư</w:t>
+      </w:r>
+      <w:r>
+        <w:rPr>
+          <w:sz w:val="26"/>
+          <w:szCs w:val="26"/>
+        </w:rPr>
+        <w:t xml:space="preserve"> (đối tượng sử dụng: thủ kho):</w:t>
+      </w:r>
+    </w:p>
+    <w:p>
+      <w:pPr>
+        <w:pStyle w:val="BodyText"/>
+        <w:spacing w:before="120"/>
+        <w:ind w:left="1069"/>
+        <w:jc w:val="both"/>
+        <w:rPr>
+          <w:sz w:val="26"/>
+          <w:szCs w:val="26"/>
+        </w:rPr>
+      </w:pPr>
+      <w:r>
+        <w:rPr>
+          <w:sz w:val="26"/>
+          <w:szCs w:val="26"/>
+        </w:rPr>
+        <w:t>•</w:t>
+      </w:r>
+      <w:r>
+        <w:rPr>
+          <w:sz w:val="26"/>
+          <w:szCs w:val="26"/>
+        </w:rPr>
+        <w:tab/>
+        <w:t>Quản lý các chiết tính đã xuất vật tư.</w:t>
+      </w:r>
+    </w:p>
+    <w:p>
+      <w:pPr>
+        <w:pStyle w:val="BodyText"/>
+        <w:spacing w:before="120"/>
+        <w:ind w:left="1069" w:firstLine="371"/>
+        <w:jc w:val="both"/>
+        <w:rPr>
+          <w:sz w:val="26"/>
+          <w:szCs w:val="26"/>
+        </w:rPr>
+      </w:pPr>
+      <w:r>
+        <w:rPr>
+          <w:sz w:val="26"/>
+          <w:szCs w:val="26"/>
+        </w:rPr>
+        <w:t>Mô tả: Chức năng dùng để cho người quản lý vật tư duyệt lại các chiết tính nào đã xuất vật tư, chưa xuất vật tư.</w:t>
+      </w:r>
+    </w:p>
+    <w:p>
+      <w:pPr>
+        <w:pStyle w:val="BodyText"/>
+        <w:spacing w:before="120"/>
+        <w:ind w:left="1429"/>
+        <w:jc w:val="both"/>
+        <w:rPr>
+          <w:sz w:val="26"/>
+          <w:szCs w:val="26"/>
+        </w:rPr>
+      </w:pPr>
+      <w:r>
+        <w:rPr>
+          <w:sz w:val="26"/>
+          <w:szCs w:val="26"/>
+        </w:rPr>
+        <w:t>Qui trình thực hiện:</w:t>
       </w:r>
     </w:p>
     <w:p>
@@ -3410,159 +3351,7 @@
           <w:sz w:val="26"/>
           <w:szCs w:val="26"/>
         </w:rPr>
-        <w:t>Bước 3: Lưu kết quả vào CSDL.</w:t>
-      </w:r>
-    </w:p>
-    <w:p>
-      <w:pPr>
-        <w:pStyle w:val="BodyText"/>
-        <w:spacing w:before="120"/>
-        <w:ind w:left="1069"/>
-        <w:jc w:val="both"/>
-        <w:rPr>
-          <w:sz w:val="26"/>
-          <w:szCs w:val="26"/>
-        </w:rPr>
-      </w:pPr>
-      <w:r>
-        <w:rPr>
-          <w:sz w:val="26"/>
-          <w:szCs w:val="26"/>
-        </w:rPr>
-        <w:t>•</w:t>
-      </w:r>
-      <w:r>
-        <w:rPr>
-          <w:sz w:val="26"/>
-          <w:szCs w:val="26"/>
-        </w:rPr>
-        <w:tab/>
-        <w:t>Lập báo cáo tổng hợp vật tư các bảng chiết tính đã xuất theo thời gian, theo số chiết tính.</w:t>
-      </w:r>
-    </w:p>
-    <w:p>
-      <w:pPr>
-        <w:pStyle w:val="BodyText"/>
-        <w:spacing w:before="120"/>
-        <w:ind w:left="1069" w:firstLine="371"/>
-        <w:jc w:val="both"/>
-        <w:rPr>
-          <w:sz w:val="26"/>
-          <w:szCs w:val="26"/>
-        </w:rPr>
-      </w:pPr>
-      <w:r>
-        <w:rPr>
-          <w:sz w:val="26"/>
-          <w:szCs w:val="26"/>
-        </w:rPr>
-        <w:t>Mô tả: Chức năng dùng để cho người quản lý vật tư thống kê lại được số lượng vật tư cần xuất, đã xuất… để theo dõi và chuẩn bị vật tư.</w:t>
-      </w:r>
-    </w:p>
-    <w:p>
-      <w:pPr>
-        <w:pStyle w:val="BodyText"/>
-        <w:spacing w:before="120"/>
-        <w:ind w:left="1069"/>
-        <w:jc w:val="both"/>
-        <w:rPr>
-          <w:sz w:val="26"/>
-          <w:szCs w:val="26"/>
-        </w:rPr>
-      </w:pPr>
-      <w:r>
-        <w:rPr>
-          <w:sz w:val="26"/>
-          <w:szCs w:val="26"/>
-        </w:rPr>
-        <w:t xml:space="preserve">+ </w:t>
-      </w:r>
-      <w:r>
-        <w:rPr>
-          <w:b/>
-          <w:sz w:val="26"/>
-          <w:szCs w:val="26"/>
-        </w:rPr>
-        <w:t>Phân hệ hỗ trợ thi công</w:t>
-      </w:r>
-      <w:r>
-        <w:rPr>
-          <w:sz w:val="26"/>
-          <w:szCs w:val="26"/>
-        </w:rPr>
-        <w:t xml:space="preserve"> (đối tượng sử dụng: thi công):</w:t>
-      </w:r>
-    </w:p>
-    <w:p>
-      <w:pPr>
-        <w:pStyle w:val="BodyText"/>
-        <w:spacing w:before="120"/>
-        <w:ind w:left="1069"/>
-        <w:jc w:val="both"/>
-        <w:rPr>
-          <w:sz w:val="26"/>
-          <w:szCs w:val="26"/>
-        </w:rPr>
-      </w:pPr>
-      <w:r>
-        <w:rPr>
-          <w:sz w:val="26"/>
-          <w:szCs w:val="26"/>
-        </w:rPr>
-        <w:t>•</w:t>
-      </w:r>
-      <w:r>
-        <w:rPr>
-          <w:sz w:val="26"/>
-          <w:szCs w:val="26"/>
-        </w:rPr>
-        <w:tab/>
-        <w:t>Lập các biên bản quyết toán vật tư thiết bị</w:t>
-      </w:r>
-      <w:r>
-        <w:rPr>
-          <w:sz w:val="26"/>
-          <w:szCs w:val="26"/>
-        </w:rPr>
-        <w:t>.</w:t>
-      </w:r>
-    </w:p>
-    <w:p>
-      <w:pPr>
-        <w:pStyle w:val="BodyText"/>
-        <w:spacing w:before="120"/>
-        <w:ind w:left="1069" w:firstLine="371"/>
-        <w:jc w:val="both"/>
-        <w:rPr>
-          <w:sz w:val="26"/>
-          <w:szCs w:val="26"/>
-        </w:rPr>
-      </w:pPr>
-      <w:r>
-        <w:rPr>
-          <w:sz w:val="26"/>
-          <w:szCs w:val="26"/>
-        </w:rPr>
-        <w:t>Mô tả: Chức năng dùng để cho người thi công có thể quyết toán vật tư khi thi công (thừa , thiếu vật tư)</w:t>
-      </w:r>
-    </w:p>
-    <w:p>
-      <w:pPr>
-        <w:pStyle w:val="BodyText"/>
-        <w:spacing w:before="120"/>
-        <w:ind w:left="1429"/>
-        <w:jc w:val="both"/>
-        <w:rPr>
-          <w:sz w:val="26"/>
-          <w:szCs w:val="26"/>
-        </w:rPr>
-      </w:pPr>
-      <w:r>
-        <w:rPr>
-          <w:sz w:val="26"/>
-          <w:szCs w:val="26"/>
-        </w:rPr>
-        <w:t>Qui trình thực hiện:</w:t>
+        <w:t>Bước 1: Lựa chọn các bảng chiết tính cần cập nhật ngày xuất vật tư.</w:t>
       </w:r>
     </w:p>
     <w:p>
@@ -3588,21 +3377,7 @@
           <w:sz w:val="26"/>
           <w:szCs w:val="26"/>
         </w:rPr>
-        <w:t xml:space="preserve">Bước 1: Lựa chọn </w:t>
-      </w:r>
-      <w:r>
-        <w:rPr>
-          <w:sz w:val="26"/>
-          <w:szCs w:val="26"/>
-        </w:rPr>
-        <w:t>bảng chiết tính cấn quyết toán vật tư</w:t>
-      </w:r>
-      <w:r>
-        <w:rPr>
-          <w:sz w:val="26"/>
-          <w:szCs w:val="26"/>
-        </w:rPr>
-        <w:t>.</w:t>
+        <w:t>Bước 2: Tiến hành cập nhật ngày xuất vật tư.</w:t>
       </w:r>
     </w:p>
     <w:p>
@@ -3628,21 +3403,7 @@
           <w:sz w:val="26"/>
           <w:szCs w:val="26"/>
         </w:rPr>
-        <w:t xml:space="preserve">Bước 2: </w:t>
-      </w:r>
-      <w:r>
-        <w:rPr>
-          <w:sz w:val="26"/>
-          <w:szCs w:val="26"/>
-        </w:rPr>
-        <w:t>Kết xuất thành biên bản quyết toán vật tư</w:t>
-      </w:r>
-      <w:r>
-        <w:rPr>
-          <w:sz w:val="26"/>
-          <w:szCs w:val="26"/>
-        </w:rPr>
-        <w:t>.</w:t>
+        <w:t>Bước 3: Lưu kết quả vào CSDL.</w:t>
       </w:r>
     </w:p>
     <w:p>
@@ -3669,7 +3430,7 @@
           <w:szCs w:val="26"/>
         </w:rPr>
         <w:tab/>
-        <w:t>Tra cứu đường đi đến nhà khách hàng thông qua địa chỉ GPS đã thu thập.</w:t>
+        <w:t>Lập báo cáo tổng hợp vật tư các bảng chiết tính đã xuất theo thời gian, theo số chiết tính.</w:t>
       </w:r>
     </w:p>
     <w:p>
@@ -3688,7 +3449,95 @@
           <w:sz w:val="26"/>
           <w:szCs w:val="26"/>
         </w:rPr>
-        <w:t>Mô tả: Dựa vào hệ thống tọa độ đã được lưu trữ trong CSDL của chương trình, sẽ tiến hành vẽ sơ đồ đường đi đến nhà khách hàng phục vụ cho công tác thi công.</w:t>
+        <w:t>Mô tả: Chức năng dùng để cho người quản lý vật tư thống kê lại được số lượng vật tư cần xuất, đã xuất… để theo dõi và chuẩn bị vật tư.</w:t>
+      </w:r>
+    </w:p>
+    <w:p>
+      <w:pPr>
+        <w:pStyle w:val="BodyText"/>
+        <w:spacing w:before="120"/>
+        <w:ind w:left="1069"/>
+        <w:jc w:val="both"/>
+        <w:rPr>
+          <w:sz w:val="26"/>
+          <w:szCs w:val="26"/>
+        </w:rPr>
+      </w:pPr>
+      <w:r>
+        <w:rPr>
+          <w:sz w:val="26"/>
+          <w:szCs w:val="26"/>
+        </w:rPr>
+        <w:t xml:space="preserve">+ </w:t>
+      </w:r>
+      <w:r>
+        <w:rPr>
+          <w:b/>
+          <w:sz w:val="26"/>
+          <w:szCs w:val="26"/>
+        </w:rPr>
+        <w:t>Phân hệ hỗ trợ thi công</w:t>
+      </w:r>
+      <w:r>
+        <w:rPr>
+          <w:sz w:val="26"/>
+          <w:szCs w:val="26"/>
+        </w:rPr>
+        <w:t xml:space="preserve"> (đối tượng sử dụng: thi công):</w:t>
+      </w:r>
+    </w:p>
+    <w:p>
+      <w:pPr>
+        <w:pStyle w:val="BodyText"/>
+        <w:spacing w:before="120"/>
+        <w:ind w:left="1069"/>
+        <w:jc w:val="both"/>
+        <w:rPr>
+          <w:sz w:val="26"/>
+          <w:szCs w:val="26"/>
+        </w:rPr>
+      </w:pPr>
+      <w:r>
+        <w:rPr>
+          <w:sz w:val="26"/>
+          <w:szCs w:val="26"/>
+        </w:rPr>
+        <w:t>•</w:t>
+      </w:r>
+      <w:r>
+        <w:rPr>
+          <w:sz w:val="26"/>
+          <w:szCs w:val="26"/>
+        </w:rPr>
+        <w:tab/>
+        <w:t>Lập các biên bản quyết toán vật tư thiết bị</w:t>
+      </w:r>
+      <w:r>
+        <w:rPr>
+          <w:sz w:val="26"/>
+          <w:szCs w:val="26"/>
+        </w:rPr>
+        <w:t>.</w:t>
+      </w:r>
+    </w:p>
+    <w:p>
+      <w:pPr>
+        <w:pStyle w:val="BodyText"/>
+        <w:spacing w:before="120"/>
+        <w:ind w:left="1069" w:firstLine="371"/>
+        <w:jc w:val="both"/>
+        <w:rPr>
+          <w:sz w:val="26"/>
+          <w:szCs w:val="26"/>
+        </w:rPr>
+      </w:pPr>
+      <w:r>
+        <w:rPr>
+          <w:sz w:val="26"/>
+          <w:szCs w:val="26"/>
+        </w:rPr>
+        <w:lastRenderedPageBreak/>
+        <w:t>Mô tả: Chức năng dùng để cho người thi công có thể quyết toán vật tư khi thi công (thừa , thiếu vật tư)</w:t>
       </w:r>
     </w:p>
     <w:p>
@@ -3733,8 +3582,7 @@
           <w:sz w:val="26"/>
           <w:szCs w:val="26"/>
         </w:rPr>
-        <w:lastRenderedPageBreak/>
-        <w:t>Bước 1: Lấy tọa độ vị trí GPS của nhà khách hàng thông qua mã khách hàng.</w:t>
+        <w:t>Bước 1: Lựa chọn bảng chiết tính cấn quyết toán vật tư.</w:t>
       </w:r>
     </w:p>
     <w:p>
@@ -3760,7 +3608,7 @@
           <w:sz w:val="26"/>
           <w:szCs w:val="26"/>
         </w:rPr>
-        <w:t>Bước 2: Vẽ đường đi đến tọa độ nhà khách hàng đã xác định được trên bản đồ.</w:t>
+        <w:t>Bước 2: Kết xuất thành biên bản quyết toán vật tư.</w:t>
       </w:r>
     </w:p>
     <w:p>
@@ -3779,40 +3627,6 @@
           <w:sz w:val="26"/>
           <w:szCs w:val="26"/>
         </w:rPr>
-        <w:t xml:space="preserve">+ </w:t>
-      </w:r>
-      <w:r>
-        <w:rPr>
-          <w:b/>
-          <w:sz w:val="26"/>
-          <w:szCs w:val="26"/>
-        </w:rPr>
-        <w:t>Phân hệ tra cứu GPS khách hàng</w:t>
-      </w:r>
-      <w:r>
-        <w:rPr>
-          <w:sz w:val="26"/>
-          <w:szCs w:val="26"/>
-        </w:rPr>
-        <w:t xml:space="preserve"> (đối tượng sử dụng: trực sửa chữa điện):</w:t>
-      </w:r>
-    </w:p>
-    <w:p>
-      <w:pPr>
-        <w:pStyle w:val="BodyText"/>
-        <w:spacing w:before="120"/>
-        <w:ind w:left="1069"/>
-        <w:jc w:val="both"/>
-        <w:rPr>
-          <w:sz w:val="26"/>
-          <w:szCs w:val="26"/>
-        </w:rPr>
-      </w:pPr>
-      <w:r>
-        <w:rPr>
-          <w:sz w:val="26"/>
-          <w:szCs w:val="26"/>
-        </w:rPr>
         <w:t>•</w:t>
       </w:r>
       <w:r>
@@ -3840,7 +3654,7 @@
           <w:sz w:val="26"/>
           <w:szCs w:val="26"/>
         </w:rPr>
-        <w:t>Mô tả: Dựa vào hệ thống tọa độ đã được lưu trữ trong CSDL của chương trình, sẽ tiến hành vẽ sơ đồ đường đi đến nhà khách hàng phục vụ cho công tác sửa chữa điện.</w:t>
+        <w:t>Mô tả: Dựa vào hệ thống tọa độ đã được lưu trữ trong CSDL của chương trình, sẽ tiến hành vẽ sơ đồ đường đi đến nhà khách hàng phục vụ cho công tác thi công.</w:t>
       </w:r>
     </w:p>
     <w:p>
@@ -3938,14 +3752,14 @@
           <w:sz w:val="26"/>
           <w:szCs w:val="26"/>
         </w:rPr>
-        <w:t>Phân hệ quản trị người dùng</w:t>
-      </w:r>
-      <w:r>
-        <w:rPr>
-          <w:sz w:val="26"/>
-          <w:szCs w:val="26"/>
-        </w:rPr>
-        <w:t>:</w:t>
+        <w:t>Phân hệ tra cứu GPS khách hàng</w:t>
+      </w:r>
+      <w:r>
+        <w:rPr>
+          <w:sz w:val="26"/>
+          <w:szCs w:val="26"/>
+        </w:rPr>
+        <w:t xml:space="preserve"> (đối tượng sử dụng: trực sửa chữa điện):</w:t>
       </w:r>
     </w:p>
     <w:p>
@@ -3972,27 +3786,26 @@
           <w:szCs w:val="26"/>
         </w:rPr>
         <w:tab/>
-        <w:t>Phân quyền sử dụng các chức năng của chương trình theo đối tượng sử dụng.</w:t>
+        <w:t>Tra cứu đường đi đến nhà khách hàng thông qua địa chỉ GPS đã thu thập.</w:t>
       </w:r>
     </w:p>
     <w:p>
       <w:pPr>
         <w:pStyle w:val="BodyText"/>
         <w:spacing w:before="120"/>
-        <w:ind w:left="1069"/>
-        <w:jc w:val="both"/>
-        <w:rPr>
-          <w:sz w:val="26"/>
-          <w:szCs w:val="26"/>
-        </w:rPr>
-      </w:pPr>
-      <w:r>
-        <w:rPr>
-          <w:sz w:val="26"/>
-          <w:szCs w:val="26"/>
-        </w:rPr>
-        <w:tab/>
-        <w:t>Mô tả: dùng để cho người quản trị quản lý và phân quyền cho các đối tượng người sử dụng chương trình.</w:t>
+        <w:ind w:left="1069" w:firstLine="371"/>
+        <w:jc w:val="both"/>
+        <w:rPr>
+          <w:sz w:val="26"/>
+          <w:szCs w:val="26"/>
+        </w:rPr>
+      </w:pPr>
+      <w:r>
+        <w:rPr>
+          <w:sz w:val="26"/>
+          <w:szCs w:val="26"/>
+        </w:rPr>
+        <w:t>Mô tả: Dựa vào hệ thống tọa độ đã được lưu trữ trong CSDL của chương trình, sẽ tiến hành vẽ sơ đồ đường đi đến nhà khách hàng phục vụ cho công tác sửa chữa điện.</w:t>
       </w:r>
     </w:p>
     <w:p>
@@ -4037,35 +3850,7 @@
           <w:sz w:val="26"/>
           <w:szCs w:val="26"/>
         </w:rPr>
-        <w:t xml:space="preserve">Bước 1: Lựa chọn </w:t>
-      </w:r>
-      <w:r>
-        <w:rPr>
-          <w:sz w:val="26"/>
-          <w:szCs w:val="26"/>
-        </w:rPr>
-        <w:t>tài khoản</w:t>
-      </w:r>
-      <w:r>
-        <w:rPr>
-          <w:sz w:val="26"/>
-          <w:szCs w:val="26"/>
-        </w:rPr>
-        <w:t xml:space="preserve"> người dùng</w:t>
-      </w:r>
-      <w:r>
-        <w:rPr>
-          <w:sz w:val="26"/>
-          <w:szCs w:val="26"/>
-        </w:rPr>
-        <w:t xml:space="preserve"> cần thay đổi thông tin</w:t>
-      </w:r>
-      <w:r>
-        <w:rPr>
-          <w:sz w:val="26"/>
-          <w:szCs w:val="26"/>
-        </w:rPr>
-        <w:t>.</w:t>
+        <w:t>Bước 1: Lấy tọa độ vị trí GPS của nhà khách hàng thông qua mã khách hàng.</w:t>
       </w:r>
     </w:p>
     <w:p>
@@ -4091,7 +3876,107 @@
           <w:sz w:val="26"/>
           <w:szCs w:val="26"/>
         </w:rPr>
-        <w:t>Bước 2: Tiến hành cập nhật các thông tin thay đổi.</w:t>
+        <w:t>Bước 2: Vẽ đường đi đến tọa độ nhà khách hàng đã xác định được trên bản đồ.</w:t>
+      </w:r>
+    </w:p>
+    <w:p>
+      <w:pPr>
+        <w:pStyle w:val="BodyText"/>
+        <w:spacing w:before="120"/>
+        <w:ind w:left="1069"/>
+        <w:jc w:val="both"/>
+        <w:rPr>
+          <w:sz w:val="26"/>
+          <w:szCs w:val="26"/>
+        </w:rPr>
+      </w:pPr>
+      <w:r>
+        <w:rPr>
+          <w:sz w:val="26"/>
+          <w:szCs w:val="26"/>
+        </w:rPr>
+        <w:t xml:space="preserve">+ </w:t>
+      </w:r>
+      <w:r>
+        <w:rPr>
+          <w:b/>
+          <w:sz w:val="26"/>
+          <w:szCs w:val="26"/>
+        </w:rPr>
+        <w:t>Phân hệ quản trị người dùng</w:t>
+      </w:r>
+      <w:r>
+        <w:rPr>
+          <w:sz w:val="26"/>
+          <w:szCs w:val="26"/>
+        </w:rPr>
+        <w:t>:</w:t>
+      </w:r>
+    </w:p>
+    <w:p>
+      <w:pPr>
+        <w:pStyle w:val="BodyText"/>
+        <w:spacing w:before="120"/>
+        <w:ind w:left="1069"/>
+        <w:jc w:val="both"/>
+        <w:rPr>
+          <w:sz w:val="26"/>
+          <w:szCs w:val="26"/>
+        </w:rPr>
+      </w:pPr>
+      <w:r>
+        <w:rPr>
+          <w:sz w:val="26"/>
+          <w:szCs w:val="26"/>
+        </w:rPr>
+        <w:t>•</w:t>
+      </w:r>
+      <w:r>
+        <w:rPr>
+          <w:sz w:val="26"/>
+          <w:szCs w:val="26"/>
+        </w:rPr>
+        <w:tab/>
+        <w:t>Phân quyền sử dụng các chức năng của chương trình theo đối tượng sử dụng.</w:t>
+      </w:r>
+    </w:p>
+    <w:p>
+      <w:pPr>
+        <w:pStyle w:val="BodyText"/>
+        <w:spacing w:before="120"/>
+        <w:ind w:left="1069"/>
+        <w:jc w:val="both"/>
+        <w:rPr>
+          <w:sz w:val="26"/>
+          <w:szCs w:val="26"/>
+        </w:rPr>
+      </w:pPr>
+      <w:r>
+        <w:rPr>
+          <w:sz w:val="26"/>
+          <w:szCs w:val="26"/>
+        </w:rPr>
+        <w:tab/>
+        <w:t>Mô tả: dùng để cho người quản trị quản lý và phân quyền cho các đối tượng người sử dụng chương trình.</w:t>
+      </w:r>
+    </w:p>
+    <w:p>
+      <w:pPr>
+        <w:pStyle w:val="BodyText"/>
+        <w:spacing w:before="120"/>
+        <w:ind w:left="1429"/>
+        <w:jc w:val="both"/>
+        <w:rPr>
+          <w:sz w:val="26"/>
+          <w:szCs w:val="26"/>
+        </w:rPr>
+      </w:pPr>
+      <w:r>
+        <w:rPr>
+          <w:sz w:val="26"/>
+          <w:szCs w:val="26"/>
+        </w:rPr>
+        <w:t>Qui trình thực hiện:</w:t>
       </w:r>
     </w:p>
     <w:p>
@@ -4117,10 +4002,88 @@
           <w:sz w:val="26"/>
           <w:szCs w:val="26"/>
         </w:rPr>
+        <w:t xml:space="preserve">Bước 1: Lựa chọn </w:t>
+      </w:r>
+      <w:r>
+        <w:rPr>
+          <w:sz w:val="26"/>
+          <w:szCs w:val="26"/>
+        </w:rPr>
+        <w:t>tài khoản</w:t>
+      </w:r>
+      <w:r>
+        <w:rPr>
+          <w:sz w:val="26"/>
+          <w:szCs w:val="26"/>
+        </w:rPr>
+        <w:t xml:space="preserve"> người dùng</w:t>
+      </w:r>
+      <w:r>
+        <w:rPr>
+          <w:sz w:val="26"/>
+          <w:szCs w:val="26"/>
+        </w:rPr>
+        <w:t xml:space="preserve"> cần thay đổi thông tin</w:t>
+      </w:r>
+      <w:r>
+        <w:rPr>
+          <w:sz w:val="26"/>
+          <w:szCs w:val="26"/>
+        </w:rPr>
+        <w:t>.</w:t>
+      </w:r>
+    </w:p>
+    <w:p>
+      <w:pPr>
+        <w:pStyle w:val="BodyText"/>
+        <w:numPr>
+          <w:ilvl w:val="0"/>
+          <w:numId w:val="6"/>
+        </w:numPr>
+        <w:tabs>
+          <w:tab w:val="clear" w:pos="1260"/>
+        </w:tabs>
+        <w:spacing w:before="120"/>
+        <w:ind w:left="1985"/>
+        <w:jc w:val="both"/>
+        <w:rPr>
+          <w:sz w:val="26"/>
+          <w:szCs w:val="26"/>
+        </w:rPr>
+      </w:pPr>
+      <w:r>
+        <w:rPr>
+          <w:sz w:val="26"/>
+          <w:szCs w:val="26"/>
+        </w:rPr>
+        <w:t>Bước 2: Tiến hành cập nhật các thông tin thay đổi.</w:t>
+      </w:r>
+    </w:p>
+    <w:p>
+      <w:pPr>
+        <w:pStyle w:val="BodyText"/>
+        <w:numPr>
+          <w:ilvl w:val="0"/>
+          <w:numId w:val="6"/>
+        </w:numPr>
+        <w:tabs>
+          <w:tab w:val="clear" w:pos="1260"/>
+        </w:tabs>
+        <w:spacing w:before="120"/>
+        <w:ind w:left="1985"/>
+        <w:jc w:val="both"/>
+        <w:rPr>
+          <w:sz w:val="26"/>
+          <w:szCs w:val="26"/>
+        </w:rPr>
+      </w:pPr>
+      <w:r>
+        <w:rPr>
+          <w:sz w:val="26"/>
+          <w:szCs w:val="26"/>
+        </w:rPr>
         <w:t>Bước 3: Lưu kết quả vào CSDL.</w:t>
       </w:r>
-      <w:bookmarkStart w:id="8" w:name="_GoBack"/>
-      <w:bookmarkEnd w:id="8"/>
     </w:p>
     <w:p>
       <w:pPr>
@@ -4386,6 +4349,7 @@
           <w:sz w:val="26"/>
           <w:szCs w:val="26"/>
         </w:rPr>
+        <w:lastRenderedPageBreak/>
         <mc:AlternateContent>
           <mc:Choice Requires="wps">
             <w:drawing>
@@ -6823,6 +6787,7 @@
                 <w:szCs w:val="26"/>
                 <w:lang w:eastAsia="zh-CN"/>
               </w:rPr>
+              <w:lastRenderedPageBreak/>
               <w:t>5</w:t>
             </w:r>
           </w:p>
@@ -7382,7 +7347,7 @@
         <w:sz w:val="20"/>
         <w:szCs w:val="22"/>
       </w:rPr>
-      <w:t>6</w:t>
+      <w:t>2</w:t>
     </w:r>
     <w:r>
       <w:rPr>

</xml_diff>

<commit_message>
hieu chinh de cuong them phan bao cao ket xuat
</commit_message>
<xml_diff>
--- a/2014_DeCuongChiTiet_PhanMemQuanLyCapDien6-11-2014.docx
+++ b/2014_DeCuongChiTiet_PhanMemQuanLyCapDien6-11-2014.docx
@@ -1478,6 +1478,32 @@
         <w:pStyle w:val="BodyText"/>
         <w:numPr>
           <w:ilvl w:val="0"/>
+          <w:numId w:val="6"/>
+        </w:numPr>
+        <w:tabs>
+          <w:tab w:val="clear" w:pos="1260"/>
+        </w:tabs>
+        <w:spacing w:before="120"/>
+        <w:ind w:left="1985"/>
+        <w:jc w:val="both"/>
+        <w:rPr>
+          <w:sz w:val="26"/>
+          <w:szCs w:val="26"/>
+        </w:rPr>
+      </w:pPr>
+      <w:r>
+        <w:rPr>
+          <w:sz w:val="26"/>
+          <w:szCs w:val="26"/>
+        </w:rPr>
+        <w:t>Kết quả sẽ kết xuất thành bảng chiết tính của khách hàng.</w:t>
+      </w:r>
+    </w:p>
+    <w:p>
+      <w:pPr>
+        <w:pStyle w:val="BodyText"/>
+        <w:numPr>
+          <w:ilvl w:val="0"/>
           <w:numId w:val="26"/>
         </w:numPr>
         <w:spacing w:before="120"/>
@@ -1525,14 +1551,7 @@
           <w:sz w:val="26"/>
           <w:szCs w:val="26"/>
         </w:rPr>
-        <w:t xml:space="preserve">Mô tả: Dựa vào thiết bị GPS trên máy tính bảng sẽ xác định được </w:t>
-      </w:r>
-      <w:r>
-        <w:rPr>
-          <w:sz w:val="26"/>
-          <w:szCs w:val="26"/>
-        </w:rPr>
-        <w:t>tọa độ</w:t>
+        <w:t>Mô tả: Dựa vào thiết bị GPS trên máy tính bảng sẽ xác định được tọa độ</w:t>
       </w:r>
       <w:r>
         <w:rPr>
@@ -1584,21 +1603,7 @@
           <w:sz w:val="26"/>
           <w:szCs w:val="26"/>
         </w:rPr>
-        <w:t xml:space="preserve">Bước 1: Xác định vị trí GPS của </w:t>
-      </w:r>
-      <w:r>
-        <w:rPr>
-          <w:sz w:val="26"/>
-          <w:szCs w:val="26"/>
-        </w:rPr>
-        <w:t>vị trí trạm, vị trí trụ, vị trí nhà khách hàng</w:t>
-      </w:r>
-      <w:r>
-        <w:rPr>
-          <w:sz w:val="26"/>
-          <w:szCs w:val="26"/>
-        </w:rPr>
-        <w:t>.</w:t>
+        <w:t>Bước 1: Xác định vị trí GPS của vị trí trạm, vị trí trụ, vị trí nhà khách hàng.</w:t>
       </w:r>
     </w:p>
     <w:p>
@@ -1624,21 +1629,7 @@
           <w:sz w:val="26"/>
           <w:szCs w:val="26"/>
         </w:rPr>
-        <w:t xml:space="preserve">Bước 2: </w:t>
-      </w:r>
-      <w:r>
-        <w:rPr>
-          <w:sz w:val="26"/>
-          <w:szCs w:val="26"/>
-        </w:rPr>
-        <w:t>Tính khoảng cách từ trụ đến trạm đến nhà khách hàng</w:t>
-      </w:r>
-      <w:r>
-        <w:rPr>
-          <w:sz w:val="26"/>
-          <w:szCs w:val="26"/>
-        </w:rPr>
-        <w:t>.</w:t>
+        <w:t>Bước 2: Tính khoảng cách từ trụ đến trạm đến nhà khách hàng.</w:t>
       </w:r>
     </w:p>
     <w:p>
@@ -1664,30 +1655,33 @@
           <w:sz w:val="26"/>
           <w:szCs w:val="26"/>
         </w:rPr>
-        <w:t xml:space="preserve">Bước 3: </w:t>
-      </w:r>
-      <w:r>
-        <w:rPr>
-          <w:sz w:val="26"/>
-          <w:szCs w:val="26"/>
-        </w:rPr>
-        <w:t xml:space="preserve">Vẽ sơ đồ khảo sát từ trụ đến trạm đến nhà </w:t>
-      </w:r>
-      <w:bookmarkStart w:id="8" w:name="_GoBack"/>
-      <w:bookmarkEnd w:id="8"/>
-      <w:r>
-        <w:rPr>
-          <w:sz w:val="26"/>
-          <w:szCs w:val="26"/>
-        </w:rPr>
-        <w:t>khách hàng</w:t>
-      </w:r>
-      <w:r>
-        <w:rPr>
-          <w:sz w:val="26"/>
-          <w:szCs w:val="26"/>
-        </w:rPr>
-        <w:t>.</w:t>
+        <w:t>Bước 3: Vẽ sơ đồ khảo sát từ trụ đến trạm đến nhà khách hàng.</w:t>
+      </w:r>
+    </w:p>
+    <w:p>
+      <w:pPr>
+        <w:pStyle w:val="BodyText"/>
+        <w:numPr>
+          <w:ilvl w:val="0"/>
+          <w:numId w:val="6"/>
+        </w:numPr>
+        <w:tabs>
+          <w:tab w:val="clear" w:pos="1260"/>
+        </w:tabs>
+        <w:spacing w:before="120"/>
+        <w:ind w:left="1985"/>
+        <w:jc w:val="both"/>
+        <w:rPr>
+          <w:sz w:val="26"/>
+          <w:szCs w:val="26"/>
+        </w:rPr>
+      </w:pPr>
+      <w:r>
+        <w:rPr>
+          <w:sz w:val="26"/>
+          <w:szCs w:val="26"/>
+        </w:rPr>
+        <w:t xml:space="preserve">Kết quả sẽ kết xuất thành bản vẽ khảo sát đơn tuyến đấu nối nhà khách hàng. </w:t>
       </w:r>
     </w:p>
     <w:p>
@@ -1999,6 +1993,32 @@
     <w:p>
       <w:pPr>
         <w:pStyle w:val="BodyText"/>
+        <w:numPr>
+          <w:ilvl w:val="0"/>
+          <w:numId w:val="6"/>
+        </w:numPr>
+        <w:tabs>
+          <w:tab w:val="clear" w:pos="1260"/>
+        </w:tabs>
+        <w:spacing w:before="120"/>
+        <w:ind w:left="1985"/>
+        <w:jc w:val="both"/>
+        <w:rPr>
+          <w:sz w:val="26"/>
+          <w:szCs w:val="26"/>
+        </w:rPr>
+      </w:pPr>
+      <w:r>
+        <w:rPr>
+          <w:sz w:val="26"/>
+          <w:szCs w:val="26"/>
+        </w:rPr>
+        <w:t>Kết quả sẽ kết xuất bản đồ hiển thị đường đi đến nhà khách hàng trên google map</w:t>
+      </w:r>
+    </w:p>
+    <w:p>
+      <w:pPr>
+        <w:pStyle w:val="BodyText"/>
         <w:spacing w:before="120"/>
         <w:ind w:left="1069"/>
         <w:jc w:val="both"/>
@@ -2012,6 +2032,7 @@
           <w:sz w:val="26"/>
           <w:szCs w:val="26"/>
         </w:rPr>
+        <w:lastRenderedPageBreak/>
         <w:t xml:space="preserve">+ </w:t>
       </w:r>
       <w:r>
@@ -2068,7 +2089,6 @@
           <w:sz w:val="26"/>
           <w:szCs w:val="26"/>
         </w:rPr>
-        <w:lastRenderedPageBreak/>
         <w:tab/>
         <w:t xml:space="preserve">Mô tả: </w:t>
       </w:r>
@@ -2787,6 +2807,7 @@
           <w:sz w:val="26"/>
           <w:szCs w:val="26"/>
         </w:rPr>
+        <w:lastRenderedPageBreak/>
         <w:t>Mô tả: Chức năng dùng để phân loại các vật tư thi công thành từng nhóm nhỏ để tiện quản lý và truy tìm khi cần dùng, để giúp tiết kiệm thời gian thao tác trong khi lập chiết tính.</w:t>
       </w:r>
     </w:p>
@@ -2832,7 +2853,6 @@
           <w:sz w:val="26"/>
           <w:szCs w:val="26"/>
         </w:rPr>
-        <w:lastRenderedPageBreak/>
         <w:t>Bước 1: Lựa chọn các nhóm loại cần thay đổi.</w:t>
       </w:r>
     </w:p>
@@ -3226,7 +3246,62 @@
           <w:szCs w:val="26"/>
         </w:rPr>
         <w:tab/>
-        <w:t xml:space="preserve">Báo cáo, thống kê: số lượng chiết tính được thực hiện theo thời gian, đơn vị, loại. </w:t>
+        <w:t>Báo cáo, thống kê: số lượng chiết tính được thực hiệ</w:t>
+      </w:r>
+      <w:r>
+        <w:rPr>
+          <w:sz w:val="26"/>
+          <w:szCs w:val="26"/>
+        </w:rPr>
+        <w:t>n theo thời gian, đơn vị, loại.</w:t>
+      </w:r>
+    </w:p>
+    <w:p>
+      <w:pPr>
+        <w:pStyle w:val="BodyText"/>
+        <w:spacing w:before="120"/>
+        <w:ind w:left="1069"/>
+        <w:jc w:val="both"/>
+        <w:rPr>
+          <w:sz w:val="26"/>
+          <w:szCs w:val="26"/>
+        </w:rPr>
+      </w:pPr>
+      <w:r>
+        <w:rPr>
+          <w:sz w:val="26"/>
+          <w:szCs w:val="26"/>
+        </w:rPr>
+        <w:tab/>
+        <w:t xml:space="preserve">Kết quả sẽ </w:t>
+      </w:r>
+      <w:r>
+        <w:rPr>
+          <w:sz w:val="26"/>
+          <w:szCs w:val="26"/>
+        </w:rPr>
+        <w:t>kết xuất</w:t>
+      </w:r>
+      <w:r>
+        <w:rPr>
+          <w:sz w:val="26"/>
+          <w:szCs w:val="26"/>
+        </w:rPr>
+        <w:t xml:space="preserve"> báo cáo tổng hợp các chiết tính đã lập theo các tiêu chí lọc</w:t>
+      </w:r>
+      <w:r>
+        <w:rPr>
+          <w:sz w:val="26"/>
+          <w:szCs w:val="26"/>
+        </w:rPr>
+        <w:t xml:space="preserve"> của người dùng</w:t>
+      </w:r>
+      <w:r>
+        <w:rPr>
+          <w:sz w:val="26"/>
+          <w:szCs w:val="26"/>
+        </w:rPr>
+        <w:t>.</w:t>
       </w:r>
     </w:p>
     <w:p>
@@ -3422,6 +3497,7 @@
           <w:sz w:val="26"/>
           <w:szCs w:val="26"/>
         </w:rPr>
+        <w:lastRenderedPageBreak/>
         <w:t>•</w:t>
       </w:r>
       <w:r>
@@ -3456,6 +3532,25 @@
       <w:pPr>
         <w:pStyle w:val="BodyText"/>
         <w:spacing w:before="120"/>
+        <w:ind w:left="1069" w:firstLine="371"/>
+        <w:jc w:val="both"/>
+        <w:rPr>
+          <w:sz w:val="26"/>
+          <w:szCs w:val="26"/>
+        </w:rPr>
+      </w:pPr>
+      <w:r>
+        <w:rPr>
+          <w:sz w:val="26"/>
+          <w:szCs w:val="26"/>
+        </w:rPr>
+        <w:t>Kết quả sẽ kết xuất báo cáo tổng hợp vật tư của các bảng chiết tính theo tiêu chí lọc của người dùng.</w:t>
+      </w:r>
+    </w:p>
+    <w:p>
+      <w:pPr>
+        <w:pStyle w:val="BodyText"/>
+        <w:spacing w:before="120"/>
         <w:ind w:left="1069"/>
         <w:jc w:val="both"/>
         <w:rPr>
@@ -3536,7 +3631,6 @@
           <w:sz w:val="26"/>
           <w:szCs w:val="26"/>
         </w:rPr>
-        <w:lastRenderedPageBreak/>
         <w:t>Mô tả: Chức năng dùng để cho người thi công có thể quyết toán vật tư khi thi công (thừa , thiếu vật tư)</w:t>
       </w:r>
     </w:p>
@@ -3614,71 +3708,6 @@
     <w:p>
       <w:pPr>
         <w:pStyle w:val="BodyText"/>
-        <w:spacing w:before="120"/>
-        <w:ind w:left="1069"/>
-        <w:jc w:val="both"/>
-        <w:rPr>
-          <w:sz w:val="26"/>
-          <w:szCs w:val="26"/>
-        </w:rPr>
-      </w:pPr>
-      <w:r>
-        <w:rPr>
-          <w:sz w:val="26"/>
-          <w:szCs w:val="26"/>
-        </w:rPr>
-        <w:t>•</w:t>
-      </w:r>
-      <w:r>
-        <w:rPr>
-          <w:sz w:val="26"/>
-          <w:szCs w:val="26"/>
-        </w:rPr>
-        <w:tab/>
-        <w:t>Tra cứu đường đi đến nhà khách hàng thông qua địa chỉ GPS đã thu thập.</w:t>
-      </w:r>
-    </w:p>
-    <w:p>
-      <w:pPr>
-        <w:pStyle w:val="BodyText"/>
-        <w:spacing w:before="120"/>
-        <w:ind w:left="1069" w:firstLine="371"/>
-        <w:jc w:val="both"/>
-        <w:rPr>
-          <w:sz w:val="26"/>
-          <w:szCs w:val="26"/>
-        </w:rPr>
-      </w:pPr>
-      <w:r>
-        <w:rPr>
-          <w:sz w:val="26"/>
-          <w:szCs w:val="26"/>
-        </w:rPr>
-        <w:t>Mô tả: Dựa vào hệ thống tọa độ đã được lưu trữ trong CSDL của chương trình, sẽ tiến hành vẽ sơ đồ đường đi đến nhà khách hàng phục vụ cho công tác thi công.</w:t>
-      </w:r>
-    </w:p>
-    <w:p>
-      <w:pPr>
-        <w:pStyle w:val="BodyText"/>
-        <w:spacing w:before="120"/>
-        <w:ind w:left="1429"/>
-        <w:jc w:val="both"/>
-        <w:rPr>
-          <w:sz w:val="26"/>
-          <w:szCs w:val="26"/>
-        </w:rPr>
-      </w:pPr>
-      <w:r>
-        <w:rPr>
-          <w:sz w:val="26"/>
-          <w:szCs w:val="26"/>
-        </w:rPr>
-        <w:t>Qui trình thực hiện:</w:t>
-      </w:r>
-    </w:p>
-    <w:p>
-      <w:pPr>
-        <w:pStyle w:val="BodyText"/>
         <w:numPr>
           <w:ilvl w:val="0"/>
           <w:numId w:val="6"/>
@@ -3699,7 +3728,72 @@
           <w:sz w:val="26"/>
           <w:szCs w:val="26"/>
         </w:rPr>
-        <w:t>Bước 1: Lấy tọa độ vị trí GPS của nhà khách hàng thông qua mã khách hàng.</w:t>
+        <w:t>Kết quả sẽ kết xuất thành mẫu biên bản quyết toán xật tư</w:t>
+      </w:r>
+    </w:p>
+    <w:p>
+      <w:pPr>
+        <w:pStyle w:val="BodyText"/>
+        <w:spacing w:before="120"/>
+        <w:ind w:left="1069"/>
+        <w:jc w:val="both"/>
+        <w:rPr>
+          <w:sz w:val="26"/>
+          <w:szCs w:val="26"/>
+        </w:rPr>
+      </w:pPr>
+      <w:r>
+        <w:rPr>
+          <w:sz w:val="26"/>
+          <w:szCs w:val="26"/>
+        </w:rPr>
+        <w:t>•</w:t>
+      </w:r>
+      <w:r>
+        <w:rPr>
+          <w:sz w:val="26"/>
+          <w:szCs w:val="26"/>
+        </w:rPr>
+        <w:tab/>
+        <w:t>Tra cứu đường đi đến nhà khách hàng thông qua địa chỉ GPS đã thu thập.</w:t>
+      </w:r>
+    </w:p>
+    <w:p>
+      <w:pPr>
+        <w:pStyle w:val="BodyText"/>
+        <w:spacing w:before="120"/>
+        <w:ind w:left="1069" w:firstLine="371"/>
+        <w:jc w:val="both"/>
+        <w:rPr>
+          <w:sz w:val="26"/>
+          <w:szCs w:val="26"/>
+        </w:rPr>
+      </w:pPr>
+      <w:r>
+        <w:rPr>
+          <w:sz w:val="26"/>
+          <w:szCs w:val="26"/>
+        </w:rPr>
+        <w:t>Mô tả: Dựa vào hệ thống tọa độ đã được lưu trữ trong CSDL của chương trình, sẽ tiến hành vẽ sơ đồ đường đi đến nhà khách hàng phục vụ cho công tác thi công.</w:t>
+      </w:r>
+    </w:p>
+    <w:p>
+      <w:pPr>
+        <w:pStyle w:val="BodyText"/>
+        <w:spacing w:before="120"/>
+        <w:ind w:left="1429"/>
+        <w:jc w:val="both"/>
+        <w:rPr>
+          <w:sz w:val="26"/>
+          <w:szCs w:val="26"/>
+        </w:rPr>
+      </w:pPr>
+      <w:r>
+        <w:rPr>
+          <w:sz w:val="26"/>
+          <w:szCs w:val="26"/>
+        </w:rPr>
+        <w:t>Qui trình thực hiện:</w:t>
       </w:r>
     </w:p>
     <w:p>
@@ -3725,106 +3819,7 @@
           <w:sz w:val="26"/>
           <w:szCs w:val="26"/>
         </w:rPr>
-        <w:t>Bước 2: Vẽ đường đi đến tọa độ nhà khách hàng đã xác định được trên bản đồ.</w:t>
-      </w:r>
-    </w:p>
-    <w:p>
-      <w:pPr>
-        <w:pStyle w:val="BodyText"/>
-        <w:spacing w:before="120"/>
-        <w:ind w:left="1069"/>
-        <w:jc w:val="both"/>
-        <w:rPr>
-          <w:sz w:val="26"/>
-          <w:szCs w:val="26"/>
-        </w:rPr>
-      </w:pPr>
-      <w:r>
-        <w:rPr>
-          <w:sz w:val="26"/>
-          <w:szCs w:val="26"/>
-        </w:rPr>
-        <w:t xml:space="preserve">+ </w:t>
-      </w:r>
-      <w:r>
-        <w:rPr>
-          <w:b/>
-          <w:sz w:val="26"/>
-          <w:szCs w:val="26"/>
-        </w:rPr>
-        <w:t>Phân hệ tra cứu GPS khách hàng</w:t>
-      </w:r>
-      <w:r>
-        <w:rPr>
-          <w:sz w:val="26"/>
-          <w:szCs w:val="26"/>
-        </w:rPr>
-        <w:t xml:space="preserve"> (đối tượng sử dụng: trực sửa chữa điện):</w:t>
-      </w:r>
-    </w:p>
-    <w:p>
-      <w:pPr>
-        <w:pStyle w:val="BodyText"/>
-        <w:spacing w:before="120"/>
-        <w:ind w:left="1069"/>
-        <w:jc w:val="both"/>
-        <w:rPr>
-          <w:sz w:val="26"/>
-          <w:szCs w:val="26"/>
-        </w:rPr>
-      </w:pPr>
-      <w:r>
-        <w:rPr>
-          <w:sz w:val="26"/>
-          <w:szCs w:val="26"/>
-        </w:rPr>
-        <w:t>•</w:t>
-      </w:r>
-      <w:r>
-        <w:rPr>
-          <w:sz w:val="26"/>
-          <w:szCs w:val="26"/>
-        </w:rPr>
-        <w:tab/>
-        <w:t>Tra cứu đường đi đến nhà khách hàng thông qua địa chỉ GPS đã thu thập.</w:t>
-      </w:r>
-    </w:p>
-    <w:p>
-      <w:pPr>
-        <w:pStyle w:val="BodyText"/>
-        <w:spacing w:before="120"/>
-        <w:ind w:left="1069" w:firstLine="371"/>
-        <w:jc w:val="both"/>
-        <w:rPr>
-          <w:sz w:val="26"/>
-          <w:szCs w:val="26"/>
-        </w:rPr>
-      </w:pPr>
-      <w:r>
-        <w:rPr>
-          <w:sz w:val="26"/>
-          <w:szCs w:val="26"/>
-        </w:rPr>
-        <w:t>Mô tả: Dựa vào hệ thống tọa độ đã được lưu trữ trong CSDL của chương trình, sẽ tiến hành vẽ sơ đồ đường đi đến nhà khách hàng phục vụ cho công tác sửa chữa điện.</w:t>
-      </w:r>
-    </w:p>
-    <w:p>
-      <w:pPr>
-        <w:pStyle w:val="BodyText"/>
-        <w:spacing w:before="120"/>
-        <w:ind w:left="1429"/>
-        <w:jc w:val="both"/>
-        <w:rPr>
-          <w:sz w:val="26"/>
-          <w:szCs w:val="26"/>
-        </w:rPr>
-      </w:pPr>
-      <w:r>
-        <w:rPr>
-          <w:sz w:val="26"/>
-          <w:szCs w:val="26"/>
-        </w:rPr>
-        <w:t>Qui trình thực hiện:</w:t>
+        <w:t>Bước 1: Lấy tọa độ vị trí GPS của nhà khách hàng thông qua mã khách hàng.</w:t>
       </w:r>
     </w:p>
     <w:p>
@@ -3850,7 +3845,7 @@
           <w:sz w:val="26"/>
           <w:szCs w:val="26"/>
         </w:rPr>
-        <w:t>Bước 1: Lấy tọa độ vị trí GPS của nhà khách hàng thông qua mã khách hàng.</w:t>
+        <w:t>Bước 2: Vẽ đường đi đến tọa độ nhà khách hàng đã xác định được trên bản đồ.</w:t>
       </w:r>
     </w:p>
     <w:p>
@@ -3876,7 +3871,7 @@
           <w:sz w:val="26"/>
           <w:szCs w:val="26"/>
         </w:rPr>
-        <w:t>Bước 2: Vẽ đường đi đến tọa độ nhà khách hàng đã xác định được trên bản đồ.</w:t>
+        <w:t>Kết quả sẽ kết xuất bản đồ hiển thị đường đi đến nhà khách hàng trên google map</w:t>
       </w:r>
     </w:p>
     <w:p>
@@ -3903,14 +3898,14 @@
           <w:sz w:val="26"/>
           <w:szCs w:val="26"/>
         </w:rPr>
-        <w:t>Phân hệ quản trị người dùng</w:t>
-      </w:r>
-      <w:r>
-        <w:rPr>
-          <w:sz w:val="26"/>
-          <w:szCs w:val="26"/>
-        </w:rPr>
-        <w:t>:</w:t>
+        <w:t>Phân hệ tra cứu GPS khách hàng</w:t>
+      </w:r>
+      <w:r>
+        <w:rPr>
+          <w:sz w:val="26"/>
+          <w:szCs w:val="26"/>
+        </w:rPr>
+        <w:t xml:space="preserve"> (đối tượng sử dụng: trực sửa chữa điện):</w:t>
       </w:r>
     </w:p>
     <w:p>
@@ -3937,27 +3932,26 @@
           <w:szCs w:val="26"/>
         </w:rPr>
         <w:tab/>
-        <w:t>Phân quyền sử dụng các chức năng của chương trình theo đối tượng sử dụng.</w:t>
-      </w:r>
-    </w:p>
-    <w:p>
-      <w:pPr>
-        <w:pStyle w:val="BodyText"/>
-        <w:spacing w:before="120"/>
-        <w:ind w:left="1069"/>
-        <w:jc w:val="both"/>
-        <w:rPr>
-          <w:sz w:val="26"/>
-          <w:szCs w:val="26"/>
-        </w:rPr>
-      </w:pPr>
-      <w:r>
-        <w:rPr>
-          <w:sz w:val="26"/>
-          <w:szCs w:val="26"/>
-        </w:rPr>
-        <w:tab/>
-        <w:t>Mô tả: dùng để cho người quản trị quản lý và phân quyền cho các đối tượng người sử dụng chương trình.</w:t>
+        <w:t>Tra cứu đường đi đến nhà khách hàng thông qua địa chỉ GPS đã thu thập.</w:t>
+      </w:r>
+    </w:p>
+    <w:p>
+      <w:pPr>
+        <w:pStyle w:val="BodyText"/>
+        <w:spacing w:before="120"/>
+        <w:ind w:left="1069" w:firstLine="371"/>
+        <w:jc w:val="both"/>
+        <w:rPr>
+          <w:sz w:val="26"/>
+          <w:szCs w:val="26"/>
+        </w:rPr>
+      </w:pPr>
+      <w:r>
+        <w:rPr>
+          <w:sz w:val="26"/>
+          <w:szCs w:val="26"/>
+        </w:rPr>
+        <w:t>Mô tả: Dựa vào hệ thống tọa độ đã được lưu trữ trong CSDL của chương trình, sẽ tiến hành vẽ sơ đồ đường đi đến nhà khách hàng phục vụ cho công tác sửa chữa điện.</w:t>
       </w:r>
     </w:p>
     <w:p>
@@ -4002,35 +3996,7 @@
           <w:sz w:val="26"/>
           <w:szCs w:val="26"/>
         </w:rPr>
-        <w:t xml:space="preserve">Bước 1: Lựa chọn </w:t>
-      </w:r>
-      <w:r>
-        <w:rPr>
-          <w:sz w:val="26"/>
-          <w:szCs w:val="26"/>
-        </w:rPr>
-        <w:t>tài khoản</w:t>
-      </w:r>
-      <w:r>
-        <w:rPr>
-          <w:sz w:val="26"/>
-          <w:szCs w:val="26"/>
-        </w:rPr>
-        <w:t xml:space="preserve"> người dùng</w:t>
-      </w:r>
-      <w:r>
-        <w:rPr>
-          <w:sz w:val="26"/>
-          <w:szCs w:val="26"/>
-        </w:rPr>
-        <w:t xml:space="preserve"> cần thay đổi thông tin</w:t>
-      </w:r>
-      <w:r>
-        <w:rPr>
-          <w:sz w:val="26"/>
-          <w:szCs w:val="26"/>
-        </w:rPr>
-        <w:t>.</w:t>
+        <w:t>Bước 1: Lấy tọa độ vị trí GPS của nhà khách hàng thông qua mã khách hàng.</w:t>
       </w:r>
     </w:p>
     <w:p>
@@ -4056,7 +4022,7 @@
           <w:sz w:val="26"/>
           <w:szCs w:val="26"/>
         </w:rPr>
-        <w:t>Bước 2: Tiến hành cập nhật các thông tin thay đổi.</w:t>
+        <w:t>Bước 2: Vẽ đường đi đến tọa độ nhà khách hàng đã xác định được trên bản đồ.</w:t>
       </w:r>
     </w:p>
     <w:p>
@@ -4082,6 +4048,235 @@
           <w:sz w:val="26"/>
           <w:szCs w:val="26"/>
         </w:rPr>
+        <w:t>Kết quả sẽ kết xuất bản đồ hiển thị đường đi đến nhà khách hàng trên google map</w:t>
+      </w:r>
+    </w:p>
+    <w:p>
+      <w:pPr>
+        <w:pStyle w:val="BodyText"/>
+        <w:spacing w:before="120"/>
+        <w:jc w:val="both"/>
+        <w:rPr>
+          <w:sz w:val="26"/>
+          <w:szCs w:val="26"/>
+        </w:rPr>
+      </w:pPr>
+    </w:p>
+    <w:p>
+      <w:pPr>
+        <w:pStyle w:val="BodyText"/>
+        <w:spacing w:before="120"/>
+        <w:jc w:val="both"/>
+        <w:rPr>
+          <w:sz w:val="26"/>
+          <w:szCs w:val="26"/>
+        </w:rPr>
+      </w:pPr>
+    </w:p>
+    <w:p>
+      <w:pPr>
+        <w:pStyle w:val="BodyText"/>
+        <w:spacing w:before="120"/>
+        <w:ind w:left="1069"/>
+        <w:jc w:val="both"/>
+        <w:rPr>
+          <w:sz w:val="26"/>
+          <w:szCs w:val="26"/>
+        </w:rPr>
+      </w:pPr>
+      <w:r>
+        <w:rPr>
+          <w:sz w:val="26"/>
+          <w:szCs w:val="26"/>
+        </w:rPr>
+        <w:lastRenderedPageBreak/>
+        <w:t xml:space="preserve">+ </w:t>
+      </w:r>
+      <w:r>
+        <w:rPr>
+          <w:b/>
+          <w:sz w:val="26"/>
+          <w:szCs w:val="26"/>
+        </w:rPr>
+        <w:t>Phân hệ quản trị người dùng</w:t>
+      </w:r>
+      <w:r>
+        <w:rPr>
+          <w:sz w:val="26"/>
+          <w:szCs w:val="26"/>
+        </w:rPr>
+        <w:t>:</w:t>
+      </w:r>
+    </w:p>
+    <w:p>
+      <w:pPr>
+        <w:pStyle w:val="BodyText"/>
+        <w:spacing w:before="120"/>
+        <w:ind w:left="1069"/>
+        <w:jc w:val="both"/>
+        <w:rPr>
+          <w:sz w:val="26"/>
+          <w:szCs w:val="26"/>
+        </w:rPr>
+      </w:pPr>
+      <w:r>
+        <w:rPr>
+          <w:sz w:val="26"/>
+          <w:szCs w:val="26"/>
+        </w:rPr>
+        <w:t>•</w:t>
+      </w:r>
+      <w:r>
+        <w:rPr>
+          <w:sz w:val="26"/>
+          <w:szCs w:val="26"/>
+        </w:rPr>
+        <w:tab/>
+        <w:t>Phân quyền sử dụng các chức năng của chương trình theo đối tượng sử dụng.</w:t>
+      </w:r>
+    </w:p>
+    <w:p>
+      <w:pPr>
+        <w:pStyle w:val="BodyText"/>
+        <w:spacing w:before="120"/>
+        <w:ind w:left="1069"/>
+        <w:jc w:val="both"/>
+        <w:rPr>
+          <w:sz w:val="26"/>
+          <w:szCs w:val="26"/>
+        </w:rPr>
+      </w:pPr>
+      <w:r>
+        <w:rPr>
+          <w:sz w:val="26"/>
+          <w:szCs w:val="26"/>
+        </w:rPr>
+        <w:tab/>
+        <w:t>Mô tả: dùng để cho người quản trị quản lý và phân quyền cho các đối tượng người sử dụng chương trình.</w:t>
+      </w:r>
+    </w:p>
+    <w:p>
+      <w:pPr>
+        <w:pStyle w:val="BodyText"/>
+        <w:spacing w:before="120"/>
+        <w:ind w:left="1429"/>
+        <w:jc w:val="both"/>
+        <w:rPr>
+          <w:sz w:val="26"/>
+          <w:szCs w:val="26"/>
+        </w:rPr>
+      </w:pPr>
+      <w:r>
+        <w:rPr>
+          <w:sz w:val="26"/>
+          <w:szCs w:val="26"/>
+        </w:rPr>
+        <w:t>Qui trình thực hiện:</w:t>
+      </w:r>
+    </w:p>
+    <w:p>
+      <w:pPr>
+        <w:pStyle w:val="BodyText"/>
+        <w:numPr>
+          <w:ilvl w:val="0"/>
+          <w:numId w:val="6"/>
+        </w:numPr>
+        <w:tabs>
+          <w:tab w:val="clear" w:pos="1260"/>
+        </w:tabs>
+        <w:spacing w:before="120"/>
+        <w:ind w:left="1985"/>
+        <w:jc w:val="both"/>
+        <w:rPr>
+          <w:sz w:val="26"/>
+          <w:szCs w:val="26"/>
+        </w:rPr>
+      </w:pPr>
+      <w:r>
+        <w:rPr>
+          <w:sz w:val="26"/>
+          <w:szCs w:val="26"/>
+        </w:rPr>
+        <w:t xml:space="preserve">Bước 1: Lựa chọn </w:t>
+      </w:r>
+      <w:r>
+        <w:rPr>
+          <w:sz w:val="26"/>
+          <w:szCs w:val="26"/>
+        </w:rPr>
+        <w:t>tài khoản</w:t>
+      </w:r>
+      <w:r>
+        <w:rPr>
+          <w:sz w:val="26"/>
+          <w:szCs w:val="26"/>
+        </w:rPr>
+        <w:t xml:space="preserve"> người dùng</w:t>
+      </w:r>
+      <w:r>
+        <w:rPr>
+          <w:sz w:val="26"/>
+          <w:szCs w:val="26"/>
+        </w:rPr>
+        <w:t xml:space="preserve"> cần thay đổi thông tin</w:t>
+      </w:r>
+      <w:r>
+        <w:rPr>
+          <w:sz w:val="26"/>
+          <w:szCs w:val="26"/>
+        </w:rPr>
+        <w:t>.</w:t>
+      </w:r>
+    </w:p>
+    <w:p>
+      <w:pPr>
+        <w:pStyle w:val="BodyText"/>
+        <w:numPr>
+          <w:ilvl w:val="0"/>
+          <w:numId w:val="6"/>
+        </w:numPr>
+        <w:tabs>
+          <w:tab w:val="clear" w:pos="1260"/>
+        </w:tabs>
+        <w:spacing w:before="120"/>
+        <w:ind w:left="1985"/>
+        <w:jc w:val="both"/>
+        <w:rPr>
+          <w:sz w:val="26"/>
+          <w:szCs w:val="26"/>
+        </w:rPr>
+      </w:pPr>
+      <w:r>
+        <w:rPr>
+          <w:sz w:val="26"/>
+          <w:szCs w:val="26"/>
+        </w:rPr>
+        <w:t>Bước 2: Tiến hành cập nhật các thông tin thay đổi.</w:t>
+      </w:r>
+    </w:p>
+    <w:p>
+      <w:pPr>
+        <w:pStyle w:val="BodyText"/>
+        <w:numPr>
+          <w:ilvl w:val="0"/>
+          <w:numId w:val="6"/>
+        </w:numPr>
+        <w:tabs>
+          <w:tab w:val="clear" w:pos="1260"/>
+        </w:tabs>
+        <w:spacing w:before="120"/>
+        <w:ind w:left="1985"/>
+        <w:jc w:val="both"/>
+        <w:rPr>
+          <w:sz w:val="26"/>
+          <w:szCs w:val="26"/>
+        </w:rPr>
+      </w:pPr>
+      <w:r>
+        <w:rPr>
+          <w:sz w:val="26"/>
+          <w:szCs w:val="26"/>
+        </w:rPr>
         <w:t>Bước 3: Lưu kết quả vào CSDL.</w:t>
       </w:r>
     </w:p>
@@ -4145,7 +4340,7 @@
           <w:szCs w:val="26"/>
         </w:rPr>
       </w:pPr>
-      <w:bookmarkStart w:id="9" w:name="_Toc374171608"/>
+      <w:bookmarkStart w:id="8" w:name="_Toc374171608"/>
       <w:r>
         <w:rPr>
           <w:b w:val="0"/>
@@ -4276,7 +4471,7 @@
         </w:rPr>
         <w:t xml:space="preserve"> :</w:t>
       </w:r>
-      <w:bookmarkEnd w:id="9"/>
+      <w:bookmarkEnd w:id="8"/>
     </w:p>
     <w:p>
       <w:pPr>
@@ -4292,7 +4487,7 @@
           <w:szCs w:val="26"/>
         </w:rPr>
       </w:pPr>
-      <w:bookmarkStart w:id="10" w:name="_Toc374171609"/>
+      <w:bookmarkStart w:id="9" w:name="_Toc374171609"/>
       <w:r>
         <w:rPr>
           <w:sz w:val="26"/>
@@ -4300,7 +4495,7 @@
         </w:rPr>
         <w:t>Mô hình tổ chức:</w:t>
       </w:r>
-      <w:bookmarkEnd w:id="10"/>
+      <w:bookmarkEnd w:id="9"/>
     </w:p>
     <w:p>
       <w:pPr>
@@ -4320,8 +4515,8 @@
           <w:szCs w:val="26"/>
         </w:rPr>
       </w:pPr>
-      <w:bookmarkStart w:id="11" w:name="_Toc370902934"/>
-      <w:bookmarkStart w:id="12" w:name="_Toc374171610"/>
+      <w:bookmarkStart w:id="10" w:name="_Toc370902934"/>
+      <w:bookmarkStart w:id="11" w:name="_Toc374171610"/>
     </w:p>
     <w:p>
       <w:pPr>
@@ -4349,7 +4544,6 @@
           <w:sz w:val="26"/>
           <w:szCs w:val="26"/>
         </w:rPr>
-        <w:lastRenderedPageBreak/>
         <mc:AlternateContent>
           <mc:Choice Requires="wps">
             <w:drawing>
@@ -5088,9 +5282,9 @@
           <w:szCs w:val="26"/>
         </w:rPr>
       </w:pPr>
-      <w:bookmarkStart w:id="13" w:name="_Toc374171614"/>
+      <w:bookmarkStart w:id="12" w:name="_Toc374171614"/>
+      <w:bookmarkEnd w:id="10"/>
       <w:bookmarkEnd w:id="11"/>
-      <w:bookmarkEnd w:id="12"/>
     </w:p>
     <w:p>
       <w:pPr>
@@ -5127,7 +5321,7 @@
         </w:rPr>
         <w:t>n khai phần mềm</w:t>
       </w:r>
-      <w:bookmarkEnd w:id="13"/>
+      <w:bookmarkEnd w:id="12"/>
     </w:p>
     <w:p>
       <w:pPr>
@@ -5142,8 +5336,8 @@
           <w:szCs w:val="26"/>
         </w:rPr>
       </w:pPr>
-      <w:bookmarkStart w:id="14" w:name="_Toc370902936"/>
-      <w:bookmarkStart w:id="15" w:name="_Toc374171615"/>
+      <w:bookmarkStart w:id="13" w:name="_Toc370902936"/>
+      <w:bookmarkStart w:id="14" w:name="_Toc374171615"/>
       <w:r>
         <w:rPr>
           <w:sz w:val="26"/>
@@ -5219,25 +5413,25 @@
           <w:szCs w:val="26"/>
         </w:rPr>
       </w:pPr>
-      <w:bookmarkStart w:id="16" w:name="_Toc374171627"/>
+      <w:bookmarkStart w:id="15" w:name="_Toc374171627"/>
+      <w:bookmarkEnd w:id="13"/>
       <w:bookmarkEnd w:id="14"/>
+      <w:r>
+        <w:rPr>
+          <w:sz w:val="26"/>
+          <w:szCs w:val="26"/>
+        </w:rPr>
+        <w:t xml:space="preserve">CÔNG NGHỆ SỬ DỤNG  </w:t>
+      </w:r>
+      <w:r>
+        <w:rPr>
+          <w:sz w:val="26"/>
+          <w:szCs w:val="26"/>
+        </w:rPr>
+        <w:t>:</w:t>
+      </w:r>
+      <w:bookmarkStart w:id="16" w:name="_Toc172597326"/>
       <w:bookmarkEnd w:id="15"/>
-      <w:r>
-        <w:rPr>
-          <w:sz w:val="26"/>
-          <w:szCs w:val="26"/>
-        </w:rPr>
-        <w:t xml:space="preserve">CÔNG NGHỆ SỬ DỤNG  </w:t>
-      </w:r>
-      <w:r>
-        <w:rPr>
-          <w:sz w:val="26"/>
-          <w:szCs w:val="26"/>
-        </w:rPr>
-        <w:t>:</w:t>
-      </w:r>
-      <w:bookmarkStart w:id="17" w:name="_Toc172597326"/>
-      <w:bookmarkEnd w:id="16"/>
     </w:p>
     <w:p>
       <w:pPr>
@@ -5353,8 +5547,32 @@
         </w:rPr>
         <w:t>Ứng dụng : Web application.</w:t>
       </w:r>
-      <w:bookmarkStart w:id="18" w:name="_Toc374171628"/>
-      <w:bookmarkEnd w:id="17"/>
+      <w:bookmarkStart w:id="17" w:name="_Toc374171628"/>
+      <w:bookmarkEnd w:id="16"/>
+    </w:p>
+    <w:p>
+      <w:pPr>
+        <w:spacing w:after="120"/>
+        <w:jc w:val="both"/>
+        <w:rPr>
+          <w:sz w:val="26"/>
+          <w:szCs w:val="26"/>
+        </w:rPr>
+      </w:pPr>
+    </w:p>
+    <w:p>
+      <w:pPr>
+        <w:spacing w:after="120"/>
+        <w:jc w:val="both"/>
+        <w:rPr>
+          <w:b/>
+          <w:bCs/>
+          <w:sz w:val="26"/>
+          <w:szCs w:val="26"/>
+        </w:rPr>
+      </w:pPr>
+      <w:bookmarkStart w:id="18" w:name="_GoBack"/>
+      <w:bookmarkEnd w:id="18"/>
     </w:p>
     <w:p>
       <w:pPr>
@@ -5375,6 +5593,7 @@
           <w:sz w:val="26"/>
           <w:szCs w:val="26"/>
         </w:rPr>
+        <w:lastRenderedPageBreak/>
         <w:t xml:space="preserve">TIẾN ĐỘ </w:t>
       </w:r>
       <w:r>
@@ -5391,7 +5610,7 @@
         </w:rPr>
         <w:t>:</w:t>
       </w:r>
-      <w:bookmarkEnd w:id="18"/>
+      <w:bookmarkEnd w:id="17"/>
     </w:p>
     <w:p>
       <w:pPr>
@@ -6787,7 +7006,6 @@
                 <w:szCs w:val="26"/>
                 <w:lang w:eastAsia="zh-CN"/>
               </w:rPr>
-              <w:lastRenderedPageBreak/>
               <w:t>5</w:t>
             </w:r>
           </w:p>
@@ -7347,7 +7565,7 @@
         <w:sz w:val="20"/>
         <w:szCs w:val="22"/>
       </w:rPr>
-      <w:t>2</w:t>
+      <w:t>7</w:t>
     </w:r>
     <w:r>
       <w:rPr>

</xml_diff>

<commit_message>
hieu chinh de cuong phan muc tieu va bao cao khao sat
</commit_message>
<xml_diff>
--- a/2014_DeCuongChiTiet_PhanMemQuanLyCapDien6-11-2014.docx
+++ b/2014_DeCuongChiTiet_PhanMemQuanLyCapDien6-11-2014.docx
@@ -883,6 +883,24 @@
           <w:sz w:val="26"/>
           <w:szCs w:val="26"/>
         </w:rPr>
+        <w:t>Quản lý khảo sát trong công tác cấp điện cho khách hàng mua điện sau trạm biến áp công cộng, bao gồm khách hàng sử dụng điện với mục đích sinh hoạt và ngoài sinh hoạt (bao gồm cả ngành điện đầu tư chi phí và khách hàng đầu tư chi phí).</w:t>
+      </w:r>
+    </w:p>
+    <w:p>
+      <w:pPr>
+        <w:spacing w:after="120"/>
+        <w:ind w:firstLine="600"/>
+        <w:jc w:val="both"/>
+        <w:rPr>
+          <w:sz w:val="26"/>
+          <w:szCs w:val="26"/>
+        </w:rPr>
+      </w:pPr>
+      <w:r>
+        <w:rPr>
+          <w:sz w:val="26"/>
+          <w:szCs w:val="26"/>
+        </w:rPr>
         <w:t>Quản lý quá trình cấp điện cho khách hàng gồm các bước như sau:</w:t>
       </w:r>
     </w:p>
@@ -1337,6 +1355,18 @@
     <w:p>
       <w:pPr>
         <w:pStyle w:val="BodyText"/>
+        <w:spacing w:before="120"/>
+        <w:ind w:left="1985"/>
+        <w:jc w:val="both"/>
+        <w:rPr>
+          <w:sz w:val="26"/>
+          <w:szCs w:val="26"/>
+        </w:rPr>
+      </w:pPr>
+    </w:p>
+    <w:p>
+      <w:pPr>
+        <w:pStyle w:val="BodyText"/>
         <w:numPr>
           <w:ilvl w:val="0"/>
           <w:numId w:val="26"/>
@@ -1353,6 +1383,7 @@
           <w:sz w:val="26"/>
           <w:szCs w:val="26"/>
         </w:rPr>
+        <w:lastRenderedPageBreak/>
         <w:t>Lập và in bảng chiết tính.</w:t>
       </w:r>
     </w:p>
@@ -1391,7 +1422,6 @@
           <w:sz w:val="26"/>
           <w:szCs w:val="26"/>
         </w:rPr>
-        <w:lastRenderedPageBreak/>
         <w:t>Qui trình thực hiện:</w:t>
       </w:r>
     </w:p>
@@ -1444,7 +1474,33 @@
           <w:sz w:val="26"/>
           <w:szCs w:val="26"/>
         </w:rPr>
-        <w:t>Bước 2: Tiến hành thực hiện lựa chọn vật tư cần sử dụng trong bảng chiết tính.</w:t>
+        <w:t>Bước 2: Ghi nhận kết quả khảo sát vào bá</w:t>
+      </w:r>
+      <w:r>
+        <w:rPr>
+          <w:sz w:val="26"/>
+          <w:szCs w:val="26"/>
+        </w:rPr>
+        <w:t>o cáo khỏa sát.</w:t>
+      </w:r>
+    </w:p>
+    <w:p>
+      <w:pPr>
+        <w:pStyle w:val="BodyText"/>
+        <w:spacing w:before="120"/>
+        <w:ind w:left="2880"/>
+        <w:jc w:val="both"/>
+        <w:rPr>
+          <w:sz w:val="26"/>
+          <w:szCs w:val="26"/>
+        </w:rPr>
+      </w:pPr>
+      <w:r>
+        <w:rPr>
+          <w:sz w:val="26"/>
+          <w:szCs w:val="26"/>
+        </w:rPr>
+        <w:t>Kết quả kết xuất thành biên bản báo cáo khảo sát.</w:t>
       </w:r>
     </w:p>
     <w:p>
@@ -1470,7 +1526,21 @@
           <w:sz w:val="26"/>
           <w:szCs w:val="26"/>
         </w:rPr>
-        <w:t>Bước 3: Lưu kết quả thực hiện bảng chiết tính và thông báo kết quả đến khách hàng.</w:t>
+        <w:t xml:space="preserve">Bước </w:t>
+      </w:r>
+      <w:r>
+        <w:rPr>
+          <w:sz w:val="26"/>
+          <w:szCs w:val="26"/>
+        </w:rPr>
+        <w:t>3</w:t>
+      </w:r>
+      <w:r>
+        <w:rPr>
+          <w:sz w:val="26"/>
+          <w:szCs w:val="26"/>
+        </w:rPr>
+        <w:t>: Tiến hành thực hiện lựa chọn vật tư cần sử dụng trong bảng chiết tính.</w:t>
       </w:r>
     </w:p>
     <w:p>
@@ -1496,6 +1566,46 @@
           <w:sz w:val="26"/>
           <w:szCs w:val="26"/>
         </w:rPr>
+        <w:t xml:space="preserve">Bước </w:t>
+      </w:r>
+      <w:r>
+        <w:rPr>
+          <w:sz w:val="26"/>
+          <w:szCs w:val="26"/>
+        </w:rPr>
+        <w:t>4</w:t>
+      </w:r>
+      <w:r>
+        <w:rPr>
+          <w:sz w:val="26"/>
+          <w:szCs w:val="26"/>
+        </w:rPr>
+        <w:t>: Lưu kết quả thực hiện bảng chiết tính và thông báo kết quả đến khách hàng.</w:t>
+      </w:r>
+    </w:p>
+    <w:p>
+      <w:pPr>
+        <w:pStyle w:val="BodyText"/>
+        <w:numPr>
+          <w:ilvl w:val="0"/>
+          <w:numId w:val="6"/>
+        </w:numPr>
+        <w:tabs>
+          <w:tab w:val="clear" w:pos="1260"/>
+        </w:tabs>
+        <w:spacing w:before="120"/>
+        <w:ind w:left="1985"/>
+        <w:jc w:val="both"/>
+        <w:rPr>
+          <w:sz w:val="26"/>
+          <w:szCs w:val="26"/>
+        </w:rPr>
+      </w:pPr>
+      <w:r>
+        <w:rPr>
+          <w:sz w:val="26"/>
+          <w:szCs w:val="26"/>
+        </w:rPr>
         <w:t>Kết quả sẽ kết xuất thành bảng chiết tính của khách hàng.</w:t>
       </w:r>
     </w:p>
@@ -1916,11 +2026,24 @@
           <w:szCs w:val="26"/>
         </w:rPr>
       </w:pPr>
-      <w:r>
-        <w:rPr>
-          <w:sz w:val="26"/>
-          <w:szCs w:val="26"/>
-        </w:rPr>
+    </w:p>
+    <w:p>
+      <w:pPr>
+        <w:pStyle w:val="BodyText"/>
+        <w:spacing w:before="120"/>
+        <w:ind w:left="1429"/>
+        <w:jc w:val="both"/>
+        <w:rPr>
+          <w:sz w:val="26"/>
+          <w:szCs w:val="26"/>
+        </w:rPr>
+      </w:pPr>
+      <w:r>
+        <w:rPr>
+          <w:sz w:val="26"/>
+          <w:szCs w:val="26"/>
+        </w:rPr>
+        <w:lastRenderedPageBreak/>
         <w:t>Qui trình thực hiện:</w:t>
       </w:r>
     </w:p>
@@ -2032,7 +2155,6 @@
           <w:sz w:val="26"/>
           <w:szCs w:val="26"/>
         </w:rPr>
-        <w:lastRenderedPageBreak/>
         <w:t xml:space="preserve">+ </w:t>
       </w:r>
       <w:r>
@@ -2664,6 +2786,7 @@
           <w:sz w:val="26"/>
           <w:szCs w:val="26"/>
         </w:rPr>
+        <w:lastRenderedPageBreak/>
         <w:t>Mô tả: Chức năng dùng để cập nhật lại các hệ số dùng trong bảng tổng hợp chi phí như: hệ số điều chỉnh nhân công, chi phí chung,…</w:t>
       </w:r>
     </w:p>
@@ -2807,7 +2930,6 @@
           <w:sz w:val="26"/>
           <w:szCs w:val="26"/>
         </w:rPr>
-        <w:lastRenderedPageBreak/>
         <w:t>Mô tả: Chức năng dùng để phân loại các vật tư thi công thành từng nhóm nhỏ để tiện quản lý và truy tìm khi cần dùng, để giúp tiết kiệm thời gian thao tác trong khi lập chiết tính.</w:t>
       </w:r>
     </w:p>
@@ -3381,6 +3503,7 @@
           <w:sz w:val="26"/>
           <w:szCs w:val="26"/>
         </w:rPr>
+        <w:lastRenderedPageBreak/>
         <w:t>Mô tả: Chức năng dùng để cho người quản lý vật tư duyệt lại các chiết tính nào đã xuất vật tư, chưa xuất vật tư.</w:t>
       </w:r>
     </w:p>
@@ -3497,7 +3620,6 @@
           <w:sz w:val="26"/>
           <w:szCs w:val="26"/>
         </w:rPr>
-        <w:lastRenderedPageBreak/>
         <w:t>•</w:t>
       </w:r>
       <w:r>
@@ -3996,6 +4118,7 @@
           <w:sz w:val="26"/>
           <w:szCs w:val="26"/>
         </w:rPr>
+        <w:lastRenderedPageBreak/>
         <w:t>Bước 1: Lấy tọa độ vị trí GPS của nhà khách hàng thông qua mã khách hàng.</w:t>
       </w:r>
     </w:p>
@@ -4055,28 +4178,6 @@
       <w:pPr>
         <w:pStyle w:val="BodyText"/>
         <w:spacing w:before="120"/>
-        <w:jc w:val="both"/>
-        <w:rPr>
-          <w:sz w:val="26"/>
-          <w:szCs w:val="26"/>
-        </w:rPr>
-      </w:pPr>
-    </w:p>
-    <w:p>
-      <w:pPr>
-        <w:pStyle w:val="BodyText"/>
-        <w:spacing w:before="120"/>
-        <w:jc w:val="both"/>
-        <w:rPr>
-          <w:sz w:val="26"/>
-          <w:szCs w:val="26"/>
-        </w:rPr>
-      </w:pPr>
-    </w:p>
-    <w:p>
-      <w:pPr>
-        <w:pStyle w:val="BodyText"/>
-        <w:spacing w:before="120"/>
         <w:ind w:left="1069"/>
         <w:jc w:val="both"/>
         <w:rPr>
@@ -4089,7 +4190,6 @@
           <w:sz w:val="26"/>
           <w:szCs w:val="26"/>
         </w:rPr>
-        <w:lastRenderedPageBreak/>
         <w:t xml:space="preserve">+ </w:t>
       </w:r>
       <w:r>
@@ -5401,6 +5501,21 @@
     </w:p>
     <w:p>
       <w:pPr>
+        <w:pStyle w:val="Level3"/>
+        <w:numPr>
+          <w:ilvl w:val="0"/>
+          <w:numId w:val="0"/>
+        </w:numPr>
+        <w:ind w:left="540"/>
+        <w:rPr>
+          <w:b w:val="0"/>
+          <w:sz w:val="26"/>
+          <w:szCs w:val="26"/>
+        </w:rPr>
+      </w:pPr>
+    </w:p>
+    <w:p>
+      <w:pPr>
         <w:pStyle w:val="Level1"/>
         <w:tabs>
           <w:tab w:val="clear" w:pos="360"/>
@@ -5421,6 +5536,7 @@
           <w:sz w:val="26"/>
           <w:szCs w:val="26"/>
         </w:rPr>
+        <w:lastRenderedPageBreak/>
         <w:t xml:space="preserve">CÔNG NGHỆ SỬ DỤNG  </w:t>
       </w:r>
       <w:r>
@@ -5555,16 +5671,6 @@
         <w:spacing w:after="120"/>
         <w:jc w:val="both"/>
         <w:rPr>
-          <w:sz w:val="26"/>
-          <w:szCs w:val="26"/>
-        </w:rPr>
-      </w:pPr>
-    </w:p>
-    <w:p>
-      <w:pPr>
-        <w:spacing w:after="120"/>
-        <w:jc w:val="both"/>
-        <w:rPr>
           <w:b/>
           <w:bCs/>
           <w:sz w:val="26"/>
@@ -5593,7 +5699,6 @@
           <w:sz w:val="26"/>
           <w:szCs w:val="26"/>
         </w:rPr>
-        <w:lastRenderedPageBreak/>
         <w:t xml:space="preserve">TIẾN ĐỘ </w:t>
       </w:r>
       <w:r>

</xml_diff>